<commit_message>
import the pdf format and made some update
</commit_message>
<xml_diff>
--- a/cv_job.docx
+++ b/cv_job.docx
@@ -1,7 +1,6 @@
 
 <file path=word/document.xml><?xml version="1.0" encoding="utf-8"?>
-<w:document xmlns:wpc="http://schemas.microsoft.com/office/word/2010/wordprocessingCanvas" xmlns:cx="http://schemas.microsoft.com/office/drawing/2014/chartex" xmlns:cx1="http://schemas.microsoft.com/office/drawing/2015/9/8/chartex" xmlns:cx2="http://schemas.microsoft.com/office/drawing/2015/10/21/chartex" xmlns:cx3="http://schemas.microsoft.com/office/drawing/2016/5/9/chartex" xmlns:cx4="http://schemas.microsoft.com/office/drawing/2016/5/10/chartex" xmlns:cx5="http://schemas.microsoft.com/office/drawing/2016/5/11/chartex" xmlns:mc="http://schemas.openxmlformats.org/markup-compatibility/2006" xmlns:o="urn:schemas-microsoft-com:office:office" xmlns:r="http://schemas.openxmlformats.org/officeDocument/2006/relationships" xmlns:m="http://schemas.openxmlformats.org/officeDocument/2006/math" xmlns:v="urn:schemas-microsoft-com:vml" xmlns:wp14="http://schemas.microsoft.com/office/word/2010/wordprocessingDrawing" xmlns:wp="http://schemas.openxmlformats.org/drawingml/2006/wordprocessingDrawing" xmlns:w10="urn:schemas-microsoft-com:office:word" xmlns:w="http://schemas.openxmlformats.org/wordprocessingml/2006/main" xmlns:w14="http://schemas.microsoft.com/office/word/2010/wordml" xmlns:w15="http://schemas.microsoft.com/office/word/2012/wordml" xmlns:wne="http://schemas.microsoft.com/office/word/2006/wordml" xmlns:wpg="http://schemas.microsoft.com/office/word/2010/wordprocessingGroup" xmlns:wpi="http://schemas.microsoft.com/office/word/2010/wordprocessingInk" xmlns:wps="http://schemas.microsoft.com/office/word/2010/wordprocessingShape" mc:Ignorable="w14 w15 wp14">
-  <!-- Generated by Aspose.Words for Java 21.2.0 -->
+<w:document xmlns:wpc="http://schemas.microsoft.com/office/word/2010/wordprocessingCanvas" xmlns:cx="http://schemas.microsoft.com/office/drawing/2014/chartex" xmlns:cx1="http://schemas.microsoft.com/office/drawing/2015/9/8/chartex" xmlns:cx2="http://schemas.microsoft.com/office/drawing/2015/10/21/chartex" xmlns:cx3="http://schemas.microsoft.com/office/drawing/2016/5/9/chartex" xmlns:cx4="http://schemas.microsoft.com/office/drawing/2016/5/10/chartex" xmlns:cx5="http://schemas.microsoft.com/office/drawing/2016/5/11/chartex" xmlns:cx6="http://schemas.microsoft.com/office/drawing/2016/5/12/chartex" xmlns:cx7="http://schemas.microsoft.com/office/drawing/2016/5/13/chartex" xmlns:cx8="http://schemas.microsoft.com/office/drawing/2016/5/14/chartex" xmlns:mc="http://schemas.openxmlformats.org/markup-compatibility/2006" xmlns:aink="http://schemas.microsoft.com/office/drawing/2016/ink" xmlns:am3d="http://schemas.microsoft.com/office/drawing/2017/model3d" xmlns:o="urn:schemas-microsoft-com:office:office" xmlns:r="http://schemas.openxmlformats.org/officeDocument/2006/relationships" xmlns:m="http://schemas.openxmlformats.org/officeDocument/2006/math" xmlns:v="urn:schemas-microsoft-com:vml" xmlns:wp14="http://schemas.microsoft.com/office/word/2010/wordprocessingDrawing" xmlns:wp="http://schemas.openxmlformats.org/drawingml/2006/wordprocessingDrawing" xmlns:w10="urn:schemas-microsoft-com:office:word" xmlns:w="http://schemas.openxmlformats.org/wordprocessingml/2006/main" xmlns:w14="http://schemas.microsoft.com/office/word/2010/wordml" xmlns:w15="http://schemas.microsoft.com/office/word/2012/wordml" xmlns:w16cex="http://schemas.microsoft.com/office/word/2018/wordml/cex" xmlns:w16cid="http://schemas.microsoft.com/office/word/2016/wordml/cid" xmlns:w16="http://schemas.microsoft.com/office/word/2018/wordml" xmlns:w16se="http://schemas.microsoft.com/office/word/2015/wordml/symex" xmlns:wpg="http://schemas.microsoft.com/office/word/2010/wordprocessingGroup" xmlns:wpi="http://schemas.microsoft.com/office/word/2010/wordprocessingInk" xmlns:wne="http://schemas.microsoft.com/office/word/2006/wordml" xmlns:wps="http://schemas.microsoft.com/office/word/2010/wordprocessingShape" mc:Ignorable="w14 w15 w16se w16cid w16 w16cex wp14">
   <w:body>
     <w:p>
       <w:pPr>
@@ -44,13 +43,13 @@
                     <pic:cNvPicPr/>
                   </pic:nvPicPr>
                   <pic:blipFill>
-                    <a:blip xmlns:r="http://schemas.openxmlformats.org/officeDocument/2006/relationships" r:embed="rId5" cstate="print">
+                    <a:blip r:embed="rId6" cstate="print">
                       <a:extLst>
-                        <a:ext xmlns:a="http://schemas.openxmlformats.org/drawingml/2006/main" uri="{28A0092B-C50C-407E-A947-70E740481C1C}">
+                        <a:ext uri="{28A0092B-C50C-407E-A947-70E740481C1C}">
                           <a14:useLocalDpi xmlns:a14="http://schemas.microsoft.com/office/drawing/2010/main" val="0"/>
                         </a:ext>
                         <a:ext uri="{96DAC541-7B7A-43D3-8B79-37D633B846F1}">
-                          <asvg:svgBlip xmlns:asvg="http://schemas.microsoft.com/office/drawing/2016/SVG/main" r:embed="rId6"/>
+                          <asvg:svgBlip xmlns:asvg="http://schemas.microsoft.com/office/drawing/2016/SVG/main" r:embed="rId7"/>
                         </a:ext>
                       </a:extLst>
                     </a:blip>
@@ -86,22 +85,13 @@
           <w:sz w:val="24"/>
           <w:szCs w:val="24"/>
         </w:rPr>
-        <w:t>Yuxuan</w:t>
-      </w:r>
-      <w:r>
-        <w:rPr>
-          <w:rFonts w:ascii="Times New Roman" w:hAnsi="Times New Roman" w:cs="Times New Roman"/>
-          <w:b/>
-          <w:sz w:val="24"/>
-          <w:szCs w:val="24"/>
-        </w:rPr>
-        <w:t xml:space="preserve"> Wu</w:t>
+        <w:t>Yuxuan Wu</w:t>
       </w:r>
     </w:p>
     <w:p>
       <w:pPr>
-        <w:pStyle w:val="ListParagraph"/>
-        <w:ind w:left="420" w:firstLine="1430" w:firstLineChars="650"/>
+        <w:pStyle w:val="a3"/>
+        <w:ind w:left="420" w:firstLineChars="650" w:firstLine="1430"/>
         <w:rPr>
           <w:rFonts w:ascii="Times New Roman" w:hAnsi="Times New Roman" w:cs="Times New Roman"/>
           <w:bCs/>
@@ -128,7 +118,7 @@
             <wp:effectExtent l="0" t="0" r="5715" b="5715"/>
             <wp:wrapNone/>
             <wp:docPr id="7" name="图形 7" descr="房子 轮廓">
-              <a:hlinkClick xmlns:a="http://schemas.openxmlformats.org/drawingml/2006/main" xmlns:r="http://schemas.openxmlformats.org/officeDocument/2006/relationships" r:id="rId7"/>
+              <a:hlinkClick xmlns:a="http://schemas.openxmlformats.org/drawingml/2006/main" r:id="rId8"/>
             </wp:docPr>
             <wp:cNvGraphicFramePr>
               <a:graphicFrameLocks xmlns:a="http://schemas.openxmlformats.org/drawingml/2006/main" noChangeAspect="1"/>
@@ -138,18 +128,18 @@
                 <pic:pic xmlns:pic="http://schemas.openxmlformats.org/drawingml/2006/picture">
                   <pic:nvPicPr>
                     <pic:cNvPr id="7" name="图形 7" descr="房子 轮廓">
-                      <a:hlinkClick xmlns:a="http://schemas.openxmlformats.org/drawingml/2006/main" xmlns:r="http://schemas.openxmlformats.org/officeDocument/2006/relationships" r:id="rId7"/>
+                      <a:hlinkClick r:id="rId8"/>
                     </pic:cNvPr>
                     <pic:cNvPicPr/>
                   </pic:nvPicPr>
                   <pic:blipFill>
-                    <a:blip xmlns:r="http://schemas.openxmlformats.org/officeDocument/2006/relationships" r:embed="rId8" cstate="print">
+                    <a:blip r:embed="rId9" cstate="print">
                       <a:extLst>
-                        <a:ext xmlns:a="http://schemas.openxmlformats.org/drawingml/2006/main" uri="{28A0092B-C50C-407E-A947-70E740481C1C}">
+                        <a:ext uri="{28A0092B-C50C-407E-A947-70E740481C1C}">
                           <a14:useLocalDpi xmlns:a14="http://schemas.microsoft.com/office/drawing/2010/main" val="0"/>
                         </a:ext>
                         <a:ext uri="{96DAC541-7B7A-43D3-8B79-37D633B846F1}">
-                          <asvg:svgBlip xmlns:asvg="http://schemas.microsoft.com/office/drawing/2016/SVG/main" r:embed="rId9"/>
+                          <asvg:svgBlip xmlns:asvg="http://schemas.microsoft.com/office/drawing/2016/SVG/main" r:embed="rId10"/>
                         </a:ext>
                       </a:extLst>
                     </a:blip>
@@ -198,7 +188,7 @@
             <wp:effectExtent l="0" t="0" r="5715" b="0"/>
             <wp:wrapNone/>
             <wp:docPr id="5" name="图形 5" descr="信封 纯色填充">
-              <a:hlinkClick xmlns:a="http://schemas.openxmlformats.org/drawingml/2006/main" xmlns:r="http://schemas.openxmlformats.org/officeDocument/2006/relationships" r:id="rId10"/>
+              <a:hlinkClick xmlns:a="http://schemas.openxmlformats.org/drawingml/2006/main" r:id="rId11"/>
             </wp:docPr>
             <wp:cNvGraphicFramePr>
               <a:graphicFrameLocks xmlns:a="http://schemas.openxmlformats.org/drawingml/2006/main" noChangeAspect="1"/>
@@ -208,18 +198,18 @@
                 <pic:pic xmlns:pic="http://schemas.openxmlformats.org/drawingml/2006/picture">
                   <pic:nvPicPr>
                     <pic:cNvPr id="5" name="图形 5" descr="信封 纯色填充">
-                      <a:hlinkClick xmlns:a="http://schemas.openxmlformats.org/drawingml/2006/main" xmlns:r="http://schemas.openxmlformats.org/officeDocument/2006/relationships" r:id="rId10"/>
+                      <a:hlinkClick r:id="rId11"/>
                     </pic:cNvPr>
                     <pic:cNvPicPr/>
                   </pic:nvPicPr>
                   <pic:blipFill>
-                    <a:blip xmlns:r="http://schemas.openxmlformats.org/officeDocument/2006/relationships" r:embed="rId11" cstate="print">
+                    <a:blip r:embed="rId12" cstate="print">
                       <a:extLst>
-                        <a:ext xmlns:a="http://schemas.openxmlformats.org/drawingml/2006/main" uri="{28A0092B-C50C-407E-A947-70E740481C1C}">
+                        <a:ext uri="{28A0092B-C50C-407E-A947-70E740481C1C}">
                           <a14:useLocalDpi xmlns:a14="http://schemas.microsoft.com/office/drawing/2010/main" val="0"/>
                         </a:ext>
                         <a:ext uri="{96DAC541-7B7A-43D3-8B79-37D633B846F1}">
-                          <asvg:svgBlip xmlns:asvg="http://schemas.microsoft.com/office/drawing/2016/SVG/main" r:embed="rId12"/>
+                          <asvg:svgBlip xmlns:asvg="http://schemas.microsoft.com/office/drawing/2016/SVG/main" r:embed="rId13"/>
                         </a:ext>
                       </a:extLst>
                     </a:blip>
@@ -264,10 +254,10 @@
         </w:rPr>
         <w:t xml:space="preserve">    </w:t>
       </w:r>
-      <w:hyperlink r:id="rId10" w:history="1">
+      <w:hyperlink r:id="rId14" w:history="1">
         <w:r>
           <w:rPr>
-            <w:rStyle w:val="Hyperlink"/>
+            <w:rStyle w:val="af"/>
             <w:rFonts w:ascii="Times New Roman" w:hAnsi="Times New Roman" w:cs="Times New Roman"/>
             <w:bCs/>
             <w:sz w:val="22"/>
@@ -291,10 +281,10 @@
         </w:rPr>
         <w:t xml:space="preserve">    </w:t>
       </w:r>
-      <w:hyperlink r:id="rId7" w:history="1">
+      <w:hyperlink r:id="rId15" w:history="1">
         <w:r>
           <w:rPr>
-            <w:rStyle w:val="Hyperlink"/>
+            <w:rStyle w:val="af"/>
             <w:rFonts w:ascii="Times New Roman" w:hAnsi="Times New Roman" w:cs="Times New Roman" w:hint="eastAsia"/>
             <w:bCs/>
             <w:sz w:val="22"/>
@@ -303,7 +293,7 @@
         </w:r>
         <w:r>
           <w:rPr>
-            <w:rStyle w:val="Hyperlink"/>
+            <w:rStyle w:val="af"/>
             <w:rFonts w:ascii="Times New Roman" w:hAnsi="Times New Roman" w:cs="Times New Roman"/>
             <w:bCs/>
             <w:sz w:val="22"/>
@@ -598,25 +588,7 @@
           <w:sz w:val="20"/>
           <w:szCs w:val="20"/>
         </w:rPr>
-        <w:t xml:space="preserve">an </w:t>
-      </w:r>
-      <w:r>
-        <w:rPr>
-          <w:rFonts w:ascii="Times New Roman" w:hAnsi="Times New Roman" w:cs="Times New Roman" w:hint="eastAsia"/>
-          <w:b/>
-          <w:sz w:val="20"/>
-          <w:szCs w:val="20"/>
-        </w:rPr>
-        <w:t>Jiaotong</w:t>
-      </w:r>
-      <w:r>
-        <w:rPr>
-          <w:rFonts w:ascii="Times New Roman" w:hAnsi="Times New Roman" w:cs="Times New Roman" w:hint="eastAsia"/>
-          <w:b/>
-          <w:sz w:val="20"/>
-          <w:szCs w:val="20"/>
-        </w:rPr>
-        <w:t>-Liverpool University</w:t>
+        <w:t>an Jiaotong-Liverpool University</w:t>
       </w:r>
       <w:r>
         <w:rPr>
@@ -690,15 +662,7 @@
           <w:sz w:val="20"/>
           <w:szCs w:val="20"/>
         </w:rPr>
-        <w:t>2021</w:t>
-      </w:r>
-      <w:r>
-        <w:rPr>
-          <w:rFonts w:ascii="Times New Roman" w:hAnsi="Times New Roman" w:cs="Times New Roman"/>
-          <w:sz w:val="20"/>
-          <w:szCs w:val="20"/>
-        </w:rPr>
-        <w:t xml:space="preserve">     </w:t>
+        <w:t xml:space="preserve">2021     </w:t>
       </w:r>
       <w:r>
         <w:rPr>
@@ -817,16 +781,7 @@
           <w:sz w:val="20"/>
           <w:szCs w:val="20"/>
         </w:rPr>
-        <w:t>Standardized</w:t>
-      </w:r>
-      <w:r>
-        <w:rPr>
-          <w:rFonts w:ascii="Times New Roman" w:hAnsi="Times New Roman" w:cs="Times New Roman" w:hint="eastAsia"/>
-          <w:b/>
-          <w:sz w:val="20"/>
-          <w:szCs w:val="20"/>
-        </w:rPr>
-        <w:t xml:space="preserve"> Test:</w:t>
+        <w:t>Standardized Test:</w:t>
       </w:r>
       <w:r>
         <w:rPr>
@@ -858,23 +813,7 @@
           <w:sz w:val="20"/>
           <w:szCs w:val="20"/>
         </w:rPr>
-        <w:t>GRE 326 + 3.5 (</w:t>
-      </w:r>
-      <w:r>
-        <w:rPr>
-          <w:rFonts w:ascii="Times New Roman" w:hAnsi="Times New Roman" w:cs="Times New Roman"/>
-          <w:sz w:val="20"/>
-          <w:szCs w:val="20"/>
-        </w:rPr>
-        <w:t>Quantitative</w:t>
-      </w:r>
-      <w:r>
-        <w:rPr>
-          <w:rFonts w:ascii="Times New Roman" w:hAnsi="Times New Roman" w:cs="Times New Roman"/>
-          <w:sz w:val="20"/>
-          <w:szCs w:val="20"/>
-        </w:rPr>
-        <w:t xml:space="preserve"> 169)</w:t>
+        <w:t>GRE 326 + 3.5 (Quantitative 169)</w:t>
       </w:r>
     </w:p>
     <w:p>
@@ -932,23 +871,7 @@
           <w:sz w:val="20"/>
           <w:szCs w:val="20"/>
         </w:rPr>
-        <w:t xml:space="preserve">; Silver Award in </w:t>
-      </w:r>
-      <w:r>
-        <w:rPr>
-          <w:rFonts w:ascii="Times New Roman" w:hAnsi="Times New Roman" w:cs="Times New Roman"/>
-          <w:sz w:val="20"/>
-          <w:szCs w:val="20"/>
-        </w:rPr>
-        <w:t>iGEM</w:t>
-      </w:r>
-      <w:r>
-        <w:rPr>
-          <w:rFonts w:ascii="Times New Roman" w:hAnsi="Times New Roman" w:cs="Times New Roman"/>
-          <w:sz w:val="20"/>
-          <w:szCs w:val="20"/>
-        </w:rPr>
-        <w:t xml:space="preserve"> competition 2018</w:t>
+        <w:t>; Silver Award in iGEM competition 2018</w:t>
       </w:r>
     </w:p>
     <w:p>
@@ -1003,7 +926,43 @@
           <w:sz w:val="20"/>
           <w:szCs w:val="20"/>
         </w:rPr>
-        <w:t xml:space="preserve">n, Java, R, C#, </w:t>
+        <w:t>n</w:t>
+      </w:r>
+      <w:r>
+        <w:rPr>
+          <w:rFonts w:ascii="Times New Roman" w:hAnsi="Times New Roman" w:cs="Times New Roman"/>
+          <w:bCs/>
+          <w:sz w:val="20"/>
+          <w:szCs w:val="20"/>
+        </w:rPr>
+        <w:t xml:space="preserve"> (proficient)</w:t>
+      </w:r>
+      <w:r>
+        <w:rPr>
+          <w:rFonts w:ascii="Times New Roman" w:hAnsi="Times New Roman" w:cs="Times New Roman"/>
+          <w:bCs/>
+          <w:sz w:val="20"/>
+          <w:szCs w:val="20"/>
+        </w:rPr>
+        <w:t>, Java</w:t>
+      </w:r>
+      <w:r>
+        <w:rPr>
+          <w:rFonts w:ascii="Times New Roman" w:hAnsi="Times New Roman" w:cs="Times New Roman"/>
+          <w:bCs/>
+          <w:sz w:val="20"/>
+          <w:szCs w:val="20"/>
+        </w:rPr>
+        <w:t xml:space="preserve"> (moderate)</w:t>
+      </w:r>
+      <w:r>
+        <w:rPr>
+          <w:rFonts w:ascii="Times New Roman" w:hAnsi="Times New Roman" w:cs="Times New Roman"/>
+          <w:bCs/>
+          <w:sz w:val="20"/>
+          <w:szCs w:val="20"/>
+        </w:rPr>
+        <w:t xml:space="preserve">, R, C#, </w:t>
       </w:r>
       <w:r>
         <w:rPr>
@@ -1014,6 +973,7 @@
         </w:rPr>
         <w:t xml:space="preserve">JavaScript, </w:t>
       </w:r>
+      <w:proofErr w:type="spellStart"/>
       <w:r>
         <w:rPr>
           <w:rFonts w:ascii="Times New Roman" w:hAnsi="Times New Roman" w:cs="Times New Roman"/>
@@ -1022,6 +982,16 @@
           <w:szCs w:val="20"/>
         </w:rPr>
         <w:t>Matlab</w:t>
+      </w:r>
+      <w:proofErr w:type="spellEnd"/>
+      <w:r>
+        <w:rPr>
+          <w:rFonts w:ascii="Times New Roman" w:hAnsi="Times New Roman" w:cs="Times New Roman"/>
+          <w:bCs/>
+          <w:sz w:val="20"/>
+          <w:szCs w:val="20"/>
+        </w:rPr>
+        <w:t xml:space="preserve"> (familiar)</w:t>
       </w:r>
     </w:p>
     <w:p>
@@ -1067,16 +1037,7 @@
           <w:sz w:val="20"/>
           <w:szCs w:val="20"/>
         </w:rPr>
-        <w:t>Tensorflow</w:t>
-      </w:r>
-      <w:r>
-        <w:rPr>
-          <w:rFonts w:ascii="Times New Roman" w:hAnsi="Times New Roman" w:cs="Times New Roman"/>
-          <w:bCs/>
-          <w:sz w:val="20"/>
-          <w:szCs w:val="20"/>
-        </w:rPr>
-        <w:t xml:space="preserve">, MySQL, Bootstrap, </w:t>
+        <w:t xml:space="preserve">Tensorflow, MySQL, Bootstrap, </w:t>
       </w:r>
       <w:r>
         <w:rPr>
@@ -1094,16 +1055,7 @@
           <w:sz w:val="20"/>
           <w:szCs w:val="20"/>
         </w:rPr>
-        <w:t>Ubuntu</w:t>
-      </w:r>
-      <w:r>
-        <w:rPr>
-          <w:rFonts w:ascii="Times New Roman" w:hAnsi="Times New Roman" w:cs="Times New Roman"/>
-          <w:bCs/>
-          <w:sz w:val="20"/>
-          <w:szCs w:val="20"/>
-        </w:rPr>
-        <w:t>, Docker, Git</w:t>
+        <w:t>Ubuntu, Docker, Git</w:t>
       </w:r>
     </w:p>
     <w:p>
@@ -1116,12 +1068,21 @@
       </w:pPr>
       <w:r>
         <w:rPr>
-          <w:rFonts w:ascii="Times New Roman" w:hAnsi="Times New Roman" w:cs="Times New Roman"/>
+          <w:rFonts w:ascii="Times New Roman" w:hAnsi="Times New Roman" w:cs="Times New Roman" w:hint="eastAsia"/>
           <w:b/>
           <w:sz w:val="28"/>
           <w:u w:val="single"/>
         </w:rPr>
-        <w:t>Projects</w:t>
+        <w:t>I</w:t>
+      </w:r>
+      <w:r>
+        <w:rPr>
+          <w:rFonts w:ascii="Times New Roman" w:hAnsi="Times New Roman" w:cs="Times New Roman"/>
+          <w:b/>
+          <w:sz w:val="28"/>
+          <w:u w:val="single"/>
+        </w:rPr>
+        <w:t xml:space="preserve">nternship </w:t>
       </w:r>
       <w:r>
         <w:rPr>
@@ -1252,7 +1213,7 @@
           <w:bCs/>
           <w:sz w:val="22"/>
         </w:rPr>
-        <w:t xml:space="preserve">Full stack developer, Internship | </w:t>
+        <w:t xml:space="preserve">Full stack developer | </w:t>
       </w:r>
       <w:r>
         <w:rPr>
@@ -1277,7 +1238,7 @@
     </w:p>
     <w:p>
       <w:pPr>
-        <w:pStyle w:val="ListParagraph"/>
+        <w:pStyle w:val="a3"/>
         <w:numPr>
           <w:ilvl w:val="0"/>
           <w:numId w:val="1"/>
@@ -1369,7 +1330,7 @@
     </w:p>
     <w:p>
       <w:pPr>
-        <w:pStyle w:val="ListParagraph"/>
+        <w:pStyle w:val="a3"/>
         <w:numPr>
           <w:ilvl w:val="0"/>
           <w:numId w:val="1"/>
@@ -1404,7 +1365,7 @@
     </w:p>
     <w:p>
       <w:pPr>
-        <w:pStyle w:val="ListParagraph"/>
+        <w:pStyle w:val="a3"/>
         <w:numPr>
           <w:ilvl w:val="0"/>
           <w:numId w:val="1"/>
@@ -1427,7 +1388,14 @@
           <w:rFonts w:ascii="Times New Roman" w:hAnsi="Times New Roman" w:cs="Times New Roman"/>
           <w:sz w:val="20"/>
         </w:rPr>
-        <w:t>tilized Bootstrap framework to improve the user interface; Applied ajax and jQuery to transfer information</w:t>
+        <w:t xml:space="preserve">tilized Bootstrap framework to </w:t>
+      </w:r>
+      <w:r>
+        <w:rPr>
+          <w:rFonts w:ascii="Times New Roman" w:hAnsi="Times New Roman" w:cs="Times New Roman"/>
+          <w:sz w:val="20"/>
+        </w:rPr>
+        <w:t>improve the user interface; Applied ajax and jQuery to transfer information</w:t>
       </w:r>
       <w:r>
         <w:rPr>
@@ -1452,6 +1420,60 @@
           <w:sz w:val="22"/>
         </w:rPr>
       </w:pPr>
+      <w:r>
+        <w:rPr>
+          <w:rFonts w:ascii="Times New Roman" w:hAnsi="Times New Roman" w:cs="Times New Roman"/>
+          <w:b/>
+          <w:sz w:val="28"/>
+          <w:u w:val="single"/>
+        </w:rPr>
+        <w:t>Research &amp; Projects</w:t>
+      </w:r>
+      <w:r>
+        <w:rPr>
+          <w:rFonts w:ascii="Times New Roman" w:hAnsi="Times New Roman" w:cs="Times New Roman"/>
+          <w:b/>
+          <w:sz w:val="28"/>
+          <w:u w:val="single"/>
+        </w:rPr>
+        <w:t xml:space="preserve"> </w:t>
+      </w:r>
+      <w:r>
+        <w:rPr>
+          <w:rFonts w:ascii="Times New Roman" w:hAnsi="Times New Roman" w:cs="Times New Roman" w:hint="eastAsia"/>
+          <w:b/>
+          <w:sz w:val="22"/>
+          <w:u w:val="single"/>
+        </w:rPr>
+        <w:t xml:space="preserve"> </w:t>
+      </w:r>
+      <w:r>
+        <w:rPr>
+          <w:rFonts w:ascii="Times New Roman" w:hAnsi="Times New Roman" w:cs="Times New Roman"/>
+          <w:b/>
+          <w:sz w:val="22"/>
+          <w:u w:val="single"/>
+        </w:rPr>
+        <w:t xml:space="preserve"> </w:t>
+      </w:r>
+      <w:r>
+        <w:rPr>
+          <w:rFonts w:ascii="Times New Roman" w:hAnsi="Times New Roman" w:cs="Times New Roman" w:hint="eastAsia"/>
+          <w:b/>
+          <w:sz w:val="22"/>
+          <w:u w:val="single"/>
+        </w:rPr>
+        <w:t xml:space="preserve">                                                        </w:t>
+      </w:r>
+      <w:r>
+        <w:rPr>
+          <w:rFonts w:ascii="Times New Roman" w:hAnsi="Times New Roman" w:cs="Times New Roman" w:hint="eastAsia"/>
+          <w:b/>
+          <w:sz w:val="22"/>
+          <w:u w:val="single"/>
+        </w:rPr>
+        <w:t xml:space="preserve">                              </w:t>
+      </w:r>
     </w:p>
     <w:p>
       <w:pPr>
@@ -1461,6 +1483,7 @@
           <w:sz w:val="22"/>
         </w:rPr>
       </w:pPr>
+      <w:proofErr w:type="spellStart"/>
       <w:r>
         <w:rPr>
           <w:rFonts w:ascii="Times New Roman" w:hAnsi="Times New Roman" w:cs="Times New Roman" w:hint="eastAsia"/>
@@ -1477,6 +1500,7 @@
         </w:rPr>
         <w:t>kRM</w:t>
       </w:r>
+      <w:proofErr w:type="spellEnd"/>
       <w:r>
         <w:rPr>
           <w:rFonts w:ascii="Times New Roman" w:hAnsi="Times New Roman" w:cs="Times New Roman"/>
@@ -1515,15 +1539,7 @@
           <w:b/>
           <w:sz w:val="22"/>
         </w:rPr>
-        <w:t>modification</w:t>
-      </w:r>
-      <w:r>
-        <w:rPr>
-          <w:rFonts w:ascii="Times New Roman" w:hAnsi="Times New Roman" w:cs="Times New Roman"/>
-          <w:b/>
-          <w:sz w:val="22"/>
-        </w:rPr>
-        <w:t xml:space="preserve"> | </w:t>
+        <w:t xml:space="preserve">modification | </w:t>
       </w:r>
       <w:r>
         <w:rPr>
@@ -1648,93 +1664,51 @@
     </w:p>
     <w:p>
       <w:pPr>
-        <w:pStyle w:val="ListParagraph"/>
+        <w:pStyle w:val="a3"/>
         <w:numPr>
           <w:ilvl w:val="0"/>
           <w:numId w:val="1"/>
         </w:numPr>
         <w:ind w:firstLineChars="0"/>
         <w:rPr>
-          <w:rFonts w:ascii="Times New Roman" w:hAnsi="Times New Roman" w:cs="Times New Roman" w:hint="eastAsia"/>
-          <w:sz w:val="20"/>
-        </w:rPr>
-      </w:pPr>
-      <w:r>
-        <w:rPr>
-          <w:rFonts w:ascii="Times New Roman" w:hAnsi="Times New Roman" w:cs="Times New Roman"/>
-          <w:sz w:val="20"/>
-        </w:rPr>
-        <w:t>Incorporated both sequence-</w:t>
-      </w:r>
-      <w:r>
-        <w:rPr>
-          <w:rFonts w:ascii="Times New Roman" w:hAnsi="Times New Roman" w:cs="Times New Roman"/>
-          <w:sz w:val="20"/>
-        </w:rPr>
-        <w:t>derived</w:t>
-      </w:r>
-      <w:r>
-        <w:rPr>
-          <w:rFonts w:ascii="Times New Roman" w:hAnsi="Times New Roman" w:cs="Times New Roman"/>
-          <w:sz w:val="20"/>
-        </w:rPr>
-        <w:t xml:space="preserve"> and </w:t>
-      </w:r>
-      <w:r>
-        <w:rPr>
-          <w:rFonts w:ascii="Times New Roman" w:hAnsi="Times New Roman" w:cs="Times New Roman"/>
-          <w:sz w:val="20"/>
-        </w:rPr>
-        <w:t>structure</w:t>
-      </w:r>
-      <w:r>
-        <w:rPr>
-          <w:rFonts w:ascii="Times New Roman" w:hAnsi="Times New Roman" w:cs="Times New Roman"/>
-          <w:sz w:val="20"/>
-        </w:rPr>
-        <w:t xml:space="preserve">-derived features by </w:t>
-      </w:r>
-      <w:r>
-        <w:rPr>
-          <w:rFonts w:ascii="Times New Roman" w:hAnsi="Times New Roman" w:cs="Times New Roman"/>
-          <w:sz w:val="20"/>
-        </w:rPr>
-        <w:t>one-hot encoding methods</w:t>
+          <w:rFonts w:ascii="Times New Roman" w:hAnsi="Times New Roman" w:cs="Times New Roman"/>
+          <w:sz w:val="20"/>
+        </w:rPr>
+      </w:pPr>
+      <w:r>
+        <w:rPr>
+          <w:rFonts w:ascii="Times New Roman" w:hAnsi="Times New Roman" w:cs="Times New Roman"/>
+          <w:sz w:val="20"/>
+        </w:rPr>
+        <w:t>Incorporated both sequence-derived and structure</w:t>
+      </w:r>
+      <w:r>
+        <w:rPr>
+          <w:rFonts w:ascii="Times New Roman" w:hAnsi="Times New Roman" w:cs="Times New Roman"/>
+          <w:sz w:val="20"/>
+        </w:rPr>
+        <w:t>-derived features by one-hot encoding methods</w:t>
       </w:r>
     </w:p>
     <w:p>
       <w:pPr>
-        <w:pStyle w:val="ListParagraph"/>
+        <w:pStyle w:val="a3"/>
         <w:numPr>
           <w:ilvl w:val="0"/>
           <w:numId w:val="1"/>
         </w:numPr>
         <w:ind w:firstLineChars="0"/>
         <w:rPr>
-          <w:rFonts w:ascii="Times New Roman" w:hAnsi="Times New Roman" w:cs="Times New Roman" w:hint="eastAsia"/>
-          <w:sz w:val="20"/>
-        </w:rPr>
-      </w:pPr>
-      <w:r>
-        <w:rPr>
-          <w:rFonts w:ascii="Times New Roman" w:hAnsi="Times New Roman" w:cs="Times New Roman"/>
-          <w:sz w:val="20"/>
-        </w:rPr>
-        <w:t xml:space="preserve">Built a multi-instance learning with gated attention </w:t>
-      </w:r>
-      <w:r>
-        <w:rPr>
-          <w:rFonts w:ascii="Times New Roman" w:hAnsi="Times New Roman" w:cs="Times New Roman"/>
-          <w:sz w:val="20"/>
-        </w:rPr>
-        <w:t>mechanism</w:t>
-      </w:r>
-      <w:r>
-        <w:rPr>
-          <w:rFonts w:ascii="Times New Roman" w:hAnsi="Times New Roman" w:cs="Times New Roman"/>
-          <w:sz w:val="20"/>
-        </w:rPr>
-        <w:t xml:space="preserve"> model</w:t>
+          <w:rFonts w:ascii="Times New Roman" w:hAnsi="Times New Roman" w:cs="Times New Roman"/>
+          <w:sz w:val="20"/>
+        </w:rPr>
+      </w:pPr>
+      <w:r>
+        <w:rPr>
+          <w:rFonts w:ascii="Times New Roman" w:hAnsi="Times New Roman" w:cs="Times New Roman"/>
+          <w:sz w:val="20"/>
+        </w:rPr>
+        <w:t>Built a multi-instance learning with gated attention mechanism model</w:t>
       </w:r>
       <w:r>
         <w:rPr>
@@ -1753,7 +1727,7 @@
     </w:p>
     <w:p>
       <w:pPr>
-        <w:pStyle w:val="ListParagraph"/>
+        <w:pStyle w:val="a3"/>
         <w:numPr>
           <w:ilvl w:val="0"/>
           <w:numId w:val="1"/>
@@ -1797,7 +1771,49 @@
           <w:rFonts w:ascii="Times New Roman" w:hAnsi="Times New Roman" w:cs="Times New Roman"/>
           <w:sz w:val="20"/>
         </w:rPr>
-        <w:t>performance (average AUROC:0.83) and maintained steady performance in generalization ability test.</w:t>
+        <w:t xml:space="preserve">performance (average </w:t>
+      </w:r>
+      <w:r>
+        <w:rPr>
+          <w:rFonts w:ascii="Times New Roman" w:hAnsi="Times New Roman" w:cs="Times New Roman"/>
+          <w:sz w:val="20"/>
+        </w:rPr>
+        <w:t>Accuracy</w:t>
+      </w:r>
+      <w:r>
+        <w:rPr>
+          <w:rFonts w:ascii="Times New Roman" w:hAnsi="Times New Roman" w:cs="Times New Roman"/>
+          <w:sz w:val="20"/>
+        </w:rPr>
+        <w:t>:0.</w:t>
+      </w:r>
+      <w:r>
+        <w:rPr>
+          <w:rFonts w:ascii="Times New Roman" w:hAnsi="Times New Roman" w:cs="Times New Roman"/>
+          <w:sz w:val="20"/>
+        </w:rPr>
+        <w:t>75</w:t>
+      </w:r>
+      <w:r>
+        <w:rPr>
+          <w:rFonts w:ascii="Times New Roman" w:hAnsi="Times New Roman" w:cs="Times New Roman"/>
+          <w:sz w:val="20"/>
+        </w:rPr>
+        <w:t>1</w:t>
+      </w:r>
+      <w:r>
+        <w:rPr>
+          <w:rFonts w:ascii="Times New Roman" w:hAnsi="Times New Roman" w:cs="Times New Roman"/>
+          <w:sz w:val="20"/>
+        </w:rPr>
+        <w:t>) and maintained steady perf</w:t>
+      </w:r>
+      <w:r>
+        <w:rPr>
+          <w:rFonts w:ascii="Times New Roman" w:hAnsi="Times New Roman" w:cs="Times New Roman"/>
+          <w:sz w:val="20"/>
+        </w:rPr>
+        <w:t>ormance in generalization ability test.</w:t>
       </w:r>
     </w:p>
     <w:p>
@@ -1889,76 +1905,21 @@
       <w:r>
         <w:t xml:space="preserve"> </w:t>
       </w:r>
-      <w:hyperlink r:id="rId13" w:history="1">
+      <w:hyperlink r:id="rId16" w:history="1">
         <w:r>
           <w:rPr>
-            <w:rStyle w:val="Hyperlink"/>
+            <w:rStyle w:val="af"/>
             <w:rFonts w:ascii="Times New Roman" w:hAnsi="Times New Roman" w:cs="Times New Roman"/>
             <w:bCs/>
             <w:i/>
             <w:iCs/>
             <w:sz w:val="22"/>
           </w:rPr>
-          <w:t>https://www.</w:t>
+          <w:t>https://www.kaggle.com/yuxuanwu17/</w:t>
         </w:r>
         <w:r>
           <w:rPr>
-            <w:rStyle w:val="Hyperlink"/>
-            <w:rFonts w:ascii="Times New Roman" w:hAnsi="Times New Roman" w:cs="Times New Roman"/>
-            <w:bCs/>
-            <w:i/>
-            <w:iCs/>
-            <w:sz w:val="22"/>
-          </w:rPr>
-          <w:t>k</w:t>
-        </w:r>
-        <w:r>
-          <w:rPr>
-            <w:rStyle w:val="Hyperlink"/>
-            <w:rFonts w:ascii="Times New Roman" w:hAnsi="Times New Roman" w:cs="Times New Roman"/>
-            <w:bCs/>
-            <w:i/>
-            <w:iCs/>
-            <w:sz w:val="22"/>
-          </w:rPr>
-          <w:t>aggle.com/</w:t>
-        </w:r>
-        <w:r>
-          <w:rPr>
-            <w:rStyle w:val="Hyperlink"/>
-            <w:rFonts w:ascii="Times New Roman" w:hAnsi="Times New Roman" w:cs="Times New Roman"/>
-            <w:bCs/>
-            <w:i/>
-            <w:iCs/>
-            <w:sz w:val="22"/>
-          </w:rPr>
-          <w:t>y</w:t>
-        </w:r>
-        <w:r>
-          <w:rPr>
-            <w:rStyle w:val="Hyperlink"/>
-            <w:rFonts w:ascii="Times New Roman" w:hAnsi="Times New Roman" w:cs="Times New Roman"/>
-            <w:bCs/>
-            <w:i/>
-            <w:iCs/>
-            <w:sz w:val="22"/>
-          </w:rPr>
-          <w:t>uxuanwu17</w:t>
-        </w:r>
-        <w:r>
-          <w:rPr>
-            <w:rStyle w:val="Hyperlink"/>
-            <w:rFonts w:ascii="Times New Roman" w:hAnsi="Times New Roman" w:cs="Times New Roman"/>
-            <w:bCs/>
-            <w:i/>
-            <w:iCs/>
-            <w:sz w:val="22"/>
-          </w:rPr>
-          <w:t>/</w:t>
-        </w:r>
-        <w:r>
-          <w:rPr>
-            <w:rStyle w:val="Hyperlink"/>
+            <w:rStyle w:val="af"/>
             <w:rFonts w:ascii="Times New Roman" w:hAnsi="Times New Roman" w:cs="Times New Roman" w:hint="eastAsia"/>
             <w:bCs/>
             <w:i/>
@@ -2037,23 +1998,7 @@
           <w:bCs/>
           <w:sz w:val="22"/>
         </w:rPr>
-        <w:t xml:space="preserve"> </w:t>
-      </w:r>
-      <w:r>
-        <w:rPr>
-          <w:rFonts w:ascii="Times New Roman" w:hAnsi="Times New Roman" w:cs="Times New Roman"/>
-          <w:bCs/>
-          <w:sz w:val="22"/>
-        </w:rPr>
-        <w:t>Jan</w:t>
-      </w:r>
-      <w:r>
-        <w:rPr>
-          <w:rFonts w:ascii="Times New Roman" w:hAnsi="Times New Roman" w:cs="Times New Roman"/>
-          <w:bCs/>
-          <w:sz w:val="22"/>
-        </w:rPr>
-        <w:t xml:space="preserve"> </w:t>
+        <w:t xml:space="preserve"> Jan </w:t>
       </w:r>
       <w:r>
         <w:rPr>
@@ -2066,7 +2011,7 @@
     </w:p>
     <w:p>
       <w:pPr>
-        <w:pStyle w:val="ListParagraph"/>
+        <w:pStyle w:val="a3"/>
         <w:numPr>
           <w:ilvl w:val="0"/>
           <w:numId w:val="1"/>
@@ -2084,28 +2029,12 @@
           <w:bCs/>
           <w:szCs w:val="21"/>
         </w:rPr>
-        <w:t xml:space="preserve">Explorative data analysis of heart </w:t>
-      </w:r>
-      <w:r>
-        <w:rPr>
-          <w:rFonts w:ascii="Times New Roman" w:hAnsi="Times New Roman" w:cs="Times New Roman"/>
-          <w:bCs/>
-          <w:szCs w:val="21"/>
-        </w:rPr>
-        <w:t>failure</w:t>
-      </w:r>
-      <w:r>
-        <w:rPr>
-          <w:rFonts w:ascii="Times New Roman" w:hAnsi="Times New Roman" w:cs="Times New Roman"/>
-          <w:bCs/>
-          <w:szCs w:val="21"/>
-        </w:rPr>
-        <w:t xml:space="preserve"> and optimization of SVM-based model detection (Python)</w:t>
+        <w:t>Explorative data analysis of heart failure and optimization of SVM-based model detection (Python)</w:t>
       </w:r>
     </w:p>
     <w:p>
       <w:pPr>
-        <w:pStyle w:val="ListParagraph"/>
+        <w:pStyle w:val="a3"/>
         <w:numPr>
           <w:ilvl w:val="0"/>
           <w:numId w:val="1"/>
@@ -2129,7 +2058,7 @@
     <w:p>
       <w:pPr>
         <w:rPr>
-          <w:rFonts w:ascii="Times New Roman" w:hAnsi="Times New Roman" w:cs="Times New Roman" w:hint="eastAsia"/>
+          <w:rFonts w:ascii="Times New Roman" w:hAnsi="Times New Roman" w:cs="Times New Roman"/>
           <w:b/>
           <w:sz w:val="22"/>
         </w:rPr>
@@ -2138,7 +2067,7 @@
     <w:p>
       <w:pPr>
         <w:rPr>
-          <w:rFonts w:ascii="Times New Roman" w:hAnsi="Times New Roman" w:cs="Times New Roman" w:hint="eastAsia"/>
+          <w:rFonts w:ascii="Times New Roman" w:hAnsi="Times New Roman" w:cs="Times New Roman"/>
           <w:bCs/>
           <w:i/>
           <w:iCs/>
@@ -2205,10 +2134,10 @@
         </w:rPr>
         <w:tab/>
       </w:r>
-      <w:hyperlink r:id="rId14" w:history="1">
+      <w:hyperlink r:id="rId17" w:history="1">
         <w:r>
           <w:rPr>
-            <w:rStyle w:val="Hyperlink"/>
+            <w:rStyle w:val="af"/>
             <w:rFonts w:ascii="Times New Roman" w:hAnsi="Times New Roman" w:cs="Times New Roman"/>
             <w:bCs/>
             <w:i/>
@@ -2280,7 +2209,7 @@
     </w:p>
     <w:p>
       <w:pPr>
-        <w:pStyle w:val="ListParagraph"/>
+        <w:pStyle w:val="a3"/>
         <w:numPr>
           <w:ilvl w:val="0"/>
           <w:numId w:val="1"/>
@@ -2298,23 +2227,7 @@
           <w:bCs/>
           <w:szCs w:val="21"/>
         </w:rPr>
-        <w:t xml:space="preserve">Configured </w:t>
-      </w:r>
-      <w:r>
-        <w:rPr>
-          <w:rFonts w:ascii="Times New Roman" w:hAnsi="Times New Roman" w:cs="Times New Roman"/>
-          <w:bCs/>
-          <w:szCs w:val="21"/>
-        </w:rPr>
-        <w:t>the Hadoop</w:t>
-      </w:r>
-      <w:r>
-        <w:rPr>
-          <w:rFonts w:ascii="Times New Roman" w:hAnsi="Times New Roman" w:cs="Times New Roman"/>
-          <w:bCs/>
-          <w:szCs w:val="21"/>
-        </w:rPr>
-        <w:t xml:space="preserve"> environment in Ubuntu on the cloud server</w:t>
+        <w:t>Configured the Hadoop environment in Ubuntu on the cloud server</w:t>
       </w:r>
       <w:r>
         <w:rPr>
@@ -2327,14 +2240,14 @@
     </w:p>
     <w:p>
       <w:pPr>
-        <w:pStyle w:val="ListParagraph"/>
+        <w:pStyle w:val="a3"/>
         <w:numPr>
           <w:ilvl w:val="0"/>
           <w:numId w:val="1"/>
         </w:numPr>
         <w:ind w:firstLineChars="0"/>
         <w:rPr>
-          <w:rFonts w:ascii="Times New Roman" w:hAnsi="Times New Roman" w:cs="Times New Roman" w:hint="eastAsia"/>
+          <w:rFonts w:ascii="Times New Roman" w:hAnsi="Times New Roman" w:cs="Times New Roman"/>
           <w:bCs/>
           <w:szCs w:val="21"/>
         </w:rPr>
@@ -2375,7 +2288,7 @@
     <w:p>
       <w:pPr>
         <w:rPr>
-          <w:rFonts w:ascii="Times New Roman" w:hAnsi="Times New Roman" w:cs="Times New Roman" w:hint="eastAsia"/>
+          <w:rFonts w:ascii="Times New Roman" w:hAnsi="Times New Roman" w:cs="Times New Roman"/>
           <w:b/>
           <w:sz w:val="22"/>
         </w:rPr>
@@ -2552,7 +2465,7 @@
     </w:p>
     <w:p>
       <w:pPr>
-        <w:pStyle w:val="ListParagraph"/>
+        <w:pStyle w:val="a3"/>
         <w:numPr>
           <w:ilvl w:val="0"/>
           <w:numId w:val="1"/>
@@ -2667,19 +2580,12 @@
           <w:rFonts w:ascii="Times New Roman" w:hAnsi="Times New Roman" w:cs="Times New Roman"/>
           <w:sz w:val="20"/>
         </w:rPr>
-        <w:t xml:space="preserve">in </w:t>
-      </w:r>
-      <w:r>
-        <w:rPr>
-          <w:rFonts w:ascii="Times New Roman" w:hAnsi="Times New Roman" w:cs="Times New Roman"/>
-          <w:sz w:val="20"/>
-        </w:rPr>
-        <w:t>Keras</w:t>
+        <w:t>in Keras</w:t>
       </w:r>
     </w:p>
     <w:p>
       <w:pPr>
-        <w:pStyle w:val="ListParagraph"/>
+        <w:pStyle w:val="a3"/>
         <w:numPr>
           <w:ilvl w:val="0"/>
           <w:numId w:val="1"/>
@@ -2697,14 +2603,7 @@
           <w:rFonts w:ascii="Times New Roman" w:hAnsi="Times New Roman" w:cs="Times New Roman"/>
           <w:sz w:val="20"/>
         </w:rPr>
-        <w:t>Q</w:t>
-      </w:r>
-      <w:r>
-        <w:rPr>
-          <w:rFonts w:ascii="Times New Roman" w:hAnsi="Times New Roman" w:cs="Times New Roman"/>
-          <w:sz w:val="20"/>
-        </w:rPr>
-        <w:t xml:space="preserve">uantified </w:t>
+        <w:t xml:space="preserve">Quantified </w:t>
       </w:r>
       <w:r>
         <w:rPr>
@@ -2788,7 +2687,28 @@
           <w:rFonts w:ascii="Times New Roman" w:hAnsi="Times New Roman" w:cs="Times New Roman"/>
           <w:sz w:val="20"/>
         </w:rPr>
-        <w:t>average AUROC</w:t>
+        <w:t xml:space="preserve">average </w:t>
+      </w:r>
+      <w:r>
+        <w:rPr>
+          <w:rFonts w:ascii="Times New Roman" w:hAnsi="Times New Roman" w:cs="Times New Roman"/>
+          <w:sz w:val="20"/>
+        </w:rPr>
+        <w:t>A</w:t>
+      </w:r>
+      <w:r>
+        <w:rPr>
+          <w:rFonts w:ascii="Times New Roman" w:hAnsi="Times New Roman" w:cs="Times New Roman" w:hint="eastAsia"/>
+          <w:sz w:val="20"/>
+        </w:rPr>
+        <w:t>cc</w:t>
+      </w:r>
+      <w:r>
+        <w:rPr>
+          <w:rFonts w:ascii="Times New Roman" w:hAnsi="Times New Roman" w:cs="Times New Roman"/>
+          <w:sz w:val="20"/>
+        </w:rPr>
+        <w:t>uracy</w:t>
       </w:r>
       <w:r>
         <w:rPr>
@@ -2799,10 +2719,10 @@
       </w:r>
       <w:r>
         <w:rPr>
-          <w:rFonts w:ascii="Times New Roman" w:hAnsi="Times New Roman" w:cs="Times New Roman" w:hint="eastAsia"/>
-          <w:sz w:val="20"/>
-        </w:rPr>
-        <w:t>0.942</w:t>
+          <w:rFonts w:ascii="Times New Roman" w:hAnsi="Times New Roman" w:cs="Times New Roman"/>
+          <w:sz w:val="20"/>
+        </w:rPr>
+        <w:t>0.868</w:t>
       </w:r>
       <w:r>
         <w:rPr>
@@ -2892,15 +2812,7 @@
           <w:b/>
           <w:sz w:val="22"/>
         </w:rPr>
-        <w:t>pitranscriptome</w:t>
-      </w:r>
-      <w:r>
-        <w:rPr>
-          <w:rFonts w:ascii="Times New Roman" w:hAnsi="Times New Roman" w:cs="Times New Roman"/>
-          <w:b/>
-          <w:sz w:val="22"/>
-        </w:rPr>
-        <w:t xml:space="preserve"> target prediction and functional characterization</w:t>
+        <w:t>pitranscriptome target prediction and functional characterization</w:t>
       </w:r>
       <w:r>
         <w:rPr>
@@ -2983,7 +2895,7 @@
     </w:p>
     <w:p>
       <w:pPr>
-        <w:pStyle w:val="ListParagraph"/>
+        <w:pStyle w:val="a3"/>
         <w:numPr>
           <w:ilvl w:val="0"/>
           <w:numId w:val="1"/>
@@ -3027,21 +2939,7 @@
           <w:rFonts w:ascii="Times New Roman" w:hAnsi="Times New Roman" w:cs="Times New Roman"/>
           <w:sz w:val="20"/>
         </w:rPr>
-        <w:t xml:space="preserve"> (SVM, LR, RF and </w:t>
-      </w:r>
-      <w:r>
-        <w:rPr>
-          <w:rFonts w:ascii="Times New Roman" w:hAnsi="Times New Roman" w:cs="Times New Roman"/>
-          <w:sz w:val="20"/>
-        </w:rPr>
-        <w:t>XGBoost</w:t>
-      </w:r>
-      <w:r>
-        <w:rPr>
-          <w:rFonts w:ascii="Times New Roman" w:hAnsi="Times New Roman" w:cs="Times New Roman"/>
-          <w:sz w:val="20"/>
-        </w:rPr>
-        <w:t>)</w:t>
+        <w:t xml:space="preserve"> (SVM, LR, RF and XGBoost)</w:t>
       </w:r>
       <w:r>
         <w:rPr>
@@ -3053,7 +2951,7 @@
     </w:p>
     <w:p>
       <w:pPr>
-        <w:pStyle w:val="ListParagraph"/>
+        <w:pStyle w:val="a3"/>
         <w:numPr>
           <w:ilvl w:val="0"/>
           <w:numId w:val="1"/>
@@ -3090,7 +2988,42 @@
           <w:rFonts w:ascii="Times New Roman" w:hAnsi="Times New Roman" w:cs="Times New Roman"/>
           <w:sz w:val="20"/>
         </w:rPr>
-        <w:t xml:space="preserve">(average AUROC: 0.9) in predicting the </w:t>
+        <w:t>(average A</w:t>
+      </w:r>
+      <w:r>
+        <w:rPr>
+          <w:rFonts w:ascii="Times New Roman" w:hAnsi="Times New Roman" w:cs="Times New Roman" w:hint="eastAsia"/>
+          <w:sz w:val="20"/>
+        </w:rPr>
+        <w:t>cc</w:t>
+      </w:r>
+      <w:r>
+        <w:rPr>
+          <w:rFonts w:ascii="Times New Roman" w:hAnsi="Times New Roman" w:cs="Times New Roman"/>
+          <w:sz w:val="20"/>
+        </w:rPr>
+        <w:t>uracy</w:t>
+      </w:r>
+      <w:r>
+        <w:rPr>
+          <w:rFonts w:ascii="Times New Roman" w:hAnsi="Times New Roman" w:cs="Times New Roman"/>
+          <w:sz w:val="20"/>
+        </w:rPr>
+        <w:t>: 0.9</w:t>
+      </w:r>
+      <w:r>
+        <w:rPr>
+          <w:rFonts w:ascii="Times New Roman" w:hAnsi="Times New Roman" w:cs="Times New Roman"/>
+          <w:sz w:val="20"/>
+        </w:rPr>
+        <w:t>47</w:t>
+      </w:r>
+      <w:r>
+        <w:rPr>
+          <w:rFonts w:ascii="Times New Roman" w:hAnsi="Times New Roman" w:cs="Times New Roman"/>
+          <w:sz w:val="20"/>
+        </w:rPr>
+        <w:t xml:space="preserve">) in predicting the </w:t>
       </w:r>
       <w:r>
         <w:rPr>
@@ -3200,7 +3133,7 @@
     </w:p>
     <w:p>
       <w:pPr>
-        <w:pStyle w:val="ListParagraph"/>
+        <w:pStyle w:val="a3"/>
         <w:numPr>
           <w:ilvl w:val="0"/>
           <w:numId w:val="1"/>
@@ -3278,25 +3211,7 @@
           <w:iCs/>
           <w:sz w:val="20"/>
         </w:rPr>
-        <w:t xml:space="preserve">A Reader: </w:t>
-      </w:r>
-      <w:r>
-        <w:rPr>
-          <w:rFonts w:ascii="Times New Roman" w:hAnsi="Times New Roman" w:cs="Times New Roman"/>
-          <w:bCs/>
-          <w:iCs/>
-          <w:sz w:val="20"/>
-        </w:rPr>
-        <w:t>Epitranscriptome</w:t>
-      </w:r>
-      <w:r>
-        <w:rPr>
-          <w:rFonts w:ascii="Times New Roman" w:hAnsi="Times New Roman" w:cs="Times New Roman"/>
-          <w:bCs/>
-          <w:iCs/>
-          <w:sz w:val="20"/>
-        </w:rPr>
-        <w:t xml:space="preserve"> Target Prediction and Functional Characterization of N</w:t>
+        <w:t>A Reader: Epitranscriptome Target Prediction and Functional Characterization of N</w:t>
       </w:r>
       <w:r>
         <w:rPr>
@@ -3388,7 +3303,14 @@
           <w:rFonts w:ascii="Times New Roman" w:hAnsi="Times New Roman" w:cs="Times New Roman"/>
           <w:sz w:val="20"/>
         </w:rPr>
-        <w:t xml:space="preserve"> 10.3389/fcell.2020.00741 </w:t>
+        <w:t xml:space="preserve"> 10.3389/fcell.2</w:t>
+      </w:r>
+      <w:r>
+        <w:rPr>
+          <w:rFonts w:ascii="Times New Roman" w:hAnsi="Times New Roman" w:cs="Times New Roman"/>
+          <w:sz w:val="20"/>
+        </w:rPr>
+        <w:t xml:space="preserve">020.00741 </w:t>
       </w:r>
       <w:r>
         <w:rPr>
@@ -3402,7 +3324,7 @@
     </w:p>
     <w:p>
       <w:pPr>
-        <w:pStyle w:val="ListParagraph"/>
+        <w:pStyle w:val="a3"/>
         <w:numPr>
           <w:ilvl w:val="0"/>
           <w:numId w:val="1"/>
@@ -3463,23 +3385,7 @@
           <w:sz w:val="20"/>
           <w:szCs w:val="20"/>
         </w:rPr>
-        <w:t xml:space="preserve">A Reader substrate sites using deep convolutional and recurrent neural network, Conference: BIBE 2021- The Fifth International Conference on Biological Information and Biomedical Engineering, July 20-22, </w:t>
-      </w:r>
-      <w:r>
-        <w:rPr>
-          <w:rFonts w:ascii="Times New Roman" w:hAnsi="Times New Roman" w:cs="Times New Roman"/>
-          <w:sz w:val="20"/>
-          <w:szCs w:val="20"/>
-        </w:rPr>
-        <w:t>2021</w:t>
-      </w:r>
-      <w:r>
-        <w:rPr>
-          <w:rFonts w:ascii="Times New Roman" w:hAnsi="Times New Roman" w:cs="Times New Roman"/>
-          <w:sz w:val="20"/>
-          <w:szCs w:val="20"/>
-        </w:rPr>
-        <w:t xml:space="preserve"> at Hangzhou, China</w:t>
+        <w:t>A Reader substrate sites using deep convolutional and recurrent neural network, Conference: BIBE 2021- The Fifth International Conference on Biological Information and Biomedical Engineering, July 20-22, 2021 at Hangzhou, China</w:t>
       </w:r>
     </w:p>
     <w:p>
@@ -3501,7 +3407,7 @@
 </file>
 
 <file path=word/numbering.xml><?xml version="1.0" encoding="utf-8"?>
-<w:numbering xmlns:wpc="http://schemas.microsoft.com/office/word/2010/wordprocessingCanvas" xmlns:cx="http://schemas.microsoft.com/office/drawing/2014/chartex" xmlns:cx1="http://schemas.microsoft.com/office/drawing/2015/9/8/chartex" xmlns:cx2="http://schemas.microsoft.com/office/drawing/2015/10/21/chartex" xmlns:cx3="http://schemas.microsoft.com/office/drawing/2016/5/9/chartex" xmlns:cx4="http://schemas.microsoft.com/office/drawing/2016/5/10/chartex" xmlns:cx5="http://schemas.microsoft.com/office/drawing/2016/5/11/chartex" xmlns:mc="http://schemas.openxmlformats.org/markup-compatibility/2006" xmlns:o="urn:schemas-microsoft-com:office:office" xmlns:r="http://schemas.openxmlformats.org/officeDocument/2006/relationships" xmlns:m="http://schemas.openxmlformats.org/officeDocument/2006/math" xmlns:v="urn:schemas-microsoft-com:vml" xmlns:wp14="http://schemas.microsoft.com/office/word/2010/wordprocessingDrawing" xmlns:wp="http://schemas.openxmlformats.org/drawingml/2006/wordprocessingDrawing" xmlns:w10="urn:schemas-microsoft-com:office:word" xmlns:w="http://schemas.openxmlformats.org/wordprocessingml/2006/main" xmlns:w14="http://schemas.microsoft.com/office/word/2010/wordml" xmlns:w15="http://schemas.microsoft.com/office/word/2012/wordml" xmlns:wne="http://schemas.microsoft.com/office/word/2006/wordml" xmlns:wpg="http://schemas.microsoft.com/office/word/2010/wordprocessingGroup" xmlns:wpi="http://schemas.microsoft.com/office/word/2010/wordprocessingInk" xmlns:wps="http://schemas.microsoft.com/office/word/2010/wordprocessingShape" mc:Ignorable="w14 w15 wp14">
+<w:numbering xmlns:wpc="http://schemas.microsoft.com/office/word/2010/wordprocessingCanvas" xmlns:cx="http://schemas.microsoft.com/office/drawing/2014/chartex" xmlns:cx1="http://schemas.microsoft.com/office/drawing/2015/9/8/chartex" xmlns:cx2="http://schemas.microsoft.com/office/drawing/2015/10/21/chartex" xmlns:cx3="http://schemas.microsoft.com/office/drawing/2016/5/9/chartex" xmlns:cx4="http://schemas.microsoft.com/office/drawing/2016/5/10/chartex" xmlns:cx5="http://schemas.microsoft.com/office/drawing/2016/5/11/chartex" xmlns:cx6="http://schemas.microsoft.com/office/drawing/2016/5/12/chartex" xmlns:cx7="http://schemas.microsoft.com/office/drawing/2016/5/13/chartex" xmlns:cx8="http://schemas.microsoft.com/office/drawing/2016/5/14/chartex" xmlns:mc="http://schemas.openxmlformats.org/markup-compatibility/2006" xmlns:aink="http://schemas.microsoft.com/office/drawing/2016/ink" xmlns:am3d="http://schemas.microsoft.com/office/drawing/2017/model3d" xmlns:o="urn:schemas-microsoft-com:office:office" xmlns:r="http://schemas.openxmlformats.org/officeDocument/2006/relationships" xmlns:m="http://schemas.openxmlformats.org/officeDocument/2006/math" xmlns:v="urn:schemas-microsoft-com:vml" xmlns:wp14="http://schemas.microsoft.com/office/word/2010/wordprocessingDrawing" xmlns:wp="http://schemas.openxmlformats.org/drawingml/2006/wordprocessingDrawing" xmlns:w10="urn:schemas-microsoft-com:office:word" xmlns:w="http://schemas.openxmlformats.org/wordprocessingml/2006/main" xmlns:w14="http://schemas.microsoft.com/office/word/2010/wordml" xmlns:w15="http://schemas.microsoft.com/office/word/2012/wordml" xmlns:w16cex="http://schemas.microsoft.com/office/word/2018/wordml/cex" xmlns:w16cid="http://schemas.microsoft.com/office/word/2016/wordml/cid" xmlns:w16="http://schemas.microsoft.com/office/word/2018/wordml" xmlns:w16se="http://schemas.microsoft.com/office/word/2015/wordml/symex" xmlns:wpg="http://schemas.microsoft.com/office/word/2010/wordprocessingGroup" xmlns:wpi="http://schemas.microsoft.com/office/word/2010/wordprocessingInk" xmlns:wne="http://schemas.microsoft.com/office/word/2006/wordml" xmlns:wps="http://schemas.microsoft.com/office/word/2010/wordprocessingShape" mc:Ignorable="w14 w15 w16se w16cid w16 w16cex wp14">
   <w:numPicBullet w:numPicBulletId="0">
     <w:pict>
       <v:shapetype id="_x0000_t75" coordsize="21600,21600" o:spt="75" o:preferrelative="t" path="m@4@5l@4@11@9@11@9@5xe" filled="f" stroked="f">
@@ -3523,16 +3429,16 @@
         <v:path o:extrusionok="f" gradientshapeok="t" o:connecttype="rect"/>
         <o:lock v:ext="edit" aspectratio="t"/>
       </v:shapetype>
-      <v:shape id="_x0000_i1025" type="#_x0000_t75" alt="免提电话 纯色填充" style="width:11.5pt;height:11.5pt" o:bullet="t">
+      <v:shape id="_x0000_i1123" type="#_x0000_t75" alt="免提电话 纯色填充" style="width:11.25pt;height:11.25pt" o:bullet="t">
         <v:imagedata r:id="rId1" o:title="" cropbottom="-5958f" cropright="-5958f"/>
       </v:shape>
     </w:pict>
   </w:numPicBullet>
-  <w:abstractNum w:abstractNumId="0">
+  <w:abstractNum w:abstractNumId="0" w15:restartNumberingAfterBreak="0">
     <w:nsid w:val="030751CB"/>
     <w:multiLevelType w:val="hybridMultilevel"/>
     <w:tmpl w:val="BE80EF62"/>
-    <w:lvl w:ilvl="0">
+    <w:lvl w:ilvl="0" w:tplc="BB1EF308">
       <w:start w:val="1"/>
       <w:numFmt w:val="bullet"/>
       <w:lvlText w:val=""/>
@@ -3544,7 +3450,7 @@
         <w:rFonts w:ascii="Wingdings" w:hAnsi="Wingdings" w:hint="default"/>
       </w:rPr>
     </w:lvl>
-    <w:lvl w:ilvl="1" w:tentative="1">
+    <w:lvl w:ilvl="1" w:tplc="3C923252" w:tentative="1">
       <w:start w:val="1"/>
       <w:numFmt w:val="bullet"/>
       <w:lvlText w:val=""/>
@@ -3556,7 +3462,7 @@
         <w:rFonts w:ascii="Wingdings" w:hAnsi="Wingdings" w:hint="default"/>
       </w:rPr>
     </w:lvl>
-    <w:lvl w:ilvl="2" w:tentative="1">
+    <w:lvl w:ilvl="2" w:tplc="FE300DBE" w:tentative="1">
       <w:start w:val="1"/>
       <w:numFmt w:val="bullet"/>
       <w:lvlText w:val=""/>
@@ -3568,7 +3474,7 @@
         <w:rFonts w:ascii="Wingdings" w:hAnsi="Wingdings" w:hint="default"/>
       </w:rPr>
     </w:lvl>
-    <w:lvl w:ilvl="3" w:tentative="1">
+    <w:lvl w:ilvl="3" w:tplc="6E96E4D6" w:tentative="1">
       <w:start w:val="1"/>
       <w:numFmt w:val="bullet"/>
       <w:lvlText w:val=""/>
@@ -3580,7 +3486,7 @@
         <w:rFonts w:ascii="Wingdings" w:hAnsi="Wingdings" w:hint="default"/>
       </w:rPr>
     </w:lvl>
-    <w:lvl w:ilvl="4" w:tentative="1">
+    <w:lvl w:ilvl="4" w:tplc="93DCF778" w:tentative="1">
       <w:start w:val="1"/>
       <w:numFmt w:val="bullet"/>
       <w:lvlText w:val=""/>
@@ -3592,7 +3498,7 @@
         <w:rFonts w:ascii="Wingdings" w:hAnsi="Wingdings" w:hint="default"/>
       </w:rPr>
     </w:lvl>
-    <w:lvl w:ilvl="5" w:tentative="1">
+    <w:lvl w:ilvl="5" w:tplc="459242BA" w:tentative="1">
       <w:start w:val="1"/>
       <w:numFmt w:val="bullet"/>
       <w:lvlText w:val=""/>
@@ -3604,7 +3510,7 @@
         <w:rFonts w:ascii="Wingdings" w:hAnsi="Wingdings" w:hint="default"/>
       </w:rPr>
     </w:lvl>
-    <w:lvl w:ilvl="6" w:tentative="1">
+    <w:lvl w:ilvl="6" w:tplc="46BA9BA0" w:tentative="1">
       <w:start w:val="1"/>
       <w:numFmt w:val="bullet"/>
       <w:lvlText w:val=""/>
@@ -3616,7 +3522,7 @@
         <w:rFonts w:ascii="Wingdings" w:hAnsi="Wingdings" w:hint="default"/>
       </w:rPr>
     </w:lvl>
-    <w:lvl w:ilvl="7" w:tentative="1">
+    <w:lvl w:ilvl="7" w:tplc="D460ED32" w:tentative="1">
       <w:start w:val="1"/>
       <w:numFmt w:val="bullet"/>
       <w:lvlText w:val=""/>
@@ -3628,7 +3534,7 @@
         <w:rFonts w:ascii="Wingdings" w:hAnsi="Wingdings" w:hint="default"/>
       </w:rPr>
     </w:lvl>
-    <w:lvl w:ilvl="8" w:tentative="1">
+    <w:lvl w:ilvl="8" w:tplc="1E9C90F4" w:tentative="1">
       <w:start w:val="1"/>
       <w:numFmt w:val="bullet"/>
       <w:lvlText w:val=""/>
@@ -3641,11 +3547,11 @@
       </w:rPr>
     </w:lvl>
   </w:abstractNum>
-  <w:abstractNum w:abstractNumId="1">
+  <w:abstractNum w:abstractNumId="1" w15:restartNumberingAfterBreak="0">
     <w:nsid w:val="2C3E7BD7"/>
     <w:multiLevelType w:val="hybridMultilevel"/>
     <w:tmpl w:val="5656BB14"/>
-    <w:lvl w:ilvl="0">
+    <w:lvl w:ilvl="0" w:tplc="E85C95D4">
       <w:start w:val="1"/>
       <w:numFmt w:val="bullet"/>
       <w:lvlText w:val=""/>
@@ -3661,7 +3567,7 @@
         <w:rFonts w:ascii="Symbol" w:hAnsi="Symbol" w:hint="default"/>
       </w:rPr>
     </w:lvl>
-    <w:lvl w:ilvl="1" w:tentative="1">
+    <w:lvl w:ilvl="1" w:tplc="4B36D1F6" w:tentative="1">
       <w:start w:val="1"/>
       <w:numFmt w:val="bullet"/>
       <w:lvlText w:val=""/>
@@ -3676,7 +3582,7 @@
         <w:rFonts w:ascii="Symbol" w:hAnsi="Symbol" w:hint="default"/>
       </w:rPr>
     </w:lvl>
-    <w:lvl w:ilvl="2" w:tentative="1">
+    <w:lvl w:ilvl="2" w:tplc="60C6147E" w:tentative="1">
       <w:start w:val="1"/>
       <w:numFmt w:val="bullet"/>
       <w:lvlText w:val=""/>
@@ -3691,7 +3597,7 @@
         <w:rFonts w:ascii="Symbol" w:hAnsi="Symbol" w:hint="default"/>
       </w:rPr>
     </w:lvl>
-    <w:lvl w:ilvl="3" w:tentative="1">
+    <w:lvl w:ilvl="3" w:tplc="8EC6E834" w:tentative="1">
       <w:start w:val="1"/>
       <w:numFmt w:val="bullet"/>
       <w:lvlText w:val=""/>
@@ -3706,7 +3612,7 @@
         <w:rFonts w:ascii="Symbol" w:hAnsi="Symbol" w:hint="default"/>
       </w:rPr>
     </w:lvl>
-    <w:lvl w:ilvl="4" w:tentative="1">
+    <w:lvl w:ilvl="4" w:tplc="A75872D8" w:tentative="1">
       <w:start w:val="1"/>
       <w:numFmt w:val="bullet"/>
       <w:lvlText w:val=""/>
@@ -3721,7 +3627,7 @@
         <w:rFonts w:ascii="Symbol" w:hAnsi="Symbol" w:hint="default"/>
       </w:rPr>
     </w:lvl>
-    <w:lvl w:ilvl="5" w:tentative="1">
+    <w:lvl w:ilvl="5" w:tplc="63B213CE" w:tentative="1">
       <w:start w:val="1"/>
       <w:numFmt w:val="bullet"/>
       <w:lvlText w:val=""/>
@@ -3736,7 +3642,7 @@
         <w:rFonts w:ascii="Symbol" w:hAnsi="Symbol" w:hint="default"/>
       </w:rPr>
     </w:lvl>
-    <w:lvl w:ilvl="6" w:tentative="1">
+    <w:lvl w:ilvl="6" w:tplc="40E4D236" w:tentative="1">
       <w:start w:val="1"/>
       <w:numFmt w:val="bullet"/>
       <w:lvlText w:val=""/>
@@ -3751,7 +3657,7 @@
         <w:rFonts w:ascii="Symbol" w:hAnsi="Symbol" w:hint="default"/>
       </w:rPr>
     </w:lvl>
-    <w:lvl w:ilvl="7" w:tentative="1">
+    <w:lvl w:ilvl="7" w:tplc="0A604AB6" w:tentative="1">
       <w:start w:val="1"/>
       <w:numFmt w:val="bullet"/>
       <w:lvlText w:val=""/>
@@ -3766,7 +3672,7 @@
         <w:rFonts w:ascii="Symbol" w:hAnsi="Symbol" w:hint="default"/>
       </w:rPr>
     </w:lvl>
-    <w:lvl w:ilvl="8" w:tentative="1">
+    <w:lvl w:ilvl="8" w:tplc="A54CF2FC" w:tentative="1">
       <w:start w:val="1"/>
       <w:numFmt w:val="bullet"/>
       <w:lvlText w:val=""/>
@@ -3782,11 +3688,11 @@
       </w:rPr>
     </w:lvl>
   </w:abstractNum>
-  <w:abstractNum w:abstractNumId="2">
+  <w:abstractNum w:abstractNumId="2" w15:restartNumberingAfterBreak="0">
     <w:nsid w:val="4E2B1509"/>
     <w:multiLevelType w:val="hybridMultilevel"/>
     <w:tmpl w:val="682CE73A"/>
-    <w:lvl w:ilvl="0">
+    <w:lvl w:ilvl="0" w:tplc="D722E192">
       <w:start w:val="1"/>
       <w:numFmt w:val="decimal"/>
       <w:lvlText w:val="%1."/>
@@ -3798,7 +3704,7 @@
         <w:rFonts w:hint="default"/>
       </w:rPr>
     </w:lvl>
-    <w:lvl w:ilvl="1" w:tentative="1">
+    <w:lvl w:ilvl="1" w:tplc="637625B2" w:tentative="1">
       <w:start w:val="1"/>
       <w:numFmt w:val="lowerLetter"/>
       <w:lvlText w:val="%2."/>
@@ -3807,7 +3713,7 @@
         <w:ind w:left="1440" w:hanging="360"/>
       </w:pPr>
     </w:lvl>
-    <w:lvl w:ilvl="2" w:tentative="1">
+    <w:lvl w:ilvl="2" w:tplc="92B6BE24" w:tentative="1">
       <w:start w:val="1"/>
       <w:numFmt w:val="lowerRoman"/>
       <w:lvlText w:val="%3."/>
@@ -3816,7 +3722,7 @@
         <w:ind w:left="2160" w:hanging="180"/>
       </w:pPr>
     </w:lvl>
-    <w:lvl w:ilvl="3" w:tentative="1">
+    <w:lvl w:ilvl="3" w:tplc="0B7A810A" w:tentative="1">
       <w:start w:val="1"/>
       <w:numFmt w:val="decimal"/>
       <w:lvlText w:val="%4."/>
@@ -3825,7 +3731,7 @@
         <w:ind w:left="2880" w:hanging="360"/>
       </w:pPr>
     </w:lvl>
-    <w:lvl w:ilvl="4" w:tentative="1">
+    <w:lvl w:ilvl="4" w:tplc="CD5A97D6" w:tentative="1">
       <w:start w:val="1"/>
       <w:numFmt w:val="lowerLetter"/>
       <w:lvlText w:val="%5."/>
@@ -3834,7 +3740,7 @@
         <w:ind w:left="3600" w:hanging="360"/>
       </w:pPr>
     </w:lvl>
-    <w:lvl w:ilvl="5" w:tentative="1">
+    <w:lvl w:ilvl="5" w:tplc="6900BAA2" w:tentative="1">
       <w:start w:val="1"/>
       <w:numFmt w:val="lowerRoman"/>
       <w:lvlText w:val="%6."/>
@@ -3843,7 +3749,7 @@
         <w:ind w:left="4320" w:hanging="180"/>
       </w:pPr>
     </w:lvl>
-    <w:lvl w:ilvl="6" w:tentative="1">
+    <w:lvl w:ilvl="6" w:tplc="8D98865A" w:tentative="1">
       <w:start w:val="1"/>
       <w:numFmt w:val="decimal"/>
       <w:lvlText w:val="%7."/>
@@ -3852,7 +3758,7 @@
         <w:ind w:left="5040" w:hanging="360"/>
       </w:pPr>
     </w:lvl>
-    <w:lvl w:ilvl="7" w:tentative="1">
+    <w:lvl w:ilvl="7" w:tplc="9E6E486A" w:tentative="1">
       <w:start w:val="1"/>
       <w:numFmt w:val="lowerLetter"/>
       <w:lvlText w:val="%8."/>
@@ -3861,7 +3767,7 @@
         <w:ind w:left="5760" w:hanging="360"/>
       </w:pPr>
     </w:lvl>
-    <w:lvl w:ilvl="8" w:tentative="1">
+    <w:lvl w:ilvl="8" w:tplc="A244B26A" w:tentative="1">
       <w:start w:val="1"/>
       <w:numFmt w:val="lowerRoman"/>
       <w:lvlText w:val="%9."/>
@@ -3871,11 +3777,11 @@
       </w:pPr>
     </w:lvl>
   </w:abstractNum>
-  <w:abstractNum w:abstractNumId="3">
+  <w:abstractNum w:abstractNumId="3" w15:restartNumberingAfterBreak="0">
     <w:nsid w:val="6A6F0416"/>
     <w:multiLevelType w:val="hybridMultilevel"/>
     <w:tmpl w:val="D8E09B58"/>
-    <w:lvl w:ilvl="0">
+    <w:lvl w:ilvl="0" w:tplc="187461A4">
       <w:start w:val="1"/>
       <w:numFmt w:val="bullet"/>
       <w:lvlText w:val=""/>
@@ -3887,7 +3793,7 @@
         <w:rFonts w:ascii="Symbol" w:hAnsi="Symbol" w:hint="default"/>
       </w:rPr>
     </w:lvl>
-    <w:lvl w:ilvl="1" w:tentative="1">
+    <w:lvl w:ilvl="1" w:tplc="2724F384" w:tentative="1">
       <w:start w:val="1"/>
       <w:numFmt w:val="bullet"/>
       <w:lvlText w:val="o"/>
@@ -3899,7 +3805,7 @@
         <w:rFonts w:ascii="Courier New" w:hAnsi="Courier New" w:cs="Courier New" w:hint="default"/>
       </w:rPr>
     </w:lvl>
-    <w:lvl w:ilvl="2" w:tentative="1">
+    <w:lvl w:ilvl="2" w:tplc="A1AE05DC" w:tentative="1">
       <w:start w:val="1"/>
       <w:numFmt w:val="bullet"/>
       <w:lvlText w:val=""/>
@@ -3911,7 +3817,7 @@
         <w:rFonts w:ascii="Wingdings" w:hAnsi="Wingdings" w:hint="default"/>
       </w:rPr>
     </w:lvl>
-    <w:lvl w:ilvl="3" w:tentative="1">
+    <w:lvl w:ilvl="3" w:tplc="317EF6A2" w:tentative="1">
       <w:start w:val="1"/>
       <w:numFmt w:val="bullet"/>
       <w:lvlText w:val=""/>
@@ -3923,7 +3829,7 @@
         <w:rFonts w:ascii="Symbol" w:hAnsi="Symbol" w:hint="default"/>
       </w:rPr>
     </w:lvl>
-    <w:lvl w:ilvl="4" w:tentative="1">
+    <w:lvl w:ilvl="4" w:tplc="6D5E2FCA" w:tentative="1">
       <w:start w:val="1"/>
       <w:numFmt w:val="bullet"/>
       <w:lvlText w:val="o"/>
@@ -3935,7 +3841,7 @@
         <w:rFonts w:ascii="Courier New" w:hAnsi="Courier New" w:cs="Courier New" w:hint="default"/>
       </w:rPr>
     </w:lvl>
-    <w:lvl w:ilvl="5" w:tentative="1">
+    <w:lvl w:ilvl="5" w:tplc="DFA69184" w:tentative="1">
       <w:start w:val="1"/>
       <w:numFmt w:val="bullet"/>
       <w:lvlText w:val=""/>
@@ -3947,7 +3853,7 @@
         <w:rFonts w:ascii="Wingdings" w:hAnsi="Wingdings" w:hint="default"/>
       </w:rPr>
     </w:lvl>
-    <w:lvl w:ilvl="6" w:tentative="1">
+    <w:lvl w:ilvl="6" w:tplc="DE7E1E14" w:tentative="1">
       <w:start w:val="1"/>
       <w:numFmt w:val="bullet"/>
       <w:lvlText w:val=""/>
@@ -3959,7 +3865,7 @@
         <w:rFonts w:ascii="Symbol" w:hAnsi="Symbol" w:hint="default"/>
       </w:rPr>
     </w:lvl>
-    <w:lvl w:ilvl="7" w:tentative="1">
+    <w:lvl w:ilvl="7" w:tplc="2E34E972" w:tentative="1">
       <w:start w:val="1"/>
       <w:numFmt w:val="bullet"/>
       <w:lvlText w:val="o"/>
@@ -3971,7 +3877,7 @@
         <w:rFonts w:ascii="Courier New" w:hAnsi="Courier New" w:cs="Courier New" w:hint="default"/>
       </w:rPr>
     </w:lvl>
-    <w:lvl w:ilvl="8" w:tentative="1">
+    <w:lvl w:ilvl="8" w:tplc="6B806974" w:tentative="1">
       <w:start w:val="1"/>
       <w:numFmt w:val="bullet"/>
       <w:lvlText w:val=""/>
@@ -3984,11 +3890,11 @@
       </w:rPr>
     </w:lvl>
   </w:abstractNum>
-  <w:abstractNum w:abstractNumId="4">
+  <w:abstractNum w:abstractNumId="4" w15:restartNumberingAfterBreak="0">
     <w:nsid w:val="7B247185"/>
     <w:multiLevelType w:val="hybridMultilevel"/>
     <w:tmpl w:val="740C4B54"/>
-    <w:lvl w:ilvl="0">
+    <w:lvl w:ilvl="0" w:tplc="4F0C0264">
       <w:start w:val="1"/>
       <w:numFmt w:val="bullet"/>
       <w:lvlText w:val=""/>
@@ -4000,7 +3906,7 @@
         <w:rFonts w:ascii="Wingdings" w:hAnsi="Wingdings" w:hint="default"/>
       </w:rPr>
     </w:lvl>
-    <w:lvl w:ilvl="1">
+    <w:lvl w:ilvl="1" w:tplc="FCA85860">
       <w:start w:val="1"/>
       <w:numFmt w:val="bullet"/>
       <w:lvlText w:val=""/>
@@ -4012,7 +3918,7 @@
         <w:rFonts w:ascii="Wingdings" w:hAnsi="Wingdings" w:hint="default"/>
       </w:rPr>
     </w:lvl>
-    <w:lvl w:ilvl="2">
+    <w:lvl w:ilvl="2" w:tplc="DC00AF12">
       <w:start w:val="1"/>
       <w:numFmt w:val="bullet"/>
       <w:lvlText w:val=""/>
@@ -4024,7 +3930,7 @@
         <w:rFonts w:ascii="Wingdings" w:hAnsi="Wingdings" w:hint="default"/>
       </w:rPr>
     </w:lvl>
-    <w:lvl w:ilvl="3">
+    <w:lvl w:ilvl="3" w:tplc="B20038CA">
       <w:start w:val="1"/>
       <w:numFmt w:val="bullet"/>
       <w:lvlText w:val=""/>
@@ -4036,7 +3942,7 @@
         <w:rFonts w:ascii="Wingdings" w:hAnsi="Wingdings" w:hint="default"/>
       </w:rPr>
     </w:lvl>
-    <w:lvl w:ilvl="4">
+    <w:lvl w:ilvl="4" w:tplc="04C4134E">
       <w:start w:val="1"/>
       <w:numFmt w:val="bullet"/>
       <w:lvlText w:val=""/>
@@ -4048,7 +3954,7 @@
         <w:rFonts w:ascii="Wingdings" w:hAnsi="Wingdings" w:hint="default"/>
       </w:rPr>
     </w:lvl>
-    <w:lvl w:ilvl="5">
+    <w:lvl w:ilvl="5" w:tplc="1EB67FCC">
       <w:start w:val="1"/>
       <w:numFmt w:val="bullet"/>
       <w:lvlText w:val=""/>
@@ -4060,7 +3966,7 @@
         <w:rFonts w:ascii="Wingdings" w:hAnsi="Wingdings" w:hint="default"/>
       </w:rPr>
     </w:lvl>
-    <w:lvl w:ilvl="6">
+    <w:lvl w:ilvl="6" w:tplc="122EF22E">
       <w:start w:val="1"/>
       <w:numFmt w:val="bullet"/>
       <w:lvlText w:val=""/>
@@ -4072,7 +3978,7 @@
         <w:rFonts w:ascii="Wingdings" w:hAnsi="Wingdings" w:hint="default"/>
       </w:rPr>
     </w:lvl>
-    <w:lvl w:ilvl="7">
+    <w:lvl w:ilvl="7" w:tplc="71C64F50">
       <w:start w:val="1"/>
       <w:numFmt w:val="bullet"/>
       <w:lvlText w:val=""/>
@@ -4084,7 +3990,7 @@
         <w:rFonts w:ascii="Wingdings" w:hAnsi="Wingdings" w:hint="default"/>
       </w:rPr>
     </w:lvl>
-    <w:lvl w:ilvl="8">
+    <w:lvl w:ilvl="8" w:tplc="1EFAB306">
       <w:start w:val="1"/>
       <w:numFmt w:val="bullet"/>
       <w:lvlText w:val=""/>
@@ -4116,7 +4022,7 @@
 </file>
 
 <file path=word/styles.xml><?xml version="1.0" encoding="utf-8"?>
-<w:styles xmlns:mc="http://schemas.openxmlformats.org/markup-compatibility/2006" xmlns:r="http://schemas.openxmlformats.org/officeDocument/2006/relationships" xmlns:w="http://schemas.openxmlformats.org/wordprocessingml/2006/main" xmlns:w14="http://schemas.microsoft.com/office/word/2010/wordml" xmlns:w15="http://schemas.microsoft.com/office/word/2012/wordml" mc:Ignorable="w14 w15">
+<w:styles xmlns:mc="http://schemas.openxmlformats.org/markup-compatibility/2006" xmlns:r="http://schemas.openxmlformats.org/officeDocument/2006/relationships" xmlns:w="http://schemas.openxmlformats.org/wordprocessingml/2006/main" xmlns:w14="http://schemas.microsoft.com/office/word/2010/wordml" xmlns:w15="http://schemas.microsoft.com/office/word/2012/wordml" xmlns:w16cex="http://schemas.microsoft.com/office/word/2018/wordml/cex" xmlns:w16cid="http://schemas.microsoft.com/office/word/2016/wordml/cid" xmlns:w16="http://schemas.microsoft.com/office/word/2018/wordml" xmlns:w16se="http://schemas.microsoft.com/office/word/2015/wordml/symex" mc:Ignorable="w14 w15 w16se w16cid w16 w16cex">
   <w:docDefaults>
     <w:rPrDefault>
       <w:rPr>
@@ -4502,7 +4408,7 @@
     <w:lsdException w:name="List Table 6 Colorful Accent 6" w:uiPriority="51"/>
     <w:lsdException w:name="List Table 7 Colorful Accent 6" w:uiPriority="52"/>
   </w:latentStyles>
-  <w:style w:type="paragraph" w:default="1" w:styleId="Normal">
+  <w:style w:type="paragraph" w:default="1" w:styleId="a">
     <w:name w:val="Normal"/>
     <w:qFormat/>
     <w:pPr>
@@ -4510,12 +4416,13 @@
       <w:jc w:val="both"/>
     </w:pPr>
   </w:style>
-  <w:style w:type="character" w:default="1" w:styleId="DefaultParagraphFont">
+  <w:style w:type="character" w:default="1" w:styleId="a0">
     <w:name w:val="Default Paragraph Font"/>
     <w:uiPriority w:val="1"/>
+    <w:semiHidden/>
     <w:unhideWhenUsed/>
   </w:style>
-  <w:style w:type="table" w:default="1" w:styleId="TableNormal">
+  <w:style w:type="table" w:default="1" w:styleId="a1">
     <w:name w:val="Normal Table"/>
     <w:uiPriority w:val="99"/>
     <w:semiHidden/>
@@ -4530,26 +4437,26 @@
       </w:tblCellMar>
     </w:tblPr>
   </w:style>
-  <w:style w:type="numbering" w:default="1" w:styleId="NoList">
+  <w:style w:type="numbering" w:default="1" w:styleId="a2">
     <w:name w:val="No List"/>
     <w:uiPriority w:val="99"/>
     <w:semiHidden/>
     <w:unhideWhenUsed/>
   </w:style>
-  <w:style w:type="paragraph" w:styleId="ListParagraph">
+  <w:style w:type="paragraph" w:styleId="a3">
     <w:name w:val="List Paragraph"/>
-    <w:basedOn w:val="Normal"/>
+    <w:basedOn w:val="a"/>
     <w:uiPriority w:val="34"/>
     <w:qFormat/>
     <w:rsid w:val="004C025B"/>
     <w:pPr>
-      <w:ind w:firstLine="420" w:firstLineChars="200"/>
+      <w:ind w:firstLineChars="200" w:firstLine="420"/>
     </w:pPr>
   </w:style>
-  <w:style w:type="paragraph" w:styleId="Header">
+  <w:style w:type="paragraph" w:styleId="a4">
     <w:name w:val="header"/>
-    <w:basedOn w:val="Normal"/>
-    <w:link w:val="a"/>
+    <w:basedOn w:val="a"/>
+    <w:link w:val="a5"/>
     <w:uiPriority w:val="99"/>
     <w:unhideWhenUsed/>
     <w:rsid w:val="00170C85"/>
@@ -4569,10 +4476,10 @@
       <w:szCs w:val="18"/>
     </w:rPr>
   </w:style>
-  <w:style w:type="character" w:customStyle="1" w:styleId="a">
+  <w:style w:type="character" w:customStyle="1" w:styleId="a5">
     <w:name w:val="页眉 字符"/>
-    <w:basedOn w:val="DefaultParagraphFont"/>
-    <w:link w:val="Header"/>
+    <w:basedOn w:val="a0"/>
+    <w:link w:val="a4"/>
     <w:uiPriority w:val="99"/>
     <w:rsid w:val="00170C85"/>
     <w:rPr>
@@ -4580,10 +4487,10 @@
       <w:szCs w:val="18"/>
     </w:rPr>
   </w:style>
-  <w:style w:type="paragraph" w:styleId="Footer">
+  <w:style w:type="paragraph" w:styleId="a6">
     <w:name w:val="footer"/>
-    <w:basedOn w:val="Normal"/>
-    <w:link w:val="a0"/>
+    <w:basedOn w:val="a"/>
+    <w:link w:val="a7"/>
     <w:uiPriority w:val="99"/>
     <w:unhideWhenUsed/>
     <w:rsid w:val="00170C85"/>
@@ -4600,10 +4507,10 @@
       <w:szCs w:val="18"/>
     </w:rPr>
   </w:style>
-  <w:style w:type="character" w:customStyle="1" w:styleId="a0">
+  <w:style w:type="character" w:customStyle="1" w:styleId="a7">
     <w:name w:val="页脚 字符"/>
-    <w:basedOn w:val="DefaultParagraphFont"/>
-    <w:link w:val="Footer"/>
+    <w:basedOn w:val="a0"/>
+    <w:link w:val="a6"/>
     <w:uiPriority w:val="99"/>
     <w:rsid w:val="00170C85"/>
     <w:rPr>
@@ -4611,9 +4518,9 @@
       <w:szCs w:val="18"/>
     </w:rPr>
   </w:style>
-  <w:style w:type="character" w:styleId="CommentReference">
+  <w:style w:type="character" w:styleId="a8">
     <w:name w:val="annotation reference"/>
-    <w:basedOn w:val="DefaultParagraphFont"/>
+    <w:basedOn w:val="a0"/>
     <w:uiPriority w:val="99"/>
     <w:semiHidden/>
     <w:unhideWhenUsed/>
@@ -4623,10 +4530,10 @@
       <w:szCs w:val="21"/>
     </w:rPr>
   </w:style>
-  <w:style w:type="paragraph" w:styleId="CommentText">
+  <w:style w:type="paragraph" w:styleId="a9">
     <w:name w:val="annotation text"/>
-    <w:basedOn w:val="Normal"/>
-    <w:link w:val="a1"/>
+    <w:basedOn w:val="a"/>
+    <w:link w:val="aa"/>
     <w:uiPriority w:val="99"/>
     <w:semiHidden/>
     <w:unhideWhenUsed/>
@@ -4635,19 +4542,19 @@
       <w:jc w:val="left"/>
     </w:pPr>
   </w:style>
-  <w:style w:type="character" w:customStyle="1" w:styleId="a1">
+  <w:style w:type="character" w:customStyle="1" w:styleId="aa">
     <w:name w:val="批注文字 字符"/>
-    <w:basedOn w:val="DefaultParagraphFont"/>
-    <w:link w:val="CommentText"/>
+    <w:basedOn w:val="a0"/>
+    <w:link w:val="a9"/>
     <w:uiPriority w:val="99"/>
     <w:semiHidden/>
     <w:rsid w:val="004928F2"/>
   </w:style>
-  <w:style w:type="paragraph" w:styleId="CommentSubject">
+  <w:style w:type="paragraph" w:styleId="ab">
     <w:name w:val="annotation subject"/>
-    <w:basedOn w:val="CommentText"/>
-    <w:next w:val="CommentText"/>
-    <w:link w:val="a2"/>
+    <w:basedOn w:val="a9"/>
+    <w:next w:val="a9"/>
+    <w:link w:val="ac"/>
     <w:uiPriority w:val="99"/>
     <w:semiHidden/>
     <w:unhideWhenUsed/>
@@ -4657,10 +4564,10 @@
       <w:bCs/>
     </w:rPr>
   </w:style>
-  <w:style w:type="character" w:customStyle="1" w:styleId="a2">
+  <w:style w:type="character" w:customStyle="1" w:styleId="ac">
     <w:name w:val="批注主题 字符"/>
-    <w:basedOn w:val="a1"/>
-    <w:link w:val="CommentSubject"/>
+    <w:basedOn w:val="aa"/>
+    <w:link w:val="ab"/>
     <w:uiPriority w:val="99"/>
     <w:semiHidden/>
     <w:rsid w:val="004928F2"/>
@@ -4669,10 +4576,10 @@
       <w:bCs/>
     </w:rPr>
   </w:style>
-  <w:style w:type="paragraph" w:styleId="BalloonText">
+  <w:style w:type="paragraph" w:styleId="ad">
     <w:name w:val="Balloon Text"/>
-    <w:basedOn w:val="Normal"/>
-    <w:link w:val="a3"/>
+    <w:basedOn w:val="a"/>
+    <w:link w:val="ae"/>
     <w:uiPriority w:val="99"/>
     <w:semiHidden/>
     <w:unhideWhenUsed/>
@@ -4682,10 +4589,10 @@
       <w:szCs w:val="18"/>
     </w:rPr>
   </w:style>
-  <w:style w:type="character" w:customStyle="1" w:styleId="a3">
+  <w:style w:type="character" w:customStyle="1" w:styleId="ae">
     <w:name w:val="批注框文本 字符"/>
-    <w:basedOn w:val="DefaultParagraphFont"/>
-    <w:link w:val="BalloonText"/>
+    <w:basedOn w:val="a0"/>
+    <w:link w:val="ad"/>
     <w:uiPriority w:val="99"/>
     <w:semiHidden/>
     <w:rsid w:val="004928F2"/>
@@ -4694,9 +4601,9 @@
       <w:szCs w:val="18"/>
     </w:rPr>
   </w:style>
-  <w:style w:type="character" w:styleId="Hyperlink">
+  <w:style w:type="character" w:styleId="af">
     <w:name w:val="Hyperlink"/>
-    <w:basedOn w:val="DefaultParagraphFont"/>
+    <w:basedOn w:val="a0"/>
     <w:uiPriority w:val="99"/>
     <w:unhideWhenUsed/>
     <w:rsid w:val="00622A14"/>
@@ -4707,7 +4614,7 @@
   </w:style>
   <w:style w:type="character" w:customStyle="1" w:styleId="UnresolvedMention1">
     <w:name w:val="Unresolved Mention1"/>
-    <w:basedOn w:val="DefaultParagraphFont"/>
+    <w:basedOn w:val="a0"/>
     <w:uiPriority w:val="99"/>
     <w:semiHidden/>
     <w:unhideWhenUsed/>
@@ -4717,9 +4624,9 @@
       <w:shd w:val="clear" w:color="auto" w:fill="E1DFDD"/>
     </w:rPr>
   </w:style>
-  <w:style w:type="character" w:customStyle="1" w:styleId="UnresolvedMention">
-    <w:name w:val="Unresolved Mention"/>
-    <w:basedOn w:val="DefaultParagraphFont"/>
+  <w:style w:type="character" w:customStyle="1" w:styleId="1">
+    <w:name w:val="未处理的提及1"/>
+    <w:basedOn w:val="a0"/>
     <w:uiPriority w:val="99"/>
     <w:semiHidden/>
     <w:unhideWhenUsed/>
@@ -4729,9 +4636,9 @@
       <w:shd w:val="clear" w:color="auto" w:fill="E1DFDD"/>
     </w:rPr>
   </w:style>
-  <w:style w:type="character" w:styleId="FollowedHyperlink">
+  <w:style w:type="character" w:styleId="af0">
     <w:name w:val="FollowedHyperlink"/>
-    <w:basedOn w:val="DefaultParagraphFont"/>
+    <w:basedOn w:val="a0"/>
     <w:uiPriority w:val="99"/>
     <w:semiHidden/>
     <w:unhideWhenUsed/>
@@ -4741,11 +4648,11 @@
       <w:u w:val="single"/>
     </w:rPr>
   </w:style>
-  <w:style w:type="paragraph" w:styleId="Subtitle">
+  <w:style w:type="paragraph" w:styleId="af1">
     <w:name w:val="Subtitle"/>
-    <w:basedOn w:val="Normal"/>
-    <w:next w:val="Normal"/>
-    <w:link w:val="a4"/>
+    <w:basedOn w:val="a"/>
+    <w:next w:val="a"/>
+    <w:link w:val="af2"/>
     <w:uiPriority w:val="11"/>
     <w:qFormat/>
     <w:rsid w:val="001176A8"/>
@@ -4761,10 +4668,10 @@
       <w:sz w:val="22"/>
     </w:rPr>
   </w:style>
-  <w:style w:type="character" w:customStyle="1" w:styleId="a4">
+  <w:style w:type="character" w:customStyle="1" w:styleId="af2">
     <w:name w:val="副标题 字符"/>
-    <w:basedOn w:val="DefaultParagraphFont"/>
-    <w:link w:val="Subtitle"/>
+    <w:basedOn w:val="a0"/>
+    <w:link w:val="af1"/>
     <w:uiPriority w:val="11"/>
     <w:rsid w:val="001176A8"/>
     <w:rPr>

</xml_diff>

<commit_message>
update in English cv
</commit_message>
<xml_diff>
--- a/cv_job.docx
+++ b/cv_job.docx
@@ -17,16 +17,17 @@
           <w:rFonts w:ascii="Times New Roman" w:hAnsi="Times New Roman" w:cs="Times New Roman"/>
           <w:bCs/>
           <w:noProof/>
-          <w:sz w:val="22"/>
+          <w:sz w:val="28"/>
+          <w:szCs w:val="28"/>
         </w:rPr>
         <w:drawing>
-          <wp:anchor distT="0" distB="0" distL="114300" distR="114300" simplePos="0" relativeHeight="251659264" behindDoc="1" locked="0" layoutInCell="1" allowOverlap="1">
+          <wp:anchor distT="0" distB="0" distL="114300" distR="114300" simplePos="0" relativeHeight="251659264" behindDoc="1" locked="0" layoutInCell="1" allowOverlap="1" wp14:editId="3469C77F">
             <wp:simplePos x="0" y="0"/>
             <wp:positionH relativeFrom="column">
-              <wp:posOffset>922730</wp:posOffset>
+              <wp:posOffset>922655</wp:posOffset>
             </wp:positionH>
             <wp:positionV relativeFrom="paragraph">
-              <wp:posOffset>195580</wp:posOffset>
+              <wp:posOffset>388620</wp:posOffset>
             </wp:positionV>
             <wp:extent cx="196850" cy="196850"/>
             <wp:effectExtent l="0" t="0" r="0" b="6350"/>
@@ -82,10 +83,37 @@
         <w:rPr>
           <w:rFonts w:ascii="Times New Roman" w:hAnsi="Times New Roman" w:cs="Times New Roman"/>
           <w:b/>
-          <w:sz w:val="24"/>
-          <w:szCs w:val="24"/>
-        </w:rPr>
-        <w:t>Yuxuan Wu</w:t>
+          <w:sz w:val="32"/>
+          <w:szCs w:val="32"/>
+        </w:rPr>
+        <w:t>Y</w:t>
+      </w:r>
+      <w:r>
+        <w:rPr>
+          <w:rFonts w:ascii="Times New Roman" w:hAnsi="Times New Roman" w:cs="Times New Roman"/>
+          <w:b/>
+          <w:sz w:val="32"/>
+          <w:szCs w:val="32"/>
+        </w:rPr>
+        <w:t>UXUAN</w:t>
+      </w:r>
+      <w:r>
+        <w:rPr>
+          <w:rFonts w:ascii="Times New Roman" w:hAnsi="Times New Roman" w:cs="Times New Roman"/>
+          <w:b/>
+          <w:sz w:val="32"/>
+          <w:szCs w:val="32"/>
+        </w:rPr>
+        <w:t xml:space="preserve"> W</w:t>
+      </w:r>
+      <w:r>
+        <w:rPr>
+          <w:rFonts w:ascii="Times New Roman" w:hAnsi="Times New Roman" w:cs="Times New Roman"/>
+          <w:b/>
+          <w:sz w:val="32"/>
+          <w:szCs w:val="32"/>
+        </w:rPr>
+        <w:t>U</w:t>
       </w:r>
     </w:p>
     <w:p>
@@ -305,11 +333,50 @@
     <w:p>
       <w:pPr>
         <w:rPr>
-          <w:rFonts w:ascii="Times New Roman" w:hAnsi="Times New Roman" w:cs="Times New Roman"/>
-          <w:b/>
-          <w:sz w:val="22"/>
-        </w:rPr>
-      </w:pPr>
+          <w:rFonts w:ascii="Times New Roman" w:hAnsi="Times New Roman" w:cs="Times New Roman" w:hint="eastAsia"/>
+          <w:b/>
+          <w:sz w:val="22"/>
+        </w:rPr>
+      </w:pPr>
+      <w:r>
+        <w:rPr>
+          <w:rFonts w:ascii="Times New Roman" w:hAnsi="Times New Roman" w:cs="Times New Roman" w:hint="eastAsia"/>
+          <w:b/>
+          <w:sz w:val="28"/>
+          <w:szCs w:val="28"/>
+          <w:u w:val="single"/>
+        </w:rPr>
+        <w:t>E</w:t>
+      </w:r>
+      <w:r>
+        <w:rPr>
+          <w:rFonts w:ascii="Times New Roman" w:hAnsi="Times New Roman" w:cs="Times New Roman"/>
+          <w:b/>
+          <w:sz w:val="28"/>
+          <w:szCs w:val="28"/>
+          <w:u w:val="single"/>
+        </w:rPr>
+        <w:t>DUCATION</w:t>
+      </w:r>
+      <w:r>
+        <w:rPr>
+          <w:rFonts w:ascii="Times New Roman" w:hAnsi="Times New Roman" w:cs="Times New Roman" w:hint="eastAsia"/>
+          <w:b/>
+          <w:sz w:val="28"/>
+          <w:szCs w:val="28"/>
+          <w:u w:val="single"/>
+        </w:rPr>
+        <w:t xml:space="preserve"> </w:t>
+      </w:r>
+      <w:r>
+        <w:rPr>
+          <w:rFonts w:ascii="Times New Roman" w:hAnsi="Times New Roman" w:cs="Times New Roman" w:hint="eastAsia"/>
+          <w:b/>
+          <w:sz w:val="22"/>
+          <w:u w:val="single"/>
+        </w:rPr>
+        <w:t xml:space="preserve">                                                        </w:t>
+      </w:r>
       <w:r>
         <w:rPr>
           <w:rFonts w:ascii="Times New Roman" w:hAnsi="Times New Roman" w:cs="Times New Roman" w:hint="eastAsia"/>
@@ -317,25 +384,7 @@
           <w:sz w:val="28"/>
           <w:u w:val="single"/>
         </w:rPr>
-        <w:t>E</w:t>
-      </w:r>
-      <w:r>
-        <w:rPr>
-          <w:rFonts w:ascii="Times New Roman" w:hAnsi="Times New Roman" w:cs="Times New Roman" w:hint="eastAsia"/>
-          <w:b/>
-          <w:sz w:val="22"/>
-          <w:u w:val="single"/>
-        </w:rPr>
-        <w:t>DUCATION</w:t>
-      </w:r>
-      <w:r>
-        <w:rPr>
-          <w:rFonts w:ascii="Times New Roman" w:hAnsi="Times New Roman" w:cs="Times New Roman" w:hint="eastAsia"/>
-          <w:b/>
-          <w:sz w:val="22"/>
-          <w:u w:val="single"/>
-        </w:rPr>
-        <w:t xml:space="preserve">                                                         </w:t>
+        <w:t xml:space="preserve">   </w:t>
       </w:r>
       <w:r>
         <w:rPr>
@@ -344,7 +393,7 @@
           <w:sz w:val="28"/>
           <w:u w:val="single"/>
         </w:rPr>
-        <w:t xml:space="preserve">   </w:t>
+        <w:t xml:space="preserve">          </w:t>
       </w:r>
       <w:r>
         <w:rPr>
@@ -362,7 +411,7 @@
           <w:sz w:val="28"/>
           <w:u w:val="single"/>
         </w:rPr>
-        <w:t xml:space="preserve">          </w:t>
+        <w:t xml:space="preserve"> </w:t>
       </w:r>
       <w:r>
         <w:rPr>
@@ -377,18 +426,202 @@
         <w:rPr>
           <w:rFonts w:ascii="Times New Roman" w:hAnsi="Times New Roman" w:cs="Times New Roman" w:hint="eastAsia"/>
           <w:b/>
-          <w:sz w:val="28"/>
-          <w:u w:val="single"/>
-        </w:rPr>
+          <w:sz w:val="22"/>
+        </w:rPr>
+        <w:t xml:space="preserve">          </w:t>
+      </w:r>
+      <w:r>
+        <w:rPr>
+          <w:rFonts w:ascii="Times New Roman" w:hAnsi="Times New Roman" w:cs="Times New Roman"/>
+          <w:b/>
+          <w:sz w:val="20"/>
+          <w:szCs w:val="20"/>
+        </w:rPr>
+        <w:t>Carnegie Mellon University</w:t>
+      </w:r>
+      <w:r>
+        <w:rPr>
+          <w:rFonts w:ascii="Times New Roman" w:hAnsi="Times New Roman" w:cs="Times New Roman"/>
+          <w:b/>
+          <w:sz w:val="20"/>
+          <w:szCs w:val="20"/>
+        </w:rPr>
+        <w:tab/>
+      </w:r>
+      <w:r>
+        <w:rPr>
+          <w:rFonts w:ascii="Times New Roman" w:hAnsi="Times New Roman" w:cs="Times New Roman"/>
+          <w:b/>
+          <w:sz w:val="20"/>
+          <w:szCs w:val="20"/>
+        </w:rPr>
+        <w:tab/>
+      </w:r>
+      <w:r>
+        <w:rPr>
+          <w:rFonts w:ascii="Times New Roman" w:hAnsi="Times New Roman" w:cs="Times New Roman"/>
+          <w:b/>
+          <w:sz w:val="20"/>
+          <w:szCs w:val="20"/>
+        </w:rPr>
+        <w:tab/>
+        <w:t xml:space="preserve">     </w:t>
+      </w:r>
+      <w:r>
+        <w:rPr>
+          <w:rFonts w:ascii="Times New Roman" w:hAnsi="Times New Roman" w:cs="Times New Roman"/>
+          <w:b/>
+          <w:sz w:val="20"/>
+          <w:szCs w:val="20"/>
+        </w:rPr>
+        <w:tab/>
+      </w:r>
+      <w:r>
+        <w:rPr>
+          <w:rFonts w:ascii="Times New Roman" w:hAnsi="Times New Roman" w:cs="Times New Roman"/>
+          <w:b/>
+          <w:sz w:val="20"/>
+          <w:szCs w:val="20"/>
+        </w:rPr>
+        <w:tab/>
+      </w:r>
+      <w:r>
+        <w:rPr>
+          <w:rFonts w:ascii="Times New Roman" w:hAnsi="Times New Roman" w:cs="Times New Roman"/>
+          <w:b/>
+          <w:sz w:val="20"/>
+          <w:szCs w:val="20"/>
+        </w:rPr>
+        <w:tab/>
+      </w:r>
+      <w:r>
+        <w:rPr>
+          <w:rFonts w:ascii="Times New Roman" w:hAnsi="Times New Roman" w:cs="Times New Roman"/>
+          <w:b/>
+          <w:sz w:val="20"/>
+          <w:szCs w:val="20"/>
+        </w:rPr>
+        <w:tab/>
+        <w:t xml:space="preserve">   </w:t>
+      </w:r>
+      <w:r>
+        <w:rPr>
+          <w:rFonts w:ascii="Times New Roman" w:hAnsi="Times New Roman" w:cs="Times New Roman"/>
+          <w:bCs/>
+          <w:sz w:val="20"/>
+          <w:szCs w:val="20"/>
+        </w:rPr>
+        <w:tab/>
         <w:t xml:space="preserve"> </w:t>
       </w:r>
       <w:r>
         <w:rPr>
-          <w:rFonts w:ascii="Times New Roman" w:hAnsi="Times New Roman" w:cs="Times New Roman" w:hint="eastAsia"/>
-          <w:b/>
-          <w:sz w:val="22"/>
-        </w:rPr>
-        <w:t xml:space="preserve">                   </w:t>
+          <w:rFonts w:ascii="Times New Roman" w:hAnsi="Times New Roman" w:cs="Times New Roman"/>
+          <w:bCs/>
+          <w:sz w:val="20"/>
+          <w:szCs w:val="20"/>
+        </w:rPr>
+        <w:tab/>
+      </w:r>
+      <w:r>
+        <w:rPr>
+          <w:rFonts w:ascii="Times New Roman" w:hAnsi="Times New Roman" w:cs="Times New Roman"/>
+          <w:bCs/>
+          <w:sz w:val="20"/>
+          <w:szCs w:val="20"/>
+        </w:rPr>
+        <w:tab/>
+      </w:r>
+      <w:r>
+        <w:rPr>
+          <w:rFonts w:ascii="Times New Roman" w:hAnsi="Times New Roman" w:cs="Times New Roman"/>
+          <w:bCs/>
+          <w:sz w:val="20"/>
+          <w:szCs w:val="20"/>
+        </w:rPr>
+        <w:tab/>
+      </w:r>
+      <w:r>
+        <w:rPr>
+          <w:rFonts w:ascii="Times New Roman" w:hAnsi="Times New Roman" w:cs="Times New Roman"/>
+          <w:bCs/>
+          <w:sz w:val="20"/>
+          <w:szCs w:val="20"/>
+        </w:rPr>
+        <w:tab/>
+      </w:r>
+      <w:r>
+        <w:rPr>
+          <w:rFonts w:ascii="Times New Roman" w:hAnsi="Times New Roman" w:cs="Times New Roman"/>
+          <w:bCs/>
+          <w:sz w:val="20"/>
+          <w:szCs w:val="20"/>
+        </w:rPr>
+        <w:tab/>
+      </w:r>
+      <w:r>
+        <w:rPr>
+          <w:rFonts w:ascii="Times New Roman" w:hAnsi="Times New Roman" w:cs="Times New Roman"/>
+          <w:bCs/>
+          <w:sz w:val="20"/>
+          <w:szCs w:val="20"/>
+        </w:rPr>
+        <w:tab/>
+      </w:r>
+      <w:r>
+        <w:rPr>
+          <w:rFonts w:ascii="Times New Roman" w:hAnsi="Times New Roman" w:cs="Times New Roman"/>
+          <w:bCs/>
+          <w:sz w:val="20"/>
+          <w:szCs w:val="20"/>
+        </w:rPr>
+        <w:tab/>
+        <w:t xml:space="preserve"> </w:t>
+      </w:r>
+      <w:r>
+        <w:rPr>
+          <w:rFonts w:ascii="Times New Roman" w:hAnsi="Times New Roman" w:cs="Times New Roman"/>
+          <w:bCs/>
+          <w:sz w:val="20"/>
+          <w:szCs w:val="20"/>
+        </w:rPr>
+        <w:t>Aug 2021</w:t>
+      </w:r>
+      <w:r>
+        <w:rPr>
+          <w:rFonts w:ascii="Times New Roman" w:hAnsi="Times New Roman" w:cs="Times New Roman"/>
+          <w:bCs/>
+          <w:sz w:val="20"/>
+          <w:szCs w:val="20"/>
+        </w:rPr>
+        <w:t xml:space="preserve"> –</w:t>
+      </w:r>
+      <w:r>
+        <w:rPr>
+          <w:rFonts w:ascii="Times New Roman" w:hAnsi="Times New Roman" w:cs="Times New Roman"/>
+          <w:bCs/>
+          <w:sz w:val="20"/>
+          <w:szCs w:val="20"/>
+        </w:rPr>
+        <w:t xml:space="preserve"> </w:t>
+      </w:r>
+      <w:r>
+        <w:rPr>
+          <w:rFonts w:ascii="Times New Roman" w:hAnsi="Times New Roman" w:cs="Times New Roman" w:hint="eastAsia"/>
+          <w:bCs/>
+          <w:sz w:val="20"/>
+          <w:szCs w:val="20"/>
+        </w:rPr>
+        <w:t>M</w:t>
+      </w:r>
+      <w:r>
+        <w:rPr>
+          <w:rFonts w:ascii="Times New Roman" w:hAnsi="Times New Roman" w:cs="Times New Roman"/>
+          <w:bCs/>
+          <w:sz w:val="20"/>
+          <w:szCs w:val="20"/>
+        </w:rPr>
+        <w:t>ay 2023</w:t>
       </w:r>
     </w:p>
     <w:p>
@@ -403,75 +636,28 @@
       <w:r>
         <w:rPr>
           <w:rFonts w:ascii="Times New Roman" w:hAnsi="Times New Roman" w:cs="Times New Roman"/>
-          <w:b/>
-          <w:sz w:val="20"/>
-          <w:szCs w:val="20"/>
-        </w:rPr>
-        <w:t>Carnegie Mellon University</w:t>
-      </w:r>
-      <w:r>
-        <w:rPr>
-          <w:rFonts w:ascii="Times New Roman" w:hAnsi="Times New Roman" w:cs="Times New Roman"/>
-          <w:b/>
-          <w:sz w:val="20"/>
-          <w:szCs w:val="20"/>
-        </w:rPr>
-        <w:tab/>
-      </w:r>
-      <w:r>
-        <w:rPr>
-          <w:rFonts w:ascii="Times New Roman" w:hAnsi="Times New Roman" w:cs="Times New Roman"/>
-          <w:b/>
-          <w:sz w:val="20"/>
-          <w:szCs w:val="20"/>
-        </w:rPr>
-        <w:tab/>
-      </w:r>
-      <w:r>
-        <w:rPr>
-          <w:rFonts w:ascii="Times New Roman" w:hAnsi="Times New Roman" w:cs="Times New Roman"/>
-          <w:b/>
-          <w:sz w:val="20"/>
-          <w:szCs w:val="20"/>
-        </w:rPr>
-        <w:tab/>
-        <w:t xml:space="preserve">     </w:t>
-      </w:r>
-      <w:r>
-        <w:rPr>
-          <w:rFonts w:ascii="Times New Roman" w:hAnsi="Times New Roman" w:cs="Times New Roman"/>
-          <w:bCs/>
-          <w:sz w:val="20"/>
-          <w:szCs w:val="20"/>
-        </w:rPr>
-        <w:t>Aug 2021</w:t>
-      </w:r>
-      <w:r>
-        <w:rPr>
-          <w:rFonts w:ascii="Times New Roman" w:hAnsi="Times New Roman" w:cs="Times New Roman"/>
-          <w:bCs/>
-          <w:sz w:val="20"/>
-          <w:szCs w:val="20"/>
-        </w:rPr>
-        <w:t xml:space="preserve"> -</w:t>
-      </w:r>
-      <w:r>
-        <w:rPr>
-          <w:rFonts w:ascii="Times New Roman" w:hAnsi="Times New Roman" w:cs="Times New Roman"/>
-          <w:bCs/>
-          <w:sz w:val="20"/>
-          <w:szCs w:val="20"/>
-        </w:rPr>
-        <w:t xml:space="preserve"> Now</w:t>
-      </w:r>
-      <w:r>
-        <w:rPr>
-          <w:rFonts w:ascii="Times New Roman" w:hAnsi="Times New Roman" w:cs="Times New Roman"/>
-          <w:bCs/>
-          <w:sz w:val="20"/>
-          <w:szCs w:val="20"/>
-        </w:rPr>
-        <w:tab/>
+          <w:bCs/>
+          <w:sz w:val="20"/>
+          <w:szCs w:val="20"/>
+        </w:rPr>
+        <w:t xml:space="preserve">Master of Science in </w:t>
+      </w:r>
+      <w:r>
+        <w:rPr>
+          <w:rFonts w:ascii="Times New Roman" w:hAnsi="Times New Roman" w:cs="Times New Roman"/>
+          <w:bCs/>
+          <w:sz w:val="20"/>
+          <w:szCs w:val="20"/>
+        </w:rPr>
+        <w:t>Computational Biology</w:t>
+      </w:r>
+      <w:r>
+        <w:rPr>
+          <w:rFonts w:ascii="Times New Roman" w:hAnsi="Times New Roman" w:cs="Times New Roman" w:hint="eastAsia"/>
+          <w:bCs/>
+          <w:sz w:val="20"/>
+          <w:szCs w:val="20"/>
+        </w:rPr>
         <w:t xml:space="preserve"> </w:t>
       </w:r>
       <w:r>
@@ -481,128 +667,140 @@
           <w:sz w:val="20"/>
           <w:szCs w:val="20"/>
         </w:rPr>
-        <w:tab/>
-      </w:r>
-      <w:r>
-        <w:rPr>
-          <w:rFonts w:ascii="Times New Roman" w:hAnsi="Times New Roman" w:cs="Times New Roman"/>
-          <w:bCs/>
-          <w:sz w:val="20"/>
-          <w:szCs w:val="20"/>
-        </w:rPr>
         <w:t xml:space="preserve"> </w:t>
       </w:r>
       <w:r>
         <w:rPr>
-          <w:rFonts w:ascii="Times New Roman" w:hAnsi="Times New Roman" w:cs="Times New Roman" w:hint="eastAsia"/>
-          <w:bCs/>
-          <w:sz w:val="20"/>
-          <w:szCs w:val="20"/>
-        </w:rPr>
-        <w:t xml:space="preserve">Major: </w:t>
-      </w:r>
-      <w:r>
-        <w:rPr>
-          <w:rFonts w:ascii="Times New Roman" w:hAnsi="Times New Roman" w:cs="Times New Roman"/>
-          <w:bCs/>
-          <w:sz w:val="20"/>
-          <w:szCs w:val="20"/>
-        </w:rPr>
-        <w:t>Computational Biology</w:t>
-      </w:r>
-      <w:r>
-        <w:rPr>
-          <w:rFonts w:ascii="Times New Roman" w:hAnsi="Times New Roman" w:cs="Times New Roman" w:hint="eastAsia"/>
-          <w:bCs/>
-          <w:sz w:val="20"/>
-          <w:szCs w:val="20"/>
-        </w:rPr>
+          <w:rFonts w:ascii="Times New Roman" w:hAnsi="Times New Roman" w:cs="Times New Roman"/>
+          <w:bCs/>
+          <w:sz w:val="20"/>
+          <w:szCs w:val="20"/>
+        </w:rPr>
+        <w:tab/>
+      </w:r>
+      <w:r>
+        <w:rPr>
+          <w:rFonts w:ascii="Times New Roman" w:hAnsi="Times New Roman" w:cs="Times New Roman"/>
+          <w:bCs/>
+          <w:sz w:val="20"/>
+          <w:szCs w:val="20"/>
+        </w:rPr>
+        <w:tab/>
+      </w:r>
+      <w:r>
+        <w:rPr>
+          <w:rFonts w:ascii="Times New Roman" w:hAnsi="Times New Roman" w:cs="Times New Roman"/>
+          <w:bCs/>
+          <w:sz w:val="20"/>
+          <w:szCs w:val="20"/>
+        </w:rPr>
+        <w:tab/>
+      </w:r>
+      <w:r>
+        <w:rPr>
+          <w:rFonts w:ascii="Times New Roman" w:hAnsi="Times New Roman" w:cs="Times New Roman"/>
+          <w:bCs/>
+          <w:sz w:val="20"/>
+          <w:szCs w:val="20"/>
+        </w:rPr>
+        <w:tab/>
+      </w:r>
+      <w:r>
+        <w:rPr>
+          <w:rFonts w:ascii="Times New Roman" w:hAnsi="Times New Roman" w:cs="Times New Roman"/>
+          <w:bCs/>
+          <w:sz w:val="20"/>
+          <w:szCs w:val="20"/>
+        </w:rPr>
+        <w:tab/>
+      </w:r>
+      <w:r>
+        <w:rPr>
+          <w:rFonts w:ascii="Times New Roman" w:hAnsi="Times New Roman" w:cs="Times New Roman"/>
+          <w:bCs/>
+          <w:sz w:val="20"/>
+          <w:szCs w:val="20"/>
+        </w:rPr>
+        <w:tab/>
+      </w:r>
+      <w:r>
+        <w:rPr>
+          <w:rFonts w:ascii="Times New Roman" w:hAnsi="Times New Roman" w:cs="Times New Roman"/>
+          <w:bCs/>
+          <w:sz w:val="20"/>
+          <w:szCs w:val="20"/>
+        </w:rPr>
+        <w:tab/>
+      </w:r>
+      <w:r>
+        <w:rPr>
+          <w:rFonts w:ascii="Times New Roman" w:hAnsi="Times New Roman" w:cs="Times New Roman"/>
+          <w:bCs/>
+          <w:sz w:val="20"/>
+          <w:szCs w:val="20"/>
+        </w:rPr>
+        <w:tab/>
+      </w:r>
+      <w:r>
+        <w:rPr>
+          <w:rFonts w:ascii="Times New Roman" w:hAnsi="Times New Roman" w:cs="Times New Roman"/>
+          <w:bCs/>
+          <w:sz w:val="20"/>
+          <w:szCs w:val="20"/>
+        </w:rPr>
+        <w:tab/>
+      </w:r>
+      <w:r>
+        <w:rPr>
+          <w:rFonts w:ascii="Times New Roman" w:hAnsi="Times New Roman" w:cs="Times New Roman"/>
+          <w:bCs/>
+          <w:sz w:val="20"/>
+          <w:szCs w:val="20"/>
+        </w:rPr>
+        <w:tab/>
+      </w:r>
+      <w:r>
+        <w:rPr>
+          <w:rFonts w:ascii="Times New Roman" w:hAnsi="Times New Roman" w:cs="Times New Roman"/>
+          <w:bCs/>
+          <w:sz w:val="20"/>
+          <w:szCs w:val="20"/>
+        </w:rPr>
+        <w:tab/>
+      </w:r>
+      <w:r>
+        <w:rPr>
+          <w:rFonts w:ascii="Times New Roman" w:hAnsi="Times New Roman" w:cs="Times New Roman"/>
+          <w:bCs/>
+          <w:sz w:val="20"/>
+          <w:szCs w:val="20"/>
+        </w:rPr>
+        <w:tab/>
         <w:t xml:space="preserve"> </w:t>
-      </w:r>
-      <w:r>
-        <w:rPr>
-          <w:rFonts w:ascii="Times New Roman" w:hAnsi="Times New Roman" w:cs="Times New Roman"/>
-          <w:bCs/>
-          <w:sz w:val="20"/>
-          <w:szCs w:val="20"/>
-        </w:rPr>
-        <w:t xml:space="preserve"> </w:t>
-      </w:r>
-      <w:r>
-        <w:rPr>
-          <w:rFonts w:ascii="Times New Roman" w:hAnsi="Times New Roman" w:cs="Times New Roman"/>
-          <w:bCs/>
-          <w:sz w:val="20"/>
-          <w:szCs w:val="20"/>
-        </w:rPr>
-        <w:t xml:space="preserve"> </w:t>
-      </w:r>
-      <w:r>
-        <w:rPr>
-          <w:rFonts w:ascii="Times New Roman" w:hAnsi="Times New Roman" w:cs="Times New Roman" w:hint="eastAsia"/>
-          <w:bCs/>
-          <w:sz w:val="20"/>
-          <w:szCs w:val="20"/>
-        </w:rPr>
-        <w:t>GP</w:t>
-      </w:r>
-      <w:r>
-        <w:rPr>
-          <w:rFonts w:ascii="Times New Roman" w:hAnsi="Times New Roman" w:cs="Times New Roman"/>
-          <w:bCs/>
-          <w:sz w:val="20"/>
-          <w:szCs w:val="20"/>
-        </w:rPr>
-        <w:t>A: In progressing</w:t>
       </w:r>
     </w:p>
     <w:p>
       <w:pPr>
         <w:rPr>
           <w:rFonts w:ascii="Times New Roman" w:hAnsi="Times New Roman" w:cs="Times New Roman"/>
-          <w:szCs w:val="21"/>
-        </w:rPr>
-      </w:pPr>
-      <w:r>
-        <w:rPr>
-          <w:rFonts w:ascii="Times New Roman" w:hAnsi="Times New Roman" w:cs="Times New Roman" w:hint="eastAsia"/>
-          <w:b/>
-          <w:sz w:val="20"/>
-          <w:szCs w:val="20"/>
-        </w:rPr>
-        <w:t>Xi</w:t>
-      </w:r>
-      <w:r>
-        <w:rPr>
-          <w:rFonts w:ascii="Times New Roman" w:hAnsi="Times New Roman" w:cs="Times New Roman"/>
-          <w:b/>
-          <w:sz w:val="20"/>
-          <w:szCs w:val="20"/>
-        </w:rPr>
-        <w:t>’</w:t>
-      </w:r>
-      <w:r>
-        <w:rPr>
-          <w:rFonts w:ascii="Times New Roman" w:hAnsi="Times New Roman" w:cs="Times New Roman" w:hint="eastAsia"/>
-          <w:b/>
-          <w:sz w:val="20"/>
-          <w:szCs w:val="20"/>
-        </w:rPr>
-        <w:t>an Jiaotong-Liverpool University</w:t>
-      </w:r>
-      <w:r>
-        <w:rPr>
-          <w:rFonts w:ascii="Times New Roman" w:hAnsi="Times New Roman" w:cs="Times New Roman"/>
-          <w:b/>
-          <w:sz w:val="20"/>
-          <w:szCs w:val="20"/>
-        </w:rPr>
-        <w:t xml:space="preserve">       </w:t>
-      </w:r>
-      <w:r>
-        <w:rPr>
-          <w:rFonts w:ascii="Times New Roman" w:hAnsi="Times New Roman" w:cs="Times New Roman"/>
-          <w:b/>
+          <w:bCs/>
+          <w:sz w:val="20"/>
+          <w:szCs w:val="20"/>
+        </w:rPr>
+      </w:pPr>
+      <w:r>
+        <w:rPr>
+          <w:rFonts w:ascii="Times New Roman" w:hAnsi="Times New Roman" w:cs="Times New Roman"/>
+          <w:bCs/>
+          <w:sz w:val="20"/>
+          <w:szCs w:val="20"/>
+        </w:rPr>
+        <w:t>Curriculum:</w:t>
+      </w:r>
+      <w:r>
+        <w:rPr>
+          <w:rFonts w:ascii="Times New Roman" w:hAnsi="Times New Roman" w:cs="Times New Roman"/>
+          <w:bCs/>
           <w:sz w:val="20"/>
           <w:szCs w:val="20"/>
         </w:rPr>
@@ -610,210 +808,478 @@
       </w:r>
       <w:r>
         <w:rPr>
-          <w:rFonts w:ascii="Times New Roman" w:hAnsi="Times New Roman" w:cs="Times New Roman" w:hint="eastAsia"/>
-          <w:sz w:val="20"/>
-          <w:szCs w:val="20"/>
-        </w:rPr>
-        <w:t>Sep</w:t>
-      </w:r>
-      <w:r>
-        <w:rPr>
-          <w:rFonts w:ascii="Times New Roman" w:hAnsi="Times New Roman" w:cs="Times New Roman"/>
-          <w:sz w:val="20"/>
-          <w:szCs w:val="20"/>
-        </w:rPr>
-        <w:t xml:space="preserve"> </w:t>
-      </w:r>
-      <w:r>
-        <w:rPr>
-          <w:rFonts w:ascii="Times New Roman" w:hAnsi="Times New Roman" w:cs="Times New Roman"/>
-          <w:sz w:val="20"/>
-          <w:szCs w:val="20"/>
-        </w:rPr>
-        <w:t>2017</w:t>
-      </w:r>
-      <w:r>
-        <w:rPr>
-          <w:rFonts w:ascii="Times New Roman" w:hAnsi="Times New Roman" w:cs="Times New Roman"/>
-          <w:sz w:val="20"/>
-          <w:szCs w:val="20"/>
-        </w:rPr>
-        <w:t xml:space="preserve"> - </w:t>
-      </w:r>
-      <w:r>
-        <w:rPr>
-          <w:rFonts w:ascii="Times New Roman" w:hAnsi="Times New Roman" w:cs="Times New Roman"/>
-          <w:sz w:val="20"/>
-          <w:szCs w:val="20"/>
-        </w:rPr>
-        <w:t>Jun</w:t>
-      </w:r>
-      <w:r>
-        <w:rPr>
-          <w:rFonts w:ascii="Times New Roman" w:hAnsi="Times New Roman" w:cs="Times New Roman"/>
-          <w:sz w:val="20"/>
-          <w:szCs w:val="20"/>
-        </w:rPr>
-        <w:t xml:space="preserve"> </w:t>
-      </w:r>
-      <w:r>
-        <w:rPr>
-          <w:rFonts w:ascii="Times New Roman" w:hAnsi="Times New Roman" w:cs="Times New Roman"/>
-          <w:sz w:val="20"/>
-          <w:szCs w:val="20"/>
-        </w:rPr>
-        <w:t xml:space="preserve">2021     </w:t>
-      </w:r>
-      <w:r>
-        <w:rPr>
-          <w:rFonts w:ascii="Times New Roman" w:hAnsi="Times New Roman" w:cs="Times New Roman" w:hint="eastAsia"/>
-          <w:sz w:val="20"/>
-          <w:szCs w:val="20"/>
-        </w:rPr>
-        <w:t>Major:</w:t>
-      </w:r>
-      <w:r>
-        <w:rPr>
-          <w:rFonts w:ascii="Times New Roman" w:hAnsi="Times New Roman" w:cs="Times New Roman" w:hint="eastAsia"/>
-          <w:sz w:val="20"/>
-          <w:szCs w:val="20"/>
-        </w:rPr>
-        <w:t xml:space="preserve"> Bioinformatics   </w:t>
-      </w:r>
-      <w:r>
-        <w:rPr>
-          <w:rFonts w:ascii="Times New Roman" w:hAnsi="Times New Roman" w:cs="Times New Roman"/>
-          <w:sz w:val="20"/>
-          <w:szCs w:val="20"/>
-        </w:rPr>
-        <w:t xml:space="preserve">    </w:t>
-      </w:r>
-      <w:r>
-        <w:rPr>
-          <w:rFonts w:ascii="Times New Roman" w:hAnsi="Times New Roman" w:cs="Times New Roman"/>
-          <w:sz w:val="20"/>
-          <w:szCs w:val="20"/>
-        </w:rPr>
-        <w:t xml:space="preserve">  </w:t>
-      </w:r>
-      <w:r>
-        <w:rPr>
-          <w:rFonts w:ascii="Times New Roman" w:hAnsi="Times New Roman" w:cs="Times New Roman" w:hint="eastAsia"/>
-          <w:sz w:val="20"/>
-          <w:szCs w:val="20"/>
-        </w:rPr>
-        <w:t>GPA</w:t>
-      </w:r>
-      <w:r>
-        <w:rPr>
-          <w:rFonts w:ascii="Times New Roman" w:hAnsi="Times New Roman" w:cs="Times New Roman"/>
-          <w:sz w:val="20"/>
-          <w:szCs w:val="20"/>
-        </w:rPr>
-        <w:t>:</w:t>
-      </w:r>
-      <w:r>
-        <w:rPr>
-          <w:rFonts w:ascii="Times New Roman" w:hAnsi="Times New Roman" w:cs="Times New Roman"/>
-          <w:sz w:val="20"/>
-          <w:szCs w:val="20"/>
-        </w:rPr>
-        <w:t xml:space="preserve"> </w:t>
-      </w:r>
-      <w:r>
-        <w:rPr>
-          <w:rFonts w:ascii="Times New Roman" w:hAnsi="Times New Roman" w:cs="Times New Roman" w:hint="eastAsia"/>
-          <w:sz w:val="20"/>
-          <w:szCs w:val="20"/>
-        </w:rPr>
-        <w:t>3.85/4.0</w:t>
+          <w:rFonts w:ascii="Times New Roman" w:hAnsi="Times New Roman" w:cs="Times New Roman"/>
+          <w:bCs/>
+          <w:sz w:val="20"/>
+          <w:szCs w:val="20"/>
+        </w:rPr>
+        <w:t>Algorithms and Advanced Data Structures</w:t>
+      </w:r>
+      <w:r>
+        <w:rPr>
+          <w:rFonts w:ascii="Times New Roman" w:hAnsi="Times New Roman" w:cs="Times New Roman"/>
+          <w:bCs/>
+          <w:sz w:val="20"/>
+          <w:szCs w:val="20"/>
+        </w:rPr>
+        <w:t xml:space="preserve">, </w:t>
+      </w:r>
+      <w:r>
+        <w:rPr>
+          <w:rFonts w:ascii="Times New Roman" w:hAnsi="Times New Roman" w:cs="Times New Roman"/>
+          <w:bCs/>
+          <w:sz w:val="20"/>
+          <w:szCs w:val="20"/>
+        </w:rPr>
+        <w:t>Machine Learning</w:t>
+      </w:r>
+      <w:r>
+        <w:rPr>
+          <w:rFonts w:ascii="Times New Roman" w:hAnsi="Times New Roman" w:cs="Times New Roman"/>
+          <w:bCs/>
+          <w:sz w:val="20"/>
+          <w:szCs w:val="20"/>
+        </w:rPr>
+        <w:t xml:space="preserve">, </w:t>
+      </w:r>
+      <w:r>
+        <w:rPr>
+          <w:rFonts w:ascii="Times New Roman" w:hAnsi="Times New Roman" w:cs="Times New Roman"/>
+          <w:bCs/>
+          <w:sz w:val="20"/>
+          <w:szCs w:val="20"/>
+        </w:rPr>
+        <w:t>Statistics</w:t>
+      </w:r>
+      <w:r>
+        <w:rPr>
+          <w:rFonts w:ascii="Times New Roman" w:hAnsi="Times New Roman" w:cs="Times New Roman"/>
+          <w:bCs/>
+          <w:sz w:val="20"/>
+          <w:szCs w:val="20"/>
+        </w:rPr>
+        <w:t>, Bioimage analysis</w:t>
       </w:r>
     </w:p>
     <w:p>
       <w:pPr>
         <w:rPr>
           <w:rFonts w:ascii="Times New Roman" w:hAnsi="Times New Roman" w:cs="Times New Roman"/>
-          <w:b/>
-          <w:sz w:val="22"/>
-          <w:u w:val="single"/>
-        </w:rPr>
-      </w:pPr>
-      <w:r>
-        <w:rPr>
-          <w:rFonts w:ascii="Times New Roman" w:hAnsi="Times New Roman" w:cs="Times New Roman"/>
-          <w:b/>
-          <w:sz w:val="28"/>
-          <w:u w:val="single"/>
-        </w:rPr>
-        <w:t>Professional s</w:t>
-      </w:r>
-      <w:r>
-        <w:rPr>
-          <w:rFonts w:ascii="Times New Roman" w:hAnsi="Times New Roman" w:cs="Times New Roman"/>
-          <w:b/>
-          <w:sz w:val="28"/>
-          <w:u w:val="single"/>
-        </w:rPr>
-        <w:t xml:space="preserve">kills </w:t>
-      </w:r>
-      <w:r>
-        <w:rPr>
-          <w:rFonts w:ascii="Times New Roman" w:hAnsi="Times New Roman" w:cs="Times New Roman"/>
-          <w:b/>
-          <w:sz w:val="22"/>
-          <w:u w:val="single"/>
-        </w:rPr>
-        <w:t xml:space="preserve">                                                                                </w:t>
+          <w:sz w:val="20"/>
+          <w:szCs w:val="20"/>
+        </w:rPr>
+      </w:pPr>
+      <w:r>
+        <w:rPr>
+          <w:rFonts w:ascii="Times New Roman" w:hAnsi="Times New Roman" w:cs="Times New Roman" w:hint="eastAsia"/>
+          <w:b/>
+          <w:sz w:val="20"/>
+          <w:szCs w:val="20"/>
+        </w:rPr>
+        <w:t>Xi</w:t>
+      </w:r>
+      <w:r>
+        <w:rPr>
+          <w:rFonts w:ascii="Times New Roman" w:hAnsi="Times New Roman" w:cs="Times New Roman"/>
+          <w:b/>
+          <w:sz w:val="20"/>
+          <w:szCs w:val="20"/>
+        </w:rPr>
+        <w:t>’</w:t>
+      </w:r>
+      <w:r>
+        <w:rPr>
+          <w:rFonts w:ascii="Times New Roman" w:hAnsi="Times New Roman" w:cs="Times New Roman" w:hint="eastAsia"/>
+          <w:b/>
+          <w:sz w:val="20"/>
+          <w:szCs w:val="20"/>
+        </w:rPr>
+        <w:t xml:space="preserve">an </w:t>
+      </w:r>
+      <w:proofErr w:type="spellStart"/>
+      <w:r>
+        <w:rPr>
+          <w:rFonts w:ascii="Times New Roman" w:hAnsi="Times New Roman" w:cs="Times New Roman" w:hint="eastAsia"/>
+          <w:b/>
+          <w:sz w:val="20"/>
+          <w:szCs w:val="20"/>
+        </w:rPr>
+        <w:t>Jiaotong</w:t>
+      </w:r>
+      <w:proofErr w:type="spellEnd"/>
+      <w:r>
+        <w:rPr>
+          <w:rFonts w:ascii="Times New Roman" w:hAnsi="Times New Roman" w:cs="Times New Roman" w:hint="eastAsia"/>
+          <w:b/>
+          <w:sz w:val="20"/>
+          <w:szCs w:val="20"/>
+        </w:rPr>
+        <w:t>-Liverpool University</w:t>
+      </w:r>
+      <w:r>
+        <w:rPr>
+          <w:rFonts w:ascii="Times New Roman" w:hAnsi="Times New Roman" w:cs="Times New Roman"/>
+          <w:b/>
+          <w:sz w:val="20"/>
+          <w:szCs w:val="20"/>
+        </w:rPr>
+        <w:t xml:space="preserve">       </w:t>
+      </w:r>
+      <w:r>
+        <w:rPr>
+          <w:rFonts w:ascii="Times New Roman" w:hAnsi="Times New Roman" w:cs="Times New Roman"/>
+          <w:b/>
+          <w:sz w:val="20"/>
+          <w:szCs w:val="20"/>
+        </w:rPr>
+        <w:t xml:space="preserve"> </w:t>
+      </w:r>
+      <w:r>
+        <w:rPr>
+          <w:rFonts w:ascii="Times New Roman" w:hAnsi="Times New Roman" w:cs="Times New Roman"/>
+          <w:b/>
+          <w:sz w:val="20"/>
+          <w:szCs w:val="20"/>
+        </w:rPr>
+        <w:tab/>
+      </w:r>
+      <w:r>
+        <w:rPr>
+          <w:rFonts w:ascii="Times New Roman" w:hAnsi="Times New Roman" w:cs="Times New Roman"/>
+          <w:b/>
+          <w:sz w:val="20"/>
+          <w:szCs w:val="20"/>
+        </w:rPr>
+        <w:tab/>
+      </w:r>
+      <w:r>
+        <w:rPr>
+          <w:rFonts w:ascii="Times New Roman" w:hAnsi="Times New Roman" w:cs="Times New Roman"/>
+          <w:b/>
+          <w:sz w:val="20"/>
+          <w:szCs w:val="20"/>
+        </w:rPr>
+        <w:tab/>
+      </w:r>
+      <w:r>
+        <w:rPr>
+          <w:rFonts w:ascii="Times New Roman" w:hAnsi="Times New Roman" w:cs="Times New Roman"/>
+          <w:b/>
+          <w:sz w:val="20"/>
+          <w:szCs w:val="20"/>
+        </w:rPr>
+        <w:tab/>
+      </w:r>
+      <w:r>
+        <w:rPr>
+          <w:rFonts w:ascii="Times New Roman" w:hAnsi="Times New Roman" w:cs="Times New Roman"/>
+          <w:b/>
+          <w:sz w:val="20"/>
+          <w:szCs w:val="20"/>
+        </w:rPr>
+        <w:tab/>
+      </w:r>
+      <w:r>
+        <w:rPr>
+          <w:rFonts w:ascii="Times New Roman" w:hAnsi="Times New Roman" w:cs="Times New Roman"/>
+          <w:b/>
+          <w:sz w:val="20"/>
+          <w:szCs w:val="20"/>
+        </w:rPr>
+        <w:tab/>
+      </w:r>
+      <w:r>
+        <w:rPr>
+          <w:rFonts w:ascii="Times New Roman" w:hAnsi="Times New Roman" w:cs="Times New Roman"/>
+          <w:b/>
+          <w:sz w:val="20"/>
+          <w:szCs w:val="20"/>
+        </w:rPr>
+        <w:tab/>
+      </w:r>
+      <w:r>
+        <w:rPr>
+          <w:rFonts w:ascii="Times New Roman" w:hAnsi="Times New Roman" w:cs="Times New Roman"/>
+          <w:b/>
+          <w:sz w:val="20"/>
+          <w:szCs w:val="20"/>
+        </w:rPr>
+        <w:tab/>
+      </w:r>
+      <w:r>
+        <w:rPr>
+          <w:rFonts w:ascii="Times New Roman" w:hAnsi="Times New Roman" w:cs="Times New Roman"/>
+          <w:b/>
+          <w:sz w:val="20"/>
+          <w:szCs w:val="20"/>
+        </w:rPr>
+        <w:tab/>
+      </w:r>
+      <w:r>
+        <w:rPr>
+          <w:rFonts w:ascii="Times New Roman" w:hAnsi="Times New Roman" w:cs="Times New Roman"/>
+          <w:b/>
+          <w:sz w:val="20"/>
+          <w:szCs w:val="20"/>
+        </w:rPr>
+        <w:tab/>
+      </w:r>
+      <w:r>
+        <w:rPr>
+          <w:rFonts w:ascii="Times New Roman" w:hAnsi="Times New Roman" w:cs="Times New Roman"/>
+          <w:b/>
+          <w:sz w:val="20"/>
+          <w:szCs w:val="20"/>
+        </w:rPr>
+        <w:tab/>
+      </w:r>
+      <w:r>
+        <w:rPr>
+          <w:rFonts w:ascii="Times New Roman" w:hAnsi="Times New Roman" w:cs="Times New Roman"/>
+          <w:b/>
+          <w:sz w:val="20"/>
+          <w:szCs w:val="20"/>
+        </w:rPr>
+        <w:tab/>
+      </w:r>
+      <w:r>
+        <w:rPr>
+          <w:rFonts w:ascii="Times New Roman" w:hAnsi="Times New Roman" w:cs="Times New Roman"/>
+          <w:b/>
+          <w:sz w:val="20"/>
+          <w:szCs w:val="20"/>
+        </w:rPr>
+        <w:t xml:space="preserve"> </w:t>
+      </w:r>
+      <w:r>
+        <w:rPr>
+          <w:rFonts w:ascii="Times New Roman" w:hAnsi="Times New Roman" w:cs="Times New Roman"/>
+          <w:b/>
+          <w:sz w:val="20"/>
+          <w:szCs w:val="20"/>
+        </w:rPr>
+        <w:t xml:space="preserve">  </w:t>
+      </w:r>
+      <w:r>
+        <w:rPr>
+          <w:rFonts w:ascii="Times New Roman" w:hAnsi="Times New Roman" w:cs="Times New Roman"/>
+          <w:sz w:val="20"/>
+          <w:szCs w:val="20"/>
+        </w:rPr>
+        <w:t>S</w:t>
+      </w:r>
+      <w:r>
+        <w:rPr>
+          <w:rFonts w:ascii="Times New Roman" w:hAnsi="Times New Roman" w:cs="Times New Roman" w:hint="eastAsia"/>
+          <w:sz w:val="20"/>
+          <w:szCs w:val="20"/>
+        </w:rPr>
+        <w:t>ep</w:t>
+      </w:r>
+      <w:r>
+        <w:rPr>
+          <w:rFonts w:ascii="Times New Roman" w:hAnsi="Times New Roman" w:cs="Times New Roman"/>
+          <w:sz w:val="20"/>
+          <w:szCs w:val="20"/>
+        </w:rPr>
+        <w:t xml:space="preserve"> 2017 - Jun 2021</w:t>
       </w:r>
     </w:p>
     <w:p>
       <w:pPr>
         <w:rPr>
           <w:rFonts w:ascii="Times New Roman" w:hAnsi="Times New Roman" w:cs="Times New Roman"/>
-          <w:sz w:val="20"/>
-          <w:szCs w:val="20"/>
-        </w:rPr>
-      </w:pPr>
-      <w:r>
-        <w:rPr>
-          <w:rFonts w:ascii="Times New Roman" w:hAnsi="Times New Roman" w:cs="Times New Roman" w:hint="eastAsia"/>
-          <w:b/>
-          <w:sz w:val="20"/>
-          <w:szCs w:val="20"/>
-        </w:rPr>
-        <w:t>Standardized Test:</w:t>
-      </w:r>
-      <w:r>
-        <w:rPr>
-          <w:rFonts w:ascii="Times New Roman" w:hAnsi="Times New Roman" w:cs="Times New Roman" w:hint="eastAsia"/>
-          <w:sz w:val="20"/>
-          <w:szCs w:val="20"/>
-        </w:rPr>
-        <w:t xml:space="preserve"> T</w:t>
-      </w:r>
-      <w:r>
-        <w:rPr>
-          <w:rFonts w:ascii="Times New Roman" w:hAnsi="Times New Roman" w:cs="Times New Roman"/>
-          <w:sz w:val="20"/>
-          <w:szCs w:val="20"/>
-        </w:rPr>
-        <w:t>OEFL 106 (Speaking 25)</w:t>
-      </w:r>
-      <w:r>
-        <w:rPr>
-          <w:rFonts w:ascii="Times New Roman" w:hAnsi="Times New Roman" w:cs="Times New Roman" w:hint="eastAsia"/>
-          <w:sz w:val="20"/>
-          <w:szCs w:val="20"/>
-        </w:rPr>
-        <w:t xml:space="preserve">   </w:t>
-      </w:r>
-      <w:r>
-        <w:rPr>
-          <w:rFonts w:ascii="Times New Roman" w:hAnsi="Times New Roman" w:cs="Times New Roman"/>
-          <w:sz w:val="20"/>
-          <w:szCs w:val="20"/>
-        </w:rPr>
-        <w:t>GRE 326 + 3.5 (Quantitative 169)</w:t>
+          <w:b/>
+          <w:sz w:val="20"/>
+          <w:szCs w:val="20"/>
+        </w:rPr>
+      </w:pPr>
+      <w:r>
+        <w:rPr>
+          <w:rFonts w:ascii="Times New Roman" w:hAnsi="Times New Roman" w:cs="Times New Roman"/>
+          <w:sz w:val="20"/>
+          <w:szCs w:val="20"/>
+        </w:rPr>
+        <w:t xml:space="preserve">Bachelor of Science in </w:t>
+      </w:r>
+      <w:r>
+        <w:rPr>
+          <w:rFonts w:ascii="Times New Roman" w:hAnsi="Times New Roman" w:cs="Times New Roman" w:hint="eastAsia"/>
+          <w:sz w:val="20"/>
+          <w:szCs w:val="20"/>
+        </w:rPr>
+        <w:t xml:space="preserve">Bioinformatics   </w:t>
+      </w:r>
+      <w:r>
+        <w:rPr>
+          <w:rFonts w:ascii="Times New Roman" w:hAnsi="Times New Roman" w:cs="Times New Roman"/>
+          <w:sz w:val="20"/>
+          <w:szCs w:val="20"/>
+        </w:rPr>
+        <w:t xml:space="preserve">    </w:t>
+      </w:r>
+      <w:r>
+        <w:rPr>
+          <w:rFonts w:ascii="Times New Roman" w:hAnsi="Times New Roman" w:cs="Times New Roman"/>
+          <w:sz w:val="20"/>
+          <w:szCs w:val="20"/>
+        </w:rPr>
+        <w:t xml:space="preserve">  </w:t>
+      </w:r>
+      <w:proofErr w:type="gramStart"/>
+      <w:r>
+        <w:rPr>
+          <w:rFonts w:ascii="Times New Roman" w:hAnsi="Times New Roman" w:cs="Times New Roman"/>
+          <w:sz w:val="20"/>
+          <w:szCs w:val="20"/>
+        </w:rPr>
+        <w:tab/>
+        <w:t xml:space="preserve">  </w:t>
+      </w:r>
+      <w:r>
+        <w:rPr>
+          <w:rFonts w:ascii="Times New Roman" w:hAnsi="Times New Roman" w:cs="Times New Roman"/>
+          <w:sz w:val="20"/>
+          <w:szCs w:val="20"/>
+        </w:rPr>
+        <w:tab/>
+      </w:r>
+      <w:proofErr w:type="gramEnd"/>
+      <w:r>
+        <w:rPr>
+          <w:rFonts w:ascii="Times New Roman" w:hAnsi="Times New Roman" w:cs="Times New Roman"/>
+          <w:sz w:val="20"/>
+          <w:szCs w:val="20"/>
+        </w:rPr>
+        <w:tab/>
+      </w:r>
+      <w:r>
+        <w:rPr>
+          <w:rFonts w:ascii="Times New Roman" w:hAnsi="Times New Roman" w:cs="Times New Roman"/>
+          <w:sz w:val="20"/>
+          <w:szCs w:val="20"/>
+        </w:rPr>
+        <w:tab/>
+      </w:r>
+      <w:r>
+        <w:rPr>
+          <w:rFonts w:ascii="Times New Roman" w:hAnsi="Times New Roman" w:cs="Times New Roman"/>
+          <w:sz w:val="20"/>
+          <w:szCs w:val="20"/>
+        </w:rPr>
+        <w:tab/>
+      </w:r>
+      <w:r>
+        <w:rPr>
+          <w:rFonts w:ascii="Times New Roman" w:hAnsi="Times New Roman" w:cs="Times New Roman"/>
+          <w:sz w:val="20"/>
+          <w:szCs w:val="20"/>
+        </w:rPr>
+        <w:tab/>
+      </w:r>
+      <w:r>
+        <w:rPr>
+          <w:rFonts w:ascii="Times New Roman" w:hAnsi="Times New Roman" w:cs="Times New Roman"/>
+          <w:sz w:val="20"/>
+          <w:szCs w:val="20"/>
+        </w:rPr>
+        <w:tab/>
+      </w:r>
+      <w:r>
+        <w:rPr>
+          <w:rFonts w:ascii="Times New Roman" w:hAnsi="Times New Roman" w:cs="Times New Roman"/>
+          <w:sz w:val="20"/>
+          <w:szCs w:val="20"/>
+        </w:rPr>
+        <w:tab/>
+      </w:r>
+      <w:r>
+        <w:rPr>
+          <w:rFonts w:ascii="Times New Roman" w:hAnsi="Times New Roman" w:cs="Times New Roman"/>
+          <w:sz w:val="20"/>
+          <w:szCs w:val="20"/>
+        </w:rPr>
+        <w:tab/>
+      </w:r>
+      <w:r>
+        <w:rPr>
+          <w:rFonts w:ascii="Times New Roman" w:hAnsi="Times New Roman" w:cs="Times New Roman"/>
+          <w:sz w:val="20"/>
+          <w:szCs w:val="20"/>
+        </w:rPr>
+        <w:tab/>
+      </w:r>
+      <w:r>
+        <w:rPr>
+          <w:rFonts w:ascii="Times New Roman" w:hAnsi="Times New Roman" w:cs="Times New Roman"/>
+          <w:sz w:val="20"/>
+          <w:szCs w:val="20"/>
+        </w:rPr>
+        <w:tab/>
+      </w:r>
+      <w:r>
+        <w:rPr>
+          <w:rFonts w:ascii="Times New Roman" w:hAnsi="Times New Roman" w:cs="Times New Roman"/>
+          <w:sz w:val="20"/>
+          <w:szCs w:val="20"/>
+        </w:rPr>
+        <w:tab/>
+      </w:r>
+      <w:r>
+        <w:rPr>
+          <w:rFonts w:ascii="Times New Roman" w:hAnsi="Times New Roman" w:cs="Times New Roman" w:hint="eastAsia"/>
+          <w:sz w:val="20"/>
+          <w:szCs w:val="20"/>
+        </w:rPr>
+        <w:t>GPA</w:t>
+      </w:r>
+      <w:r>
+        <w:rPr>
+          <w:rFonts w:ascii="Times New Roman" w:hAnsi="Times New Roman" w:cs="Times New Roman"/>
+          <w:sz w:val="20"/>
+          <w:szCs w:val="20"/>
+        </w:rPr>
+        <w:t>:</w:t>
+      </w:r>
+      <w:r>
+        <w:rPr>
+          <w:rFonts w:ascii="Times New Roman" w:hAnsi="Times New Roman" w:cs="Times New Roman"/>
+          <w:sz w:val="20"/>
+          <w:szCs w:val="20"/>
+        </w:rPr>
+        <w:t xml:space="preserve"> </w:t>
+      </w:r>
+      <w:r>
+        <w:rPr>
+          <w:rFonts w:ascii="Times New Roman" w:hAnsi="Times New Roman" w:cs="Times New Roman" w:hint="eastAsia"/>
+          <w:sz w:val="20"/>
+          <w:szCs w:val="20"/>
+        </w:rPr>
+        <w:t>3.8</w:t>
+      </w:r>
+      <w:r>
+        <w:rPr>
+          <w:rFonts w:ascii="Times New Roman" w:hAnsi="Times New Roman" w:cs="Times New Roman"/>
+          <w:sz w:val="20"/>
+          <w:szCs w:val="20"/>
+        </w:rPr>
+        <w:t>8</w:t>
+      </w:r>
+      <w:r>
+        <w:rPr>
+          <w:rFonts w:ascii="Times New Roman" w:hAnsi="Times New Roman" w:cs="Times New Roman" w:hint="eastAsia"/>
+          <w:sz w:val="20"/>
+          <w:szCs w:val="20"/>
+        </w:rPr>
+        <w:t>/4.0</w:t>
+      </w:r>
+      <w:r>
+        <w:rPr>
+          <w:rFonts w:ascii="Times New Roman" w:hAnsi="Times New Roman" w:cs="Times New Roman"/>
+          <w:sz w:val="20"/>
+          <w:szCs w:val="20"/>
+        </w:rPr>
+        <w:t xml:space="preserve"> (Top 5%)</w:t>
       </w:r>
     </w:p>
     <w:p>
@@ -826,20 +1292,27 @@
       </w:pPr>
       <w:r>
         <w:rPr>
-          <w:rFonts w:ascii="Times New Roman" w:hAnsi="Times New Roman" w:cs="Times New Roman" w:hint="eastAsia"/>
-          <w:b/>
-          <w:sz w:val="20"/>
-          <w:szCs w:val="20"/>
-        </w:rPr>
-        <w:t>Award:</w:t>
-      </w:r>
-      <w:r>
-        <w:rPr>
-          <w:rFonts w:ascii="Times New Roman" w:hAnsi="Times New Roman" w:cs="Times New Roman" w:hint="eastAsia"/>
-          <w:sz w:val="20"/>
-          <w:szCs w:val="20"/>
-        </w:rPr>
-        <w:t xml:space="preserve"> University Academic </w:t>
+          <w:rFonts w:ascii="Times New Roman" w:hAnsi="Times New Roman" w:cs="Times New Roman"/>
+          <w:sz w:val="20"/>
+          <w:szCs w:val="20"/>
+        </w:rPr>
+        <w:t>Honors</w:t>
+      </w:r>
+      <w:r>
+        <w:rPr>
+          <w:rFonts w:ascii="Times New Roman" w:hAnsi="Times New Roman" w:cs="Times New Roman"/>
+          <w:sz w:val="20"/>
+          <w:szCs w:val="20"/>
+        </w:rPr>
+        <w:t xml:space="preserve">: </w:t>
+      </w:r>
+      <w:r>
+        <w:rPr>
+          <w:rFonts w:ascii="Times New Roman" w:hAnsi="Times New Roman" w:cs="Times New Roman" w:hint="eastAsia"/>
+          <w:sz w:val="20"/>
+          <w:szCs w:val="20"/>
+        </w:rPr>
+        <w:t xml:space="preserve">University Academic </w:t>
       </w:r>
       <w:r>
         <w:rPr>
@@ -863,298 +1336,246 @@
           <w:sz w:val="20"/>
           <w:szCs w:val="20"/>
         </w:rPr>
-        <w:t xml:space="preserve"> of 2017-2018 (Top10%)</w:t>
-      </w:r>
-      <w:r>
-        <w:rPr>
-          <w:rFonts w:ascii="Times New Roman" w:hAnsi="Times New Roman" w:cs="Times New Roman"/>
-          <w:sz w:val="20"/>
-          <w:szCs w:val="20"/>
-        </w:rPr>
-        <w:t>; Silver Award in iGEM competition 2018</w:t>
+        <w:t xml:space="preserve"> of 2017-2018 (Top10%); Silver Award in </w:t>
+      </w:r>
+      <w:proofErr w:type="spellStart"/>
+      <w:r>
+        <w:rPr>
+          <w:rFonts w:ascii="Times New Roman" w:hAnsi="Times New Roman" w:cs="Times New Roman"/>
+          <w:sz w:val="20"/>
+          <w:szCs w:val="20"/>
+        </w:rPr>
+        <w:t>iGEM</w:t>
+      </w:r>
+      <w:proofErr w:type="spellEnd"/>
+      <w:r>
+        <w:rPr>
+          <w:rFonts w:ascii="Times New Roman" w:hAnsi="Times New Roman" w:cs="Times New Roman"/>
+          <w:sz w:val="20"/>
+          <w:szCs w:val="20"/>
+        </w:rPr>
+        <w:t xml:space="preserve"> competition 2018</w:t>
       </w:r>
     </w:p>
     <w:p>
       <w:pPr>
         <w:rPr>
-          <w:rFonts w:ascii="Times New Roman" w:hAnsi="Times New Roman" w:cs="Times New Roman"/>
-          <w:bCs/>
-          <w:sz w:val="20"/>
-          <w:szCs w:val="20"/>
-        </w:rPr>
-      </w:pPr>
-      <w:r>
-        <w:rPr>
-          <w:rFonts w:ascii="Times New Roman" w:hAnsi="Times New Roman" w:cs="Times New Roman" w:hint="eastAsia"/>
-          <w:b/>
-          <w:sz w:val="20"/>
-          <w:szCs w:val="20"/>
-        </w:rPr>
-        <w:t>P</w:t>
-      </w:r>
-      <w:r>
-        <w:rPr>
-          <w:rFonts w:ascii="Times New Roman" w:hAnsi="Times New Roman" w:cs="Times New Roman"/>
-          <w:b/>
-          <w:sz w:val="20"/>
-          <w:szCs w:val="20"/>
-        </w:rPr>
-        <w:t>rogramming language</w:t>
-      </w:r>
-      <w:r>
-        <w:rPr>
-          <w:rFonts w:ascii="Times New Roman" w:hAnsi="Times New Roman" w:cs="Times New Roman"/>
-          <w:b/>
-          <w:sz w:val="20"/>
-          <w:szCs w:val="20"/>
-        </w:rPr>
-        <w:t xml:space="preserve">: </w:t>
-      </w:r>
-      <w:r>
-        <w:rPr>
-          <w:rFonts w:ascii="Times New Roman" w:hAnsi="Times New Roman" w:cs="Times New Roman"/>
-          <w:bCs/>
-          <w:sz w:val="20"/>
-          <w:szCs w:val="20"/>
-        </w:rPr>
-        <w:t>Pytho</w:t>
-      </w:r>
-      <w:r>
-        <w:rPr>
-          <w:rFonts w:ascii="Times New Roman" w:hAnsi="Times New Roman" w:cs="Times New Roman"/>
-          <w:bCs/>
-          <w:sz w:val="20"/>
-          <w:szCs w:val="20"/>
-        </w:rPr>
-        <w:t>n</w:t>
-      </w:r>
-      <w:r>
-        <w:rPr>
-          <w:rFonts w:ascii="Times New Roman" w:hAnsi="Times New Roman" w:cs="Times New Roman"/>
-          <w:bCs/>
-          <w:sz w:val="20"/>
-          <w:szCs w:val="20"/>
-        </w:rPr>
-        <w:t xml:space="preserve"> (proficient)</w:t>
-      </w:r>
-      <w:r>
-        <w:rPr>
-          <w:rFonts w:ascii="Times New Roman" w:hAnsi="Times New Roman" w:cs="Times New Roman"/>
-          <w:bCs/>
-          <w:sz w:val="20"/>
-          <w:szCs w:val="20"/>
-        </w:rPr>
-        <w:t>, Java</w:t>
-      </w:r>
-      <w:r>
-        <w:rPr>
-          <w:rFonts w:ascii="Times New Roman" w:hAnsi="Times New Roman" w:cs="Times New Roman"/>
-          <w:bCs/>
-          <w:sz w:val="20"/>
-          <w:szCs w:val="20"/>
-        </w:rPr>
-        <w:t xml:space="preserve"> (moderate)</w:t>
-      </w:r>
-      <w:r>
-        <w:rPr>
-          <w:rFonts w:ascii="Times New Roman" w:hAnsi="Times New Roman" w:cs="Times New Roman"/>
-          <w:bCs/>
-          <w:sz w:val="20"/>
-          <w:szCs w:val="20"/>
-        </w:rPr>
-        <w:t xml:space="preserve">, R, C#, </w:t>
-      </w:r>
-      <w:r>
-        <w:rPr>
-          <w:rFonts w:ascii="Times New Roman" w:hAnsi="Times New Roman" w:cs="Times New Roman"/>
-          <w:bCs/>
-          <w:sz w:val="20"/>
-          <w:szCs w:val="20"/>
-        </w:rPr>
-        <w:t xml:space="preserve">JavaScript, </w:t>
-      </w:r>
-      <w:proofErr w:type="spellStart"/>
-      <w:r>
-        <w:rPr>
-          <w:rFonts w:ascii="Times New Roman" w:hAnsi="Times New Roman" w:cs="Times New Roman"/>
-          <w:bCs/>
-          <w:sz w:val="20"/>
-          <w:szCs w:val="20"/>
-        </w:rPr>
-        <w:t>Matlab</w:t>
-      </w:r>
-      <w:proofErr w:type="spellEnd"/>
-      <w:r>
-        <w:rPr>
-          <w:rFonts w:ascii="Times New Roman" w:hAnsi="Times New Roman" w:cs="Times New Roman"/>
-          <w:bCs/>
-          <w:sz w:val="20"/>
-          <w:szCs w:val="20"/>
-        </w:rPr>
-        <w:t xml:space="preserve"> (familiar)</w:t>
+          <w:rFonts w:ascii="Times New Roman" w:hAnsi="Times New Roman" w:cs="Times New Roman" w:hint="eastAsia"/>
+          <w:sz w:val="20"/>
+          <w:szCs w:val="20"/>
+        </w:rPr>
+      </w:pPr>
+      <w:r>
+        <w:rPr>
+          <w:rFonts w:ascii="Times New Roman" w:hAnsi="Times New Roman" w:cs="Times New Roman"/>
+          <w:sz w:val="20"/>
+          <w:szCs w:val="20"/>
+        </w:rPr>
+        <w:t>Coursework: Java Programming, Artificial Intelligence, Databases Design, Big Data Analysis, Data Mining, Web Development</w:t>
       </w:r>
     </w:p>
     <w:p>
       <w:pPr>
         <w:rPr>
           <w:rFonts w:ascii="Times New Roman" w:hAnsi="Times New Roman" w:cs="Times New Roman"/>
-          <w:bCs/>
-          <w:sz w:val="20"/>
-          <w:szCs w:val="20"/>
-        </w:rPr>
-      </w:pPr>
-      <w:r>
-        <w:rPr>
-          <w:rFonts w:ascii="Times New Roman" w:hAnsi="Times New Roman" w:cs="Times New Roman"/>
-          <w:b/>
-          <w:sz w:val="20"/>
-          <w:szCs w:val="20"/>
-        </w:rPr>
-        <w:t>Frameworks &amp; too</w:t>
-      </w:r>
-      <w:r>
-        <w:rPr>
-          <w:rFonts w:ascii="Times New Roman" w:hAnsi="Times New Roman" w:cs="Times New Roman"/>
-          <w:b/>
-          <w:sz w:val="20"/>
-          <w:szCs w:val="20"/>
-        </w:rPr>
-        <w:t>l</w:t>
-      </w:r>
-      <w:r>
-        <w:rPr>
-          <w:rFonts w:ascii="Times New Roman" w:hAnsi="Times New Roman" w:cs="Times New Roman"/>
-          <w:b/>
-          <w:sz w:val="20"/>
-          <w:szCs w:val="20"/>
-        </w:rPr>
-        <w:t xml:space="preserve">s: </w:t>
-      </w:r>
-      <w:r>
-        <w:rPr>
-          <w:rFonts w:ascii="Times New Roman" w:hAnsi="Times New Roman" w:cs="Times New Roman"/>
-          <w:bCs/>
-          <w:sz w:val="20"/>
-          <w:szCs w:val="20"/>
-        </w:rPr>
-        <w:t xml:space="preserve">Tensorflow, MySQL, Bootstrap, </w:t>
-      </w:r>
-      <w:r>
-        <w:rPr>
-          <w:rFonts w:ascii="Times New Roman" w:hAnsi="Times New Roman" w:cs="Times New Roman"/>
-          <w:bCs/>
-          <w:sz w:val="20"/>
-          <w:szCs w:val="20"/>
-        </w:rPr>
-        <w:t xml:space="preserve">Hadoop, </w:t>
-      </w:r>
-      <w:r>
-        <w:rPr>
-          <w:rFonts w:ascii="Times New Roman" w:hAnsi="Times New Roman" w:cs="Times New Roman"/>
-          <w:bCs/>
-          <w:sz w:val="20"/>
-          <w:szCs w:val="20"/>
-        </w:rPr>
-        <w:t>Ubuntu, Docker, Git</w:t>
+          <w:b/>
+          <w:sz w:val="22"/>
+          <w:u w:val="single"/>
+        </w:rPr>
+      </w:pPr>
+      <w:r>
+        <w:rPr>
+          <w:rFonts w:ascii="Times New Roman" w:hAnsi="Times New Roman" w:cs="Times New Roman"/>
+          <w:b/>
+          <w:sz w:val="28"/>
+          <w:szCs w:val="28"/>
+          <w:u w:val="single"/>
+        </w:rPr>
+        <w:t>TECHNICAL SKILLS</w:t>
+      </w:r>
+      <w:r>
+        <w:rPr>
+          <w:rFonts w:ascii="Times New Roman" w:hAnsi="Times New Roman" w:cs="Times New Roman"/>
+          <w:b/>
+          <w:sz w:val="28"/>
+          <w:szCs w:val="28"/>
+          <w:u w:val="single"/>
+        </w:rPr>
+        <w:t xml:space="preserve">  </w:t>
+      </w:r>
+      <w:r>
+        <w:rPr>
+          <w:rFonts w:ascii="Times New Roman" w:hAnsi="Times New Roman" w:cs="Times New Roman"/>
+          <w:b/>
+          <w:sz w:val="22"/>
+          <w:u w:val="single"/>
+        </w:rPr>
+        <w:t xml:space="preserve">                                                                               </w:t>
       </w:r>
     </w:p>
     <w:p>
       <w:pPr>
         <w:rPr>
           <w:rFonts w:ascii="Times New Roman" w:hAnsi="Times New Roman" w:cs="Times New Roman"/>
-          <w:b/>
-          <w:sz w:val="22"/>
-        </w:rPr>
-      </w:pPr>
-      <w:r>
-        <w:rPr>
-          <w:rFonts w:ascii="Times New Roman" w:hAnsi="Times New Roman" w:cs="Times New Roman" w:hint="eastAsia"/>
-          <w:b/>
-          <w:sz w:val="28"/>
-          <w:u w:val="single"/>
-        </w:rPr>
-        <w:t>I</w:t>
-      </w:r>
-      <w:r>
-        <w:rPr>
-          <w:rFonts w:ascii="Times New Roman" w:hAnsi="Times New Roman" w:cs="Times New Roman"/>
-          <w:b/>
-          <w:sz w:val="28"/>
-          <w:u w:val="single"/>
-        </w:rPr>
-        <w:t xml:space="preserve">nternship </w:t>
-      </w:r>
-      <w:r>
-        <w:rPr>
-          <w:rFonts w:ascii="Times New Roman" w:hAnsi="Times New Roman" w:cs="Times New Roman" w:hint="eastAsia"/>
-          <w:b/>
-          <w:sz w:val="22"/>
-          <w:u w:val="single"/>
+          <w:bCs/>
+          <w:sz w:val="20"/>
+          <w:szCs w:val="20"/>
+        </w:rPr>
+      </w:pPr>
+      <w:r>
+        <w:rPr>
+          <w:rFonts w:ascii="Times New Roman" w:hAnsi="Times New Roman" w:cs="Times New Roman" w:hint="eastAsia"/>
+          <w:b/>
+          <w:sz w:val="20"/>
+          <w:szCs w:val="20"/>
+        </w:rPr>
+        <w:t>P</w:t>
+      </w:r>
+      <w:r>
+        <w:rPr>
+          <w:rFonts w:ascii="Times New Roman" w:hAnsi="Times New Roman" w:cs="Times New Roman"/>
+          <w:b/>
+          <w:sz w:val="20"/>
+          <w:szCs w:val="20"/>
+        </w:rPr>
+        <w:t>rogramming language</w:t>
+      </w:r>
+      <w:r>
+        <w:rPr>
+          <w:rFonts w:ascii="Times New Roman" w:hAnsi="Times New Roman" w:cs="Times New Roman"/>
+          <w:b/>
+          <w:sz w:val="20"/>
+          <w:szCs w:val="20"/>
+        </w:rPr>
+        <w:t xml:space="preserve">: </w:t>
+      </w:r>
+      <w:r>
+        <w:rPr>
+          <w:rFonts w:ascii="Times New Roman" w:hAnsi="Times New Roman" w:cs="Times New Roman"/>
+          <w:bCs/>
+          <w:sz w:val="20"/>
+          <w:szCs w:val="20"/>
+        </w:rPr>
+        <w:t>Pytho</w:t>
+      </w:r>
+      <w:r>
+        <w:rPr>
+          <w:rFonts w:ascii="Times New Roman" w:hAnsi="Times New Roman" w:cs="Times New Roman"/>
+          <w:bCs/>
+          <w:sz w:val="20"/>
+          <w:szCs w:val="20"/>
+        </w:rPr>
+        <w:t>n</w:t>
+      </w:r>
+      <w:r>
+        <w:rPr>
+          <w:rFonts w:ascii="Times New Roman" w:hAnsi="Times New Roman" w:cs="Times New Roman"/>
+          <w:bCs/>
+          <w:sz w:val="20"/>
+          <w:szCs w:val="20"/>
+        </w:rPr>
+        <w:t>,</w:t>
+      </w:r>
+      <w:r>
+        <w:rPr>
+          <w:rFonts w:ascii="Times New Roman" w:hAnsi="Times New Roman" w:cs="Times New Roman"/>
+          <w:bCs/>
+          <w:sz w:val="20"/>
+          <w:szCs w:val="20"/>
         </w:rPr>
         <w:t xml:space="preserve"> </w:t>
       </w:r>
       <w:r>
         <w:rPr>
           <w:rFonts w:ascii="Times New Roman" w:hAnsi="Times New Roman" w:cs="Times New Roman"/>
-          <w:b/>
-          <w:sz w:val="22"/>
-          <w:u w:val="single"/>
+          <w:bCs/>
+          <w:sz w:val="20"/>
+          <w:szCs w:val="20"/>
+        </w:rPr>
+        <w:t>R</w:t>
+      </w:r>
+      <w:r>
+        <w:rPr>
+          <w:rFonts w:ascii="Times New Roman" w:hAnsi="Times New Roman" w:cs="Times New Roman"/>
+          <w:bCs/>
+          <w:sz w:val="20"/>
+          <w:szCs w:val="20"/>
         </w:rPr>
         <w:t xml:space="preserve"> </w:t>
       </w:r>
       <w:r>
         <w:rPr>
-          <w:rFonts w:ascii="Times New Roman" w:hAnsi="Times New Roman" w:cs="Times New Roman" w:hint="eastAsia"/>
-          <w:b/>
-          <w:sz w:val="22"/>
-          <w:u w:val="single"/>
-        </w:rPr>
-        <w:t xml:space="preserve">                                                        </w:t>
-      </w:r>
-      <w:r>
-        <w:rPr>
-          <w:rFonts w:ascii="Times New Roman" w:hAnsi="Times New Roman" w:cs="Times New Roman" w:hint="eastAsia"/>
-          <w:b/>
-          <w:sz w:val="22"/>
-          <w:u w:val="single"/>
-        </w:rPr>
-        <w:t xml:space="preserve">                </w:t>
-      </w:r>
-      <w:r>
-        <w:rPr>
-          <w:rFonts w:ascii="Times New Roman" w:hAnsi="Times New Roman" w:cs="Times New Roman" w:hint="eastAsia"/>
-          <w:b/>
-          <w:sz w:val="22"/>
-          <w:u w:val="single"/>
-        </w:rPr>
-        <w:t xml:space="preserve">           </w:t>
-      </w:r>
-      <w:r>
-        <w:rPr>
-          <w:rFonts w:ascii="Times New Roman" w:hAnsi="Times New Roman" w:cs="Times New Roman" w:hint="eastAsia"/>
-          <w:b/>
-          <w:sz w:val="22"/>
-          <w:u w:val="single"/>
-        </w:rPr>
-        <w:t xml:space="preserve"> </w:t>
-      </w:r>
-      <w:r>
-        <w:rPr>
-          <w:rFonts w:ascii="Times New Roman" w:hAnsi="Times New Roman" w:cs="Times New Roman" w:hint="eastAsia"/>
-          <w:b/>
-          <w:sz w:val="22"/>
-          <w:u w:val="single"/>
-        </w:rPr>
-        <w:t xml:space="preserve"> </w:t>
-      </w:r>
-      <w:r>
-        <w:rPr>
-          <w:rFonts w:ascii="Times New Roman" w:hAnsi="Times New Roman" w:cs="Times New Roman" w:hint="eastAsia"/>
-          <w:b/>
-          <w:sz w:val="22"/>
-          <w:u w:val="single"/>
-        </w:rPr>
-        <w:t xml:space="preserve">   </w:t>
+          <w:rFonts w:ascii="Times New Roman" w:hAnsi="Times New Roman" w:cs="Times New Roman"/>
+          <w:bCs/>
+          <w:sz w:val="20"/>
+          <w:szCs w:val="20"/>
+        </w:rPr>
+        <w:t>(proficient)</w:t>
+      </w:r>
+      <w:r>
+        <w:rPr>
+          <w:rFonts w:ascii="Times New Roman" w:hAnsi="Times New Roman" w:cs="Times New Roman"/>
+          <w:bCs/>
+          <w:sz w:val="20"/>
+          <w:szCs w:val="20"/>
+        </w:rPr>
+        <w:t>, Java</w:t>
+      </w:r>
+      <w:r>
+        <w:rPr>
+          <w:rFonts w:ascii="Times New Roman" w:hAnsi="Times New Roman" w:cs="Times New Roman"/>
+          <w:bCs/>
+          <w:sz w:val="20"/>
+          <w:szCs w:val="20"/>
+        </w:rPr>
+        <w:t xml:space="preserve"> (moderate)</w:t>
+      </w:r>
+      <w:r>
+        <w:rPr>
+          <w:rFonts w:ascii="Times New Roman" w:hAnsi="Times New Roman" w:cs="Times New Roman"/>
+          <w:bCs/>
+          <w:sz w:val="20"/>
+          <w:szCs w:val="20"/>
+        </w:rPr>
+        <w:t xml:space="preserve">, C#, </w:t>
+      </w:r>
+      <w:r>
+        <w:rPr>
+          <w:rFonts w:ascii="Times New Roman" w:hAnsi="Times New Roman" w:cs="Times New Roman"/>
+          <w:bCs/>
+          <w:sz w:val="20"/>
+          <w:szCs w:val="20"/>
+        </w:rPr>
+        <w:t>HTML/CSS/</w:t>
+      </w:r>
+      <w:r>
+        <w:rPr>
+          <w:rFonts w:ascii="Times New Roman" w:hAnsi="Times New Roman" w:cs="Times New Roman"/>
+          <w:bCs/>
+          <w:sz w:val="20"/>
+          <w:szCs w:val="20"/>
+        </w:rPr>
+        <w:t xml:space="preserve">JavaScript, </w:t>
+      </w:r>
+      <w:proofErr w:type="spellStart"/>
+      <w:r>
+        <w:rPr>
+          <w:rFonts w:ascii="Times New Roman" w:hAnsi="Times New Roman" w:cs="Times New Roman"/>
+          <w:bCs/>
+          <w:sz w:val="20"/>
+          <w:szCs w:val="20"/>
+        </w:rPr>
+        <w:t>Matlab</w:t>
+      </w:r>
+      <w:proofErr w:type="spellEnd"/>
+      <w:r>
+        <w:rPr>
+          <w:rFonts w:ascii="Times New Roman" w:hAnsi="Times New Roman" w:cs="Times New Roman"/>
+          <w:bCs/>
+          <w:sz w:val="20"/>
+          <w:szCs w:val="20"/>
+        </w:rPr>
+        <w:t xml:space="preserve"> (familiar)</w:t>
       </w:r>
     </w:p>
     <w:p>
@@ -1162,6 +1583,202 @@
         <w:rPr>
           <w:rFonts w:ascii="Times New Roman" w:hAnsi="Times New Roman" w:cs="Times New Roman"/>
           <w:bCs/>
+          <w:sz w:val="20"/>
+          <w:szCs w:val="20"/>
+        </w:rPr>
+      </w:pPr>
+      <w:r>
+        <w:rPr>
+          <w:rFonts w:ascii="Times New Roman" w:hAnsi="Times New Roman" w:cs="Times New Roman"/>
+          <w:b/>
+          <w:sz w:val="20"/>
+          <w:szCs w:val="20"/>
+        </w:rPr>
+        <w:t xml:space="preserve">Frameworks &amp; </w:t>
+      </w:r>
+      <w:r>
+        <w:rPr>
+          <w:rFonts w:ascii="Times New Roman" w:hAnsi="Times New Roman" w:cs="Times New Roman"/>
+          <w:b/>
+          <w:sz w:val="20"/>
+          <w:szCs w:val="20"/>
+        </w:rPr>
+        <w:t>To</w:t>
+      </w:r>
+      <w:r>
+        <w:rPr>
+          <w:rFonts w:ascii="Times New Roman" w:hAnsi="Times New Roman" w:cs="Times New Roman"/>
+          <w:b/>
+          <w:sz w:val="20"/>
+          <w:szCs w:val="20"/>
+        </w:rPr>
+        <w:t>o</w:t>
+      </w:r>
+      <w:r>
+        <w:rPr>
+          <w:rFonts w:ascii="Times New Roman" w:hAnsi="Times New Roman" w:cs="Times New Roman"/>
+          <w:b/>
+          <w:sz w:val="20"/>
+          <w:szCs w:val="20"/>
+        </w:rPr>
+        <w:t>l</w:t>
+      </w:r>
+      <w:r>
+        <w:rPr>
+          <w:rFonts w:ascii="Times New Roman" w:hAnsi="Times New Roman" w:cs="Times New Roman"/>
+          <w:b/>
+          <w:sz w:val="20"/>
+          <w:szCs w:val="20"/>
+        </w:rPr>
+        <w:t xml:space="preserve">s: </w:t>
+      </w:r>
+      <w:proofErr w:type="spellStart"/>
+      <w:r>
+        <w:rPr>
+          <w:rFonts w:ascii="Times New Roman" w:hAnsi="Times New Roman" w:cs="Times New Roman"/>
+          <w:bCs/>
+          <w:sz w:val="20"/>
+          <w:szCs w:val="20"/>
+        </w:rPr>
+        <w:t>Tensorflow</w:t>
+      </w:r>
+      <w:proofErr w:type="spellEnd"/>
+      <w:r>
+        <w:rPr>
+          <w:rFonts w:ascii="Times New Roman" w:hAnsi="Times New Roman" w:cs="Times New Roman"/>
+          <w:bCs/>
+          <w:sz w:val="20"/>
+          <w:szCs w:val="20"/>
+        </w:rPr>
+        <w:t xml:space="preserve">, MySQL, Bootstrap, </w:t>
+      </w:r>
+      <w:r>
+        <w:rPr>
+          <w:rFonts w:ascii="Times New Roman" w:hAnsi="Times New Roman" w:cs="Times New Roman"/>
+          <w:bCs/>
+          <w:sz w:val="20"/>
+          <w:szCs w:val="20"/>
+        </w:rPr>
+        <w:t xml:space="preserve">Hadoop, </w:t>
+      </w:r>
+      <w:r>
+        <w:rPr>
+          <w:rFonts w:ascii="Times New Roman" w:hAnsi="Times New Roman" w:cs="Times New Roman"/>
+          <w:bCs/>
+          <w:sz w:val="20"/>
+          <w:szCs w:val="20"/>
+        </w:rPr>
+        <w:t>Ubuntu, Docker, Git</w:t>
+      </w:r>
+    </w:p>
+    <w:p>
+      <w:pPr>
+        <w:rPr>
+          <w:rFonts w:ascii="Times New Roman" w:hAnsi="Times New Roman" w:cs="Times New Roman"/>
+          <w:b/>
+          <w:sz w:val="22"/>
+        </w:rPr>
+      </w:pPr>
+      <w:r>
+        <w:rPr>
+          <w:rFonts w:ascii="Times New Roman" w:hAnsi="Times New Roman" w:cs="Times New Roman"/>
+          <w:b/>
+          <w:sz w:val="28"/>
+          <w:szCs w:val="28"/>
+          <w:u w:val="single"/>
+        </w:rPr>
+        <w:t>PROFESSIONAL EXPERIENCES</w:t>
+      </w:r>
+      <w:r>
+        <w:rPr>
+          <w:rFonts w:ascii="Times New Roman" w:hAnsi="Times New Roman" w:cs="Times New Roman"/>
+          <w:b/>
+          <w:sz w:val="28"/>
+          <w:szCs w:val="28"/>
+          <w:u w:val="single"/>
+        </w:rPr>
+        <w:t xml:space="preserve"> </w:t>
+      </w:r>
+      <w:r>
+        <w:rPr>
+          <w:rFonts w:ascii="Times New Roman" w:hAnsi="Times New Roman" w:cs="Times New Roman" w:hint="eastAsia"/>
+          <w:b/>
+          <w:sz w:val="28"/>
+          <w:szCs w:val="28"/>
+          <w:u w:val="single"/>
+        </w:rPr>
+        <w:t xml:space="preserve"> </w:t>
+      </w:r>
+      <w:r>
+        <w:rPr>
+          <w:rFonts w:ascii="Times New Roman" w:hAnsi="Times New Roman" w:cs="Times New Roman"/>
+          <w:b/>
+          <w:sz w:val="28"/>
+          <w:szCs w:val="28"/>
+          <w:u w:val="single"/>
+        </w:rPr>
+        <w:t xml:space="preserve"> </w:t>
+      </w:r>
+      <w:r>
+        <w:rPr>
+          <w:rFonts w:ascii="Times New Roman" w:hAnsi="Times New Roman" w:cs="Times New Roman" w:hint="eastAsia"/>
+          <w:b/>
+          <w:sz w:val="22"/>
+          <w:u w:val="single"/>
+        </w:rPr>
+        <w:t xml:space="preserve">                                                        </w:t>
+      </w:r>
+      <w:r>
+        <w:rPr>
+          <w:rFonts w:ascii="Times New Roman" w:hAnsi="Times New Roman" w:cs="Times New Roman" w:hint="eastAsia"/>
+          <w:b/>
+          <w:sz w:val="22"/>
+          <w:u w:val="single"/>
+        </w:rPr>
+        <w:t xml:space="preserve">                </w:t>
+      </w:r>
+      <w:r>
+        <w:rPr>
+          <w:rFonts w:ascii="Times New Roman" w:hAnsi="Times New Roman" w:cs="Times New Roman" w:hint="eastAsia"/>
+          <w:b/>
+          <w:sz w:val="22"/>
+          <w:u w:val="single"/>
+        </w:rPr>
+        <w:t xml:space="preserve">           </w:t>
+      </w:r>
+      <w:r>
+        <w:rPr>
+          <w:rFonts w:ascii="Times New Roman" w:hAnsi="Times New Roman" w:cs="Times New Roman" w:hint="eastAsia"/>
+          <w:b/>
+          <w:sz w:val="22"/>
+          <w:u w:val="single"/>
+        </w:rPr>
+        <w:t xml:space="preserve"> </w:t>
+      </w:r>
+      <w:r>
+        <w:rPr>
+          <w:rFonts w:ascii="Times New Roman" w:hAnsi="Times New Roman" w:cs="Times New Roman" w:hint="eastAsia"/>
+          <w:b/>
+          <w:sz w:val="22"/>
+          <w:u w:val="single"/>
+        </w:rPr>
+        <w:t xml:space="preserve"> </w:t>
+      </w:r>
+      <w:r>
+        <w:rPr>
+          <w:rFonts w:ascii="Times New Roman" w:hAnsi="Times New Roman" w:cs="Times New Roman" w:hint="eastAsia"/>
+          <w:b/>
+          <w:sz w:val="22"/>
+          <w:u w:val="single"/>
+        </w:rPr>
+        <w:t xml:space="preserve">   </w:t>
+      </w:r>
+    </w:p>
+    <w:p>
+      <w:pPr>
+        <w:rPr>
+          <w:rFonts w:ascii="Times New Roman" w:hAnsi="Times New Roman" w:cs="Times New Roman"/>
+          <w:bCs/>
           <w:i/>
           <w:iCs/>
           <w:sz w:val="22"/>
@@ -1213,7 +1830,23 @@
           <w:bCs/>
           <w:sz w:val="22"/>
         </w:rPr>
-        <w:t xml:space="preserve">Full stack developer | </w:t>
+        <w:t>Full</w:t>
+      </w:r>
+      <w:r>
+        <w:rPr>
+          <w:rFonts w:ascii="Times New Roman" w:hAnsi="Times New Roman" w:cs="Times New Roman"/>
+          <w:bCs/>
+          <w:sz w:val="22"/>
+        </w:rPr>
+        <w:t>-</w:t>
+      </w:r>
+      <w:r>
+        <w:rPr>
+          <w:rFonts w:ascii="Times New Roman" w:hAnsi="Times New Roman" w:cs="Times New Roman"/>
+          <w:bCs/>
+          <w:sz w:val="22"/>
+        </w:rPr>
+        <w:t xml:space="preserve">stack developer | </w:t>
       </w:r>
       <w:r>
         <w:rPr>
@@ -1254,7 +1887,37 @@
           <w:rFonts w:ascii="Times New Roman" w:hAnsi="Times New Roman" w:cs="Times New Roman"/>
           <w:sz w:val="20"/>
         </w:rPr>
-        <w:t xml:space="preserve">Developed an online platform to report and </w:t>
+        <w:t xml:space="preserve">Developed </w:t>
+      </w:r>
+      <w:proofErr w:type="gramStart"/>
+      <w:r>
+        <w:rPr>
+          <w:rFonts w:ascii="Times New Roman" w:hAnsi="Times New Roman" w:cs="Times New Roman"/>
+          <w:sz w:val="20"/>
+        </w:rPr>
+        <w:t>an</w:t>
+      </w:r>
+      <w:proofErr w:type="gramEnd"/>
+      <w:r>
+        <w:rPr>
+          <w:rFonts w:ascii="Times New Roman" w:hAnsi="Times New Roman" w:cs="Times New Roman"/>
+          <w:sz w:val="20"/>
+        </w:rPr>
+        <w:t xml:space="preserve"> </w:t>
+      </w:r>
+      <w:r>
+        <w:rPr>
+          <w:rFonts w:ascii="Times New Roman" w:hAnsi="Times New Roman" w:cs="Times New Roman"/>
+          <w:sz w:val="20"/>
+        </w:rPr>
+        <w:t>web</w:t>
+      </w:r>
+      <w:r>
+        <w:rPr>
+          <w:rFonts w:ascii="Times New Roman" w:hAnsi="Times New Roman" w:cs="Times New Roman"/>
+          <w:sz w:val="20"/>
+        </w:rPr>
+        <w:t xml:space="preserve"> platform to report and </w:t>
       </w:r>
       <w:r>
         <w:rPr>
@@ -1388,14 +2051,7 @@
           <w:rFonts w:ascii="Times New Roman" w:hAnsi="Times New Roman" w:cs="Times New Roman"/>
           <w:sz w:val="20"/>
         </w:rPr>
-        <w:t xml:space="preserve">tilized Bootstrap framework to </w:t>
-      </w:r>
-      <w:r>
-        <w:rPr>
-          <w:rFonts w:ascii="Times New Roman" w:hAnsi="Times New Roman" w:cs="Times New Roman"/>
-          <w:sz w:val="20"/>
-        </w:rPr>
-        <w:t>improve the user interface; Applied ajax and jQuery to transfer information</w:t>
+        <w:t>tilized Bootstrap framework to improve the user interface; Applied ajax and jQuery to transfer information</w:t>
       </w:r>
       <w:r>
         <w:rPr>
@@ -1420,14 +2076,37 @@
           <w:sz w:val="22"/>
         </w:rPr>
       </w:pPr>
+      <w:proofErr w:type="gramStart"/>
       <w:r>
         <w:rPr>
           <w:rFonts w:ascii="Times New Roman" w:hAnsi="Times New Roman" w:cs="Times New Roman"/>
           <w:b/>
           <w:sz w:val="28"/>
+          <w:szCs w:val="28"/>
           <w:u w:val="single"/>
         </w:rPr>
-        <w:t>Research &amp; Projects</w:t>
+        <w:t>R</w:t>
+      </w:r>
+      <w:r>
+        <w:rPr>
+          <w:rFonts w:ascii="Times New Roman" w:hAnsi="Times New Roman" w:cs="Times New Roman"/>
+          <w:b/>
+          <w:sz w:val="28"/>
+          <w:szCs w:val="28"/>
+          <w:u w:val="single"/>
+        </w:rPr>
+        <w:t>ESEARCHES</w:t>
+      </w:r>
+      <w:proofErr w:type="gramEnd"/>
+      <w:r>
+        <w:rPr>
+          <w:rFonts w:ascii="Times New Roman" w:hAnsi="Times New Roman" w:cs="Times New Roman"/>
+          <w:b/>
+          <w:sz w:val="28"/>
+          <w:szCs w:val="28"/>
+          <w:u w:val="single"/>
+        </w:rPr>
+        <w:t xml:space="preserve"> &amp; PROJECTS </w:t>
       </w:r>
       <w:r>
         <w:rPr>
@@ -1680,14 +2359,7 @@
           <w:rFonts w:ascii="Times New Roman" w:hAnsi="Times New Roman" w:cs="Times New Roman"/>
           <w:sz w:val="20"/>
         </w:rPr>
-        <w:t>Incorporated both sequence-derived and structure</w:t>
-      </w:r>
-      <w:r>
-        <w:rPr>
-          <w:rFonts w:ascii="Times New Roman" w:hAnsi="Times New Roman" w:cs="Times New Roman"/>
-          <w:sz w:val="20"/>
-        </w:rPr>
-        <w:t>-derived features by one-hot encoding methods</w:t>
+        <w:t>Incorporated both sequence-derived and structure-derived features by one-hot encoding methods</w:t>
       </w:r>
     </w:p>
     <w:p>
@@ -1806,14 +2478,7 @@
           <w:rFonts w:ascii="Times New Roman" w:hAnsi="Times New Roman" w:cs="Times New Roman"/>
           <w:sz w:val="20"/>
         </w:rPr>
-        <w:t>) and maintained steady perf</w:t>
-      </w:r>
-      <w:r>
-        <w:rPr>
-          <w:rFonts w:ascii="Times New Roman" w:hAnsi="Times New Roman" w:cs="Times New Roman"/>
-          <w:sz w:val="20"/>
-        </w:rPr>
-        <w:t>ormance in generalization ability test.</w:t>
+        <w:t>) and maintained steady performance in generalization ability test.</w:t>
       </w:r>
     </w:p>
     <w:p>
@@ -2088,7 +2753,15 @@
           <w:b/>
           <w:sz w:val="22"/>
         </w:rPr>
-        <w:t xml:space="preserve">adoop </w:t>
+        <w:t>adoop</w:t>
+      </w:r>
+      <w:r>
+        <w:rPr>
+          <w:rFonts w:ascii="Times New Roman" w:hAnsi="Times New Roman" w:cs="Times New Roman"/>
+          <w:b/>
+          <w:sz w:val="22"/>
+        </w:rPr>
+        <w:t>-</w:t>
       </w:r>
       <w:r>
         <w:rPr>
@@ -3090,27 +3763,39 @@
           <w:rFonts w:ascii="Times New Roman" w:hAnsi="Times New Roman" w:cs="Times New Roman" w:hint="eastAsia"/>
           <w:b/>
           <w:sz w:val="28"/>
+          <w:szCs w:val="28"/>
           <w:u w:val="single"/>
         </w:rPr>
-        <w:t>P</w:t>
-      </w:r>
-      <w:r>
-        <w:rPr>
-          <w:rFonts w:ascii="Times New Roman" w:hAnsi="Times New Roman" w:cs="Times New Roman" w:hint="eastAsia"/>
-          <w:b/>
-          <w:sz w:val="22"/>
+        <w:t>PUBLICATION</w:t>
+      </w:r>
+      <w:r>
+        <w:rPr>
+          <w:rFonts w:ascii="Times New Roman" w:hAnsi="Times New Roman" w:cs="Times New Roman"/>
+          <w:b/>
+          <w:sz w:val="28"/>
+          <w:szCs w:val="28"/>
           <w:u w:val="single"/>
         </w:rPr>
-        <w:t>UBLICATION</w:t>
-      </w:r>
-      <w:r>
-        <w:rPr>
-          <w:rFonts w:ascii="Times New Roman" w:hAnsi="Times New Roman" w:cs="Times New Roman" w:hint="eastAsia"/>
-          <w:b/>
-          <w:sz w:val="22"/>
+        <w:t>S</w:t>
+      </w:r>
+      <w:r>
+        <w:rPr>
+          <w:rFonts w:ascii="Times New Roman" w:hAnsi="Times New Roman" w:cs="Times New Roman" w:hint="eastAsia"/>
+          <w:b/>
+          <w:sz w:val="28"/>
+          <w:szCs w:val="28"/>
           <w:u w:val="single"/>
         </w:rPr>
-        <w:t xml:space="preserve">                           </w:t>
+        <w:t xml:space="preserve">   </w:t>
+      </w:r>
+      <w:r>
+        <w:rPr>
+          <w:rFonts w:ascii="Times New Roman" w:hAnsi="Times New Roman" w:cs="Times New Roman" w:hint="eastAsia"/>
+          <w:b/>
+          <w:sz w:val="22"/>
+          <w:u w:val="single"/>
+        </w:rPr>
+        <w:t xml:space="preserve">                        </w:t>
       </w:r>
       <w:r>
         <w:rPr>
@@ -3183,8 +3868,118 @@
           <w:rFonts w:ascii="Times New Roman" w:hAnsi="Times New Roman" w:cs="Times New Roman"/>
           <w:sz w:val="20"/>
         </w:rPr>
-        <w:t xml:space="preserve">Zhang, Y., Chen, K., Song, B., Xu, H., Tang, Y., Wei, Z., Meng, J. (2020). </w:t>
-      </w:r>
+        <w:t>Zhang, Y</w:t>
+      </w:r>
+      <w:proofErr w:type="gramStart"/>
+      <w:r>
+        <w:rPr>
+          <w:rFonts w:ascii="Times New Roman" w:hAnsi="Times New Roman" w:cs="Times New Roman"/>
+          <w:sz w:val="20"/>
+        </w:rPr>
+        <w:t>…</w:t>
+      </w:r>
+      <w:r>
+        <w:rPr>
+          <w:rFonts w:ascii="Times New Roman" w:hAnsi="Times New Roman" w:cs="Times New Roman"/>
+          <w:sz w:val="20"/>
+        </w:rPr>
+        <w:t>(</w:t>
+      </w:r>
+      <w:proofErr w:type="gramEnd"/>
+      <w:r>
+        <w:rPr>
+          <w:rFonts w:ascii="Times New Roman" w:hAnsi="Times New Roman" w:cs="Times New Roman"/>
+          <w:sz w:val="20"/>
+        </w:rPr>
+        <w:t xml:space="preserve">2020). </w:t>
+      </w:r>
+      <w:hyperlink r:id="rId18" w:history="1">
+        <w:r>
+          <w:rPr>
+            <w:rStyle w:val="af"/>
+            <w:rFonts w:ascii="Times New Roman" w:hAnsi="Times New Roman" w:cs="Times New Roman"/>
+            <w:bCs/>
+            <w:iCs/>
+            <w:sz w:val="20"/>
+          </w:rPr>
+          <w:t>m</w:t>
+        </w:r>
+        <w:r>
+          <w:rPr>
+            <w:rStyle w:val="af"/>
+            <w:rFonts w:ascii="Times New Roman" w:hAnsi="Times New Roman" w:cs="Times New Roman"/>
+            <w:bCs/>
+            <w:iCs/>
+            <w:sz w:val="20"/>
+            <w:vertAlign w:val="superscript"/>
+          </w:rPr>
+          <w:t>6</w:t>
+        </w:r>
+        <w:r>
+          <w:rPr>
+            <w:rStyle w:val="af"/>
+            <w:rFonts w:ascii="Times New Roman" w:hAnsi="Times New Roman" w:cs="Times New Roman"/>
+            <w:bCs/>
+            <w:iCs/>
+            <w:sz w:val="20"/>
+          </w:rPr>
+          <w:t>A Reader: Epitranscriptome Target Prediction and Functional Characterization of N</w:t>
+        </w:r>
+        <w:r>
+          <w:rPr>
+            <w:rStyle w:val="af"/>
+            <w:rFonts w:ascii="Times New Roman" w:hAnsi="Times New Roman" w:cs="Times New Roman"/>
+            <w:bCs/>
+            <w:iCs/>
+            <w:sz w:val="20"/>
+            <w:vertAlign w:val="superscript"/>
+          </w:rPr>
+          <w:t>6</w:t>
+        </w:r>
+        <w:r>
+          <w:rPr>
+            <w:rStyle w:val="af"/>
+            <w:rFonts w:ascii="Times New Roman" w:hAnsi="Times New Roman" w:cs="Times New Roman"/>
+            <w:bCs/>
+            <w:iCs/>
+            <w:sz w:val="20"/>
+          </w:rPr>
+          <w:t>-Methyladenos</w:t>
+        </w:r>
+        <w:bookmarkEnd w:id="6"/>
+        <w:bookmarkEnd w:id="7"/>
+        <w:r>
+          <w:rPr>
+            <w:rStyle w:val="af"/>
+            <w:rFonts w:ascii="Times New Roman" w:hAnsi="Times New Roman" w:cs="Times New Roman"/>
+            <w:bCs/>
+            <w:iCs/>
+            <w:sz w:val="20"/>
+          </w:rPr>
+          <w:t>ine (m</w:t>
+        </w:r>
+        <w:r>
+          <w:rPr>
+            <w:rStyle w:val="af"/>
+            <w:rFonts w:ascii="Times New Roman" w:hAnsi="Times New Roman" w:cs="Times New Roman"/>
+            <w:bCs/>
+            <w:iCs/>
+            <w:sz w:val="20"/>
+            <w:vertAlign w:val="superscript"/>
+          </w:rPr>
+          <w:t>6</w:t>
+        </w:r>
+        <w:r>
+          <w:rPr>
+            <w:rStyle w:val="af"/>
+            <w:rFonts w:ascii="Times New Roman" w:hAnsi="Times New Roman" w:cs="Times New Roman"/>
+            <w:bCs/>
+            <w:iCs/>
+            <w:sz w:val="20"/>
+          </w:rPr>
+          <w:t>A) Readers</w:t>
+        </w:r>
+      </w:hyperlink>
       <w:r>
         <w:rPr>
           <w:rFonts w:ascii="Times New Roman" w:hAnsi="Times New Roman" w:cs="Times New Roman"/>
@@ -3192,75 +3987,7 @@
           <w:iCs/>
           <w:sz w:val="20"/>
         </w:rPr>
-        <w:t>m</w:t>
-      </w:r>
-      <w:r>
-        <w:rPr>
-          <w:rFonts w:ascii="Times New Roman" w:hAnsi="Times New Roman" w:cs="Times New Roman"/>
-          <w:bCs/>
-          <w:iCs/>
-          <w:sz w:val="20"/>
-          <w:vertAlign w:val="superscript"/>
-        </w:rPr>
-        <w:t>6</w:t>
-      </w:r>
-      <w:r>
-        <w:rPr>
-          <w:rFonts w:ascii="Times New Roman" w:hAnsi="Times New Roman" w:cs="Times New Roman"/>
-          <w:bCs/>
-          <w:iCs/>
-          <w:sz w:val="20"/>
-        </w:rPr>
-        <w:t>A Reader: Epitranscriptome Target Prediction and Functional Characterization of N</w:t>
-      </w:r>
-      <w:r>
-        <w:rPr>
-          <w:rFonts w:ascii="Times New Roman" w:hAnsi="Times New Roman" w:cs="Times New Roman"/>
-          <w:bCs/>
-          <w:iCs/>
-          <w:sz w:val="20"/>
-          <w:vertAlign w:val="superscript"/>
-        </w:rPr>
-        <w:t>6</w:t>
-      </w:r>
-      <w:r>
-        <w:rPr>
-          <w:rFonts w:ascii="Times New Roman" w:hAnsi="Times New Roman" w:cs="Times New Roman"/>
-          <w:bCs/>
-          <w:iCs/>
-          <w:sz w:val="20"/>
-        </w:rPr>
-        <w:t>-Methyladenos</w:t>
-      </w:r>
-      <w:bookmarkEnd w:id="6"/>
-      <w:bookmarkEnd w:id="7"/>
-      <w:r>
-        <w:rPr>
-          <w:rFonts w:ascii="Times New Roman" w:hAnsi="Times New Roman" w:cs="Times New Roman"/>
-          <w:bCs/>
-          <w:iCs/>
-          <w:sz w:val="20"/>
-        </w:rPr>
-        <w:t>ine (m</w:t>
-      </w:r>
-      <w:r>
-        <w:rPr>
-          <w:rFonts w:ascii="Times New Roman" w:hAnsi="Times New Roman" w:cs="Times New Roman"/>
-          <w:bCs/>
-          <w:iCs/>
-          <w:sz w:val="20"/>
-          <w:vertAlign w:val="superscript"/>
-        </w:rPr>
-        <w:t>6</w:t>
-      </w:r>
-      <w:r>
-        <w:rPr>
-          <w:rFonts w:ascii="Times New Roman" w:hAnsi="Times New Roman" w:cs="Times New Roman"/>
-          <w:bCs/>
-          <w:iCs/>
-          <w:sz w:val="20"/>
-        </w:rPr>
-        <w:t>A) Readers,</w:t>
+        <w:t>,</w:t>
       </w:r>
       <w:r>
         <w:rPr>
@@ -3303,14 +4030,7 @@
           <w:rFonts w:ascii="Times New Roman" w:hAnsi="Times New Roman" w:cs="Times New Roman"/>
           <w:sz w:val="20"/>
         </w:rPr>
-        <w:t xml:space="preserve"> 10.3389/fcell.2</w:t>
-      </w:r>
-      <w:r>
-        <w:rPr>
-          <w:rFonts w:ascii="Times New Roman" w:hAnsi="Times New Roman" w:cs="Times New Roman"/>
-          <w:sz w:val="20"/>
-        </w:rPr>
-        <w:t xml:space="preserve">020.00741 </w:t>
+        <w:t xml:space="preserve"> 10.3389/fcell.2020.00741 </w:t>
       </w:r>
       <w:r>
         <w:rPr>
@@ -3333,7 +4053,6 @@
         <w:rPr>
           <w:rFonts w:ascii="Times New Roman" w:hAnsi="Times New Roman" w:cs="Times New Roman"/>
           <w:sz w:val="20"/>
-          <w:szCs w:val="20"/>
         </w:rPr>
       </w:pPr>
       <w:r>
@@ -3352,23 +4071,23 @@
           <w:sz w:val="20"/>
           <w:szCs w:val="20"/>
         </w:rPr>
-        <w:t>, Zhang, Y., Wang, R., Meng, J., Chen K., Song, Y., Huang, D. (</w:t>
-      </w:r>
-      <w:r>
-        <w:rPr>
-          <w:rFonts w:ascii="Times New Roman" w:hAnsi="Times New Roman" w:cs="Times New Roman"/>
-          <w:sz w:val="20"/>
-          <w:szCs w:val="20"/>
-        </w:rPr>
-        <w:t>Accept</w:t>
-      </w:r>
-      <w:r>
-        <w:rPr>
-          <w:rFonts w:ascii="Times New Roman" w:hAnsi="Times New Roman" w:cs="Times New Roman"/>
-          <w:sz w:val="20"/>
-          <w:szCs w:val="20"/>
-        </w:rPr>
-        <w:t>). Prediction of m</w:t>
+        <w:t>, Zhang, Y., Wang, R</w:t>
+      </w:r>
+      <w:r>
+        <w:rPr>
+          <w:rFonts w:ascii="Times New Roman" w:hAnsi="Times New Roman" w:cs="Times New Roman"/>
+          <w:sz w:val="20"/>
+          <w:szCs w:val="20"/>
+        </w:rPr>
+        <w:t>…</w:t>
+      </w:r>
+      <w:r>
+        <w:rPr>
+          <w:rFonts w:ascii="Times New Roman" w:hAnsi="Times New Roman" w:cs="Times New Roman"/>
+          <w:sz w:val="20"/>
+          <w:szCs w:val="20"/>
+        </w:rPr>
+        <w:t>. (Accept). Prediction of m</w:t>
       </w:r>
       <w:r>
         <w:rPr>
@@ -3387,14 +4106,6 @@
         </w:rPr>
         <w:t>A Reader substrate sites using deep convolutional and recurrent neural network, Conference: BIBE 2021- The Fifth International Conference on Biological Information and Biomedical Engineering, July 20-22, 2021 at Hangzhou, China</w:t>
       </w:r>
-    </w:p>
-    <w:p>
-      <w:pPr>
-        <w:rPr>
-          <w:rFonts w:ascii="Times New Roman" w:hAnsi="Times New Roman" w:cs="Times New Roman"/>
-          <w:sz w:val="20"/>
-        </w:rPr>
-      </w:pPr>
     </w:p>
     <w:sectPr>
       <w:pgSz w:w="11906" w:h="16838"/>
@@ -3429,7 +4140,7 @@
         <v:path o:extrusionok="f" gradientshapeok="t" o:connecttype="rect"/>
         <o:lock v:ext="edit" aspectratio="t"/>
       </v:shapetype>
-      <v:shape id="_x0000_i1123" type="#_x0000_t75" alt="免提电话 纯色填充" style="width:11.25pt;height:11.25pt" o:bullet="t">
+      <v:shape id="_x0000_i1066" type="#_x0000_t75" alt="免提电话 纯色填充" style="width:11.2pt;height:11.2pt" o:bullet="t">
         <v:imagedata r:id="rId1" o:title="" cropbottom="-5958f" cropright="-5958f"/>
       </v:shape>
     </w:pict>
@@ -3689,6 +4400,119 @@
     </w:lvl>
   </w:abstractNum>
   <w:abstractNum w:abstractNumId="2" w15:restartNumberingAfterBreak="0">
+    <w:nsid w:val="4B1065BF"/>
+    <w:multiLevelType w:val="hybridMultilevel"/>
+    <w:tmpl w:val="6EBE0F98"/>
+    <w:lvl w:ilvl="0" w:tplc="2258DAB8">
+      <w:numFmt w:val="bullet"/>
+      <w:lvlText w:val="-"/>
+      <w:lvlJc w:val="left"/>
+      <w:pPr>
+        <w:ind w:left="360" w:hanging="360"/>
+      </w:pPr>
+      <w:rPr>
+        <w:rFonts w:ascii="Times New Roman" w:eastAsiaTheme="minorEastAsia" w:hAnsi="Times New Roman" w:cs="Times New Roman" w:hint="default"/>
+        <w:b/>
+      </w:rPr>
+    </w:lvl>
+    <w:lvl w:ilvl="1" w:tplc="04090003" w:tentative="1">
+      <w:start w:val="1"/>
+      <w:numFmt w:val="bullet"/>
+      <w:lvlText w:val=""/>
+      <w:lvlJc w:val="left"/>
+      <w:pPr>
+        <w:ind w:left="840" w:hanging="420"/>
+      </w:pPr>
+      <w:rPr>
+        <w:rFonts w:ascii="Wingdings" w:hAnsi="Wingdings" w:hint="default"/>
+      </w:rPr>
+    </w:lvl>
+    <w:lvl w:ilvl="2" w:tplc="04090005" w:tentative="1">
+      <w:start w:val="1"/>
+      <w:numFmt w:val="bullet"/>
+      <w:lvlText w:val=""/>
+      <w:lvlJc w:val="left"/>
+      <w:pPr>
+        <w:ind w:left="1260" w:hanging="420"/>
+      </w:pPr>
+      <w:rPr>
+        <w:rFonts w:ascii="Wingdings" w:hAnsi="Wingdings" w:hint="default"/>
+      </w:rPr>
+    </w:lvl>
+    <w:lvl w:ilvl="3" w:tplc="04090001" w:tentative="1">
+      <w:start w:val="1"/>
+      <w:numFmt w:val="bullet"/>
+      <w:lvlText w:val=""/>
+      <w:lvlJc w:val="left"/>
+      <w:pPr>
+        <w:ind w:left="1680" w:hanging="420"/>
+      </w:pPr>
+      <w:rPr>
+        <w:rFonts w:ascii="Wingdings" w:hAnsi="Wingdings" w:hint="default"/>
+      </w:rPr>
+    </w:lvl>
+    <w:lvl w:ilvl="4" w:tplc="04090003" w:tentative="1">
+      <w:start w:val="1"/>
+      <w:numFmt w:val="bullet"/>
+      <w:lvlText w:val=""/>
+      <w:lvlJc w:val="left"/>
+      <w:pPr>
+        <w:ind w:left="2100" w:hanging="420"/>
+      </w:pPr>
+      <w:rPr>
+        <w:rFonts w:ascii="Wingdings" w:hAnsi="Wingdings" w:hint="default"/>
+      </w:rPr>
+    </w:lvl>
+    <w:lvl w:ilvl="5" w:tplc="04090005" w:tentative="1">
+      <w:start w:val="1"/>
+      <w:numFmt w:val="bullet"/>
+      <w:lvlText w:val=""/>
+      <w:lvlJc w:val="left"/>
+      <w:pPr>
+        <w:ind w:left="2520" w:hanging="420"/>
+      </w:pPr>
+      <w:rPr>
+        <w:rFonts w:ascii="Wingdings" w:hAnsi="Wingdings" w:hint="default"/>
+      </w:rPr>
+    </w:lvl>
+    <w:lvl w:ilvl="6" w:tplc="04090001" w:tentative="1">
+      <w:start w:val="1"/>
+      <w:numFmt w:val="bullet"/>
+      <w:lvlText w:val=""/>
+      <w:lvlJc w:val="left"/>
+      <w:pPr>
+        <w:ind w:left="2940" w:hanging="420"/>
+      </w:pPr>
+      <w:rPr>
+        <w:rFonts w:ascii="Wingdings" w:hAnsi="Wingdings" w:hint="default"/>
+      </w:rPr>
+    </w:lvl>
+    <w:lvl w:ilvl="7" w:tplc="04090003" w:tentative="1">
+      <w:start w:val="1"/>
+      <w:numFmt w:val="bullet"/>
+      <w:lvlText w:val=""/>
+      <w:lvlJc w:val="left"/>
+      <w:pPr>
+        <w:ind w:left="3360" w:hanging="420"/>
+      </w:pPr>
+      <w:rPr>
+        <w:rFonts w:ascii="Wingdings" w:hAnsi="Wingdings" w:hint="default"/>
+      </w:rPr>
+    </w:lvl>
+    <w:lvl w:ilvl="8" w:tplc="04090005" w:tentative="1">
+      <w:start w:val="1"/>
+      <w:numFmt w:val="bullet"/>
+      <w:lvlText w:val=""/>
+      <w:lvlJc w:val="left"/>
+      <w:pPr>
+        <w:ind w:left="3780" w:hanging="420"/>
+      </w:pPr>
+      <w:rPr>
+        <w:rFonts w:ascii="Wingdings" w:hAnsi="Wingdings" w:hint="default"/>
+      </w:rPr>
+    </w:lvl>
+  </w:abstractNum>
+  <w:abstractNum w:abstractNumId="3" w15:restartNumberingAfterBreak="0">
     <w:nsid w:val="4E2B1509"/>
     <w:multiLevelType w:val="hybridMultilevel"/>
     <w:tmpl w:val="682CE73A"/>
@@ -3777,7 +4601,7 @@
       </w:pPr>
     </w:lvl>
   </w:abstractNum>
-  <w:abstractNum w:abstractNumId="3" w15:restartNumberingAfterBreak="0">
+  <w:abstractNum w:abstractNumId="4" w15:restartNumberingAfterBreak="0">
     <w:nsid w:val="6A6F0416"/>
     <w:multiLevelType w:val="hybridMultilevel"/>
     <w:tmpl w:val="D8E09B58"/>
@@ -3890,7 +4714,7 @@
       </w:rPr>
     </w:lvl>
   </w:abstractNum>
-  <w:abstractNum w:abstractNumId="4" w15:restartNumberingAfterBreak="0">
+  <w:abstractNum w:abstractNumId="5" w15:restartNumberingAfterBreak="0">
     <w:nsid w:val="7B247185"/>
     <w:multiLevelType w:val="hybridMultilevel"/>
     <w:tmpl w:val="740C4B54"/>
@@ -4007,16 +4831,19 @@
     <w:abstractNumId w:val="0"/>
   </w:num>
   <w:num w:numId="2">
-    <w:abstractNumId w:val="4"/>
+    <w:abstractNumId w:val="5"/>
   </w:num>
   <w:num w:numId="3">
-    <w:abstractNumId w:val="2"/>
+    <w:abstractNumId w:val="3"/>
   </w:num>
   <w:num w:numId="4">
-    <w:abstractNumId w:val="3"/>
+    <w:abstractNumId w:val="4"/>
   </w:num>
   <w:num w:numId="5">
     <w:abstractNumId w:val="1"/>
+  </w:num>
+  <w:num w:numId="6">
+    <w:abstractNumId w:val="2"/>
   </w:num>
 </w:numbering>
 </file>
@@ -4680,6 +5507,16 @@
       <w:sz w:val="22"/>
     </w:rPr>
   </w:style>
+  <w:style w:type="character" w:styleId="af3">
+    <w:name w:val="Unresolved Mention"/>
+    <w:basedOn w:val="a0"/>
+    <w:uiPriority w:val="99"/>
+    <w:rsid w:val="00E8238D"/>
+    <w:rPr>
+      <w:color w:val="605E5C"/>
+      <w:shd w:val="clear" w:color="auto" w:fill="E1DFDD"/>
+    </w:rPr>
+  </w:style>
 </w:styles>
 </file>
 

</xml_diff>

<commit_message>
update based on the recommendation in CMU guidance
</commit_message>
<xml_diff>
--- a/cv_job.docx
+++ b/cv_job.docx
@@ -1,6 +1,6 @@
 
 <file path=word/document.xml><?xml version="1.0" encoding="utf-8"?>
-<w:document xmlns:wpc="http://schemas.microsoft.com/office/word/2010/wordprocessingCanvas" xmlns:cx="http://schemas.microsoft.com/office/drawing/2014/chartex" xmlns:cx1="http://schemas.microsoft.com/office/drawing/2015/9/8/chartex" xmlns:cx2="http://schemas.microsoft.com/office/drawing/2015/10/21/chartex" xmlns:cx3="http://schemas.microsoft.com/office/drawing/2016/5/9/chartex" xmlns:cx4="http://schemas.microsoft.com/office/drawing/2016/5/10/chartex" xmlns:cx5="http://schemas.microsoft.com/office/drawing/2016/5/11/chartex" xmlns:cx6="http://schemas.microsoft.com/office/drawing/2016/5/12/chartex" xmlns:cx7="http://schemas.microsoft.com/office/drawing/2016/5/13/chartex" xmlns:cx8="http://schemas.microsoft.com/office/drawing/2016/5/14/chartex" xmlns:mc="http://schemas.openxmlformats.org/markup-compatibility/2006" xmlns:aink="http://schemas.microsoft.com/office/drawing/2016/ink" xmlns:am3d="http://schemas.microsoft.com/office/drawing/2017/model3d" xmlns:o="urn:schemas-microsoft-com:office:office" xmlns:r="http://schemas.openxmlformats.org/officeDocument/2006/relationships" xmlns:m="http://schemas.openxmlformats.org/officeDocument/2006/math" xmlns:v="urn:schemas-microsoft-com:vml" xmlns:wp14="http://schemas.microsoft.com/office/word/2010/wordprocessingDrawing" xmlns:wp="http://schemas.openxmlformats.org/drawingml/2006/wordprocessingDrawing" xmlns:w10="urn:schemas-microsoft-com:office:word" xmlns:w="http://schemas.openxmlformats.org/wordprocessingml/2006/main" xmlns:w14="http://schemas.microsoft.com/office/word/2010/wordml" xmlns:w15="http://schemas.microsoft.com/office/word/2012/wordml" xmlns:w16cex="http://schemas.microsoft.com/office/word/2018/wordml/cex" xmlns:w16cid="http://schemas.microsoft.com/office/word/2016/wordml/cid" xmlns:w16="http://schemas.microsoft.com/office/word/2018/wordml" xmlns:w16se="http://schemas.microsoft.com/office/word/2015/wordml/symex" xmlns:wpg="http://schemas.microsoft.com/office/word/2010/wordprocessingGroup" xmlns:wpi="http://schemas.microsoft.com/office/word/2010/wordprocessingInk" xmlns:wne="http://schemas.microsoft.com/office/word/2006/wordml" xmlns:wps="http://schemas.microsoft.com/office/word/2010/wordprocessingShape" mc:Ignorable="w14 w15 w16se w16cid w16 w16cex wp14">
+<w:document xmlns:wpc="http://schemas.microsoft.com/office/word/2010/wordprocessingCanvas" xmlns:cx="http://schemas.microsoft.com/office/drawing/2014/chartex" xmlns:cx1="http://schemas.microsoft.com/office/drawing/2015/9/8/chartex" xmlns:cx2="http://schemas.microsoft.com/office/drawing/2015/10/21/chartex" xmlns:cx3="http://schemas.microsoft.com/office/drawing/2016/5/9/chartex" xmlns:cx4="http://schemas.microsoft.com/office/drawing/2016/5/10/chartex" xmlns:cx5="http://schemas.microsoft.com/office/drawing/2016/5/11/chartex" xmlns:cx6="http://schemas.microsoft.com/office/drawing/2016/5/12/chartex" xmlns:cx7="http://schemas.microsoft.com/office/drawing/2016/5/13/chartex" xmlns:cx8="http://schemas.microsoft.com/office/drawing/2016/5/14/chartex" xmlns:mc="http://schemas.openxmlformats.org/markup-compatibility/2006" xmlns:aink="http://schemas.microsoft.com/office/drawing/2016/ink" xmlns:am3d="http://schemas.microsoft.com/office/drawing/2017/model3d" xmlns:o="urn:schemas-microsoft-com:office:office" xmlns:r="http://schemas.openxmlformats.org/officeDocument/2006/relationships" xmlns:m="http://schemas.openxmlformats.org/officeDocument/2006/math" xmlns:v="urn:schemas-microsoft-com:vml" xmlns:wp14="http://schemas.microsoft.com/office/word/2010/wordprocessingDrawing" xmlns:wp="http://schemas.openxmlformats.org/drawingml/2006/wordprocessingDrawing" xmlns:w10="urn:schemas-microsoft-com:office:word" xmlns:w="http://schemas.openxmlformats.org/wordprocessingml/2006/main" xmlns:w14="http://schemas.microsoft.com/office/word/2010/wordml" xmlns:w15="http://schemas.microsoft.com/office/word/2012/wordml" xmlns:w16cex="http://schemas.microsoft.com/office/word/2018/wordml/cex" xmlns:w16cid="http://schemas.microsoft.com/office/word/2016/wordml/cid" xmlns:w16="http://schemas.microsoft.com/office/word/2018/wordml" xmlns:w16sdtdh="http://schemas.microsoft.com/office/word/2020/wordml/sdtdatahash" xmlns:w16se="http://schemas.microsoft.com/office/word/2015/wordml/symex" xmlns:wpg="http://schemas.microsoft.com/office/word/2010/wordprocessingGroup" xmlns:wpi="http://schemas.microsoft.com/office/word/2010/wordprocessingInk" xmlns:wne="http://schemas.microsoft.com/office/word/2006/wordml" xmlns:wps="http://schemas.microsoft.com/office/word/2010/wordprocessingShape" mc:Ignorable="w14 w15 w16se w16cid w16 w16cex w16sdtdh wp14">
   <w:body>
     <w:p>
       <w:pPr>
@@ -15,73 +15,6 @@
       <w:r>
         <w:rPr>
           <w:rFonts w:ascii="Times New Roman" w:hAnsi="Times New Roman" w:cs="Times New Roman"/>
-          <w:bCs/>
-          <w:noProof/>
-          <w:sz w:val="28"/>
-          <w:szCs w:val="28"/>
-        </w:rPr>
-        <w:drawing>
-          <wp:anchor distT="0" distB="0" distL="114300" distR="114300" simplePos="0" relativeHeight="251659264" behindDoc="1" locked="0" layoutInCell="1" allowOverlap="1" wp14:editId="3469C77F">
-            <wp:simplePos x="0" y="0"/>
-            <wp:positionH relativeFrom="column">
-              <wp:posOffset>922655</wp:posOffset>
-            </wp:positionH>
-            <wp:positionV relativeFrom="paragraph">
-              <wp:posOffset>388620</wp:posOffset>
-            </wp:positionV>
-            <wp:extent cx="196850" cy="196850"/>
-            <wp:effectExtent l="0" t="0" r="0" b="6350"/>
-            <wp:wrapNone/>
-            <wp:docPr id="4" name="图形 4" descr="免提电话 纯色填充"/>
-            <wp:cNvGraphicFramePr>
-              <a:graphicFrameLocks xmlns:a="http://schemas.openxmlformats.org/drawingml/2006/main" noChangeAspect="1"/>
-            </wp:cNvGraphicFramePr>
-            <a:graphic xmlns:a="http://schemas.openxmlformats.org/drawingml/2006/main">
-              <a:graphicData uri="http://schemas.openxmlformats.org/drawingml/2006/picture">
-                <pic:pic xmlns:pic="http://schemas.openxmlformats.org/drawingml/2006/picture">
-                  <pic:nvPicPr>
-                    <pic:cNvPr id="4" name="图形 4" descr="免提电话 纯色填充"/>
-                    <pic:cNvPicPr/>
-                  </pic:nvPicPr>
-                  <pic:blipFill>
-                    <a:blip r:embed="rId6" cstate="print">
-                      <a:extLst>
-                        <a:ext uri="{28A0092B-C50C-407E-A947-70E740481C1C}">
-                          <a14:useLocalDpi xmlns:a14="http://schemas.microsoft.com/office/drawing/2010/main" val="0"/>
-                        </a:ext>
-                        <a:ext uri="{96DAC541-7B7A-43D3-8B79-37D633B846F1}">
-                          <asvg:svgBlip xmlns:asvg="http://schemas.microsoft.com/office/drawing/2016/SVG/main" r:embed="rId7"/>
-                        </a:ext>
-                      </a:extLst>
-                    </a:blip>
-                    <a:stretch>
-                      <a:fillRect/>
-                    </a:stretch>
-                  </pic:blipFill>
-                  <pic:spPr>
-                    <a:xfrm>
-                      <a:off x="0" y="0"/>
-                      <a:ext cx="196850" cy="196850"/>
-                    </a:xfrm>
-                    <a:prstGeom prst="rect">
-                      <a:avLst/>
-                    </a:prstGeom>
-                  </pic:spPr>
-                </pic:pic>
-              </a:graphicData>
-            </a:graphic>
-            <wp14:sizeRelH relativeFrom="margin">
-              <wp14:pctWidth>0</wp14:pctWidth>
-            </wp14:sizeRelH>
-            <wp14:sizeRelV relativeFrom="margin">
-              <wp14:pctHeight>0</wp14:pctHeight>
-            </wp14:sizeRelV>
-          </wp:anchor>
-        </w:drawing>
-      </w:r>
-      <w:r>
-        <w:rPr>
-          <w:rFonts w:ascii="Times New Roman" w:hAnsi="Times New Roman" w:cs="Times New Roman"/>
           <w:b/>
           <w:sz w:val="32"/>
           <w:szCs w:val="32"/>
@@ -118,171 +51,111 @@
     </w:p>
     <w:p>
       <w:pPr>
-        <w:pStyle w:val="a3"/>
-        <w:ind w:left="420" w:firstLineChars="650" w:firstLine="1430"/>
-        <w:rPr>
-          <w:rFonts w:ascii="Times New Roman" w:hAnsi="Times New Roman" w:cs="Times New Roman"/>
-          <w:bCs/>
-          <w:sz w:val="22"/>
-        </w:rPr>
-      </w:pPr>
-      <w:r>
-        <w:rPr>
-          <w:rFonts w:ascii="Times New Roman" w:hAnsi="Times New Roman" w:cs="Times New Roman"/>
-          <w:bCs/>
-          <w:noProof/>
-          <w:sz w:val="22"/>
-        </w:rPr>
-        <w:drawing>
-          <wp:anchor distT="0" distB="0" distL="114300" distR="114300" simplePos="0" relativeHeight="251660288" behindDoc="1" locked="0" layoutInCell="1" allowOverlap="1">
-            <wp:simplePos x="0" y="0"/>
-            <wp:positionH relativeFrom="column">
-              <wp:posOffset>4206875</wp:posOffset>
-            </wp:positionH>
-            <wp:positionV relativeFrom="paragraph">
-              <wp:posOffset>5715</wp:posOffset>
-            </wp:positionV>
-            <wp:extent cx="197485" cy="197485"/>
-            <wp:effectExtent l="0" t="0" r="5715" b="5715"/>
-            <wp:wrapNone/>
-            <wp:docPr id="7" name="图形 7" descr="房子 轮廓">
-              <a:hlinkClick xmlns:a="http://schemas.openxmlformats.org/drawingml/2006/main" r:id="rId8"/>
-            </wp:docPr>
-            <wp:cNvGraphicFramePr>
-              <a:graphicFrameLocks xmlns:a="http://schemas.openxmlformats.org/drawingml/2006/main" noChangeAspect="1"/>
-            </wp:cNvGraphicFramePr>
-            <a:graphic xmlns:a="http://schemas.openxmlformats.org/drawingml/2006/main">
-              <a:graphicData uri="http://schemas.openxmlformats.org/drawingml/2006/picture">
-                <pic:pic xmlns:pic="http://schemas.openxmlformats.org/drawingml/2006/picture">
-                  <pic:nvPicPr>
-                    <pic:cNvPr id="7" name="图形 7" descr="房子 轮廓">
-                      <a:hlinkClick r:id="rId8"/>
-                    </pic:cNvPr>
-                    <pic:cNvPicPr/>
-                  </pic:nvPicPr>
-                  <pic:blipFill>
-                    <a:blip r:embed="rId9" cstate="print">
-                      <a:extLst>
-                        <a:ext uri="{28A0092B-C50C-407E-A947-70E740481C1C}">
-                          <a14:useLocalDpi xmlns:a14="http://schemas.microsoft.com/office/drawing/2010/main" val="0"/>
-                        </a:ext>
-                        <a:ext uri="{96DAC541-7B7A-43D3-8B79-37D633B846F1}">
-                          <asvg:svgBlip xmlns:asvg="http://schemas.microsoft.com/office/drawing/2016/SVG/main" r:embed="rId10"/>
-                        </a:ext>
-                      </a:extLst>
-                    </a:blip>
-                    <a:stretch>
-                      <a:fillRect/>
-                    </a:stretch>
-                  </pic:blipFill>
-                  <pic:spPr>
-                    <a:xfrm>
-                      <a:off x="0" y="0"/>
-                      <a:ext cx="197485" cy="197485"/>
-                    </a:xfrm>
-                    <a:prstGeom prst="rect">
-                      <a:avLst/>
-                    </a:prstGeom>
-                  </pic:spPr>
-                </pic:pic>
-              </a:graphicData>
-            </a:graphic>
-            <wp14:sizeRelH relativeFrom="margin">
-              <wp14:pctWidth>0</wp14:pctWidth>
-            </wp14:sizeRelH>
-            <wp14:sizeRelV relativeFrom="margin">
-              <wp14:pctHeight>0</wp14:pctHeight>
-            </wp14:sizeRelV>
-          </wp:anchor>
-        </w:drawing>
-      </w:r>
-      <w:r>
-        <w:rPr>
-          <w:rFonts w:ascii="Times New Roman" w:hAnsi="Times New Roman" w:cs="Times New Roman"/>
-          <w:bCs/>
-          <w:noProof/>
-          <w:sz w:val="22"/>
-        </w:rPr>
-        <w:drawing>
-          <wp:anchor distT="0" distB="0" distL="114300" distR="114300" simplePos="0" relativeHeight="251658240" behindDoc="1" locked="0" layoutInCell="1" allowOverlap="1">
-            <wp:simplePos x="0" y="0"/>
-            <wp:positionH relativeFrom="column">
-              <wp:posOffset>2397685</wp:posOffset>
-            </wp:positionH>
-            <wp:positionV relativeFrom="paragraph">
-              <wp:posOffset>15240</wp:posOffset>
-            </wp:positionV>
-            <wp:extent cx="197485" cy="197485"/>
-            <wp:effectExtent l="0" t="0" r="5715" b="0"/>
-            <wp:wrapNone/>
-            <wp:docPr id="5" name="图形 5" descr="信封 纯色填充">
-              <a:hlinkClick xmlns:a="http://schemas.openxmlformats.org/drawingml/2006/main" r:id="rId11"/>
-            </wp:docPr>
-            <wp:cNvGraphicFramePr>
-              <a:graphicFrameLocks xmlns:a="http://schemas.openxmlformats.org/drawingml/2006/main" noChangeAspect="1"/>
-            </wp:cNvGraphicFramePr>
-            <a:graphic xmlns:a="http://schemas.openxmlformats.org/drawingml/2006/main">
-              <a:graphicData uri="http://schemas.openxmlformats.org/drawingml/2006/picture">
-                <pic:pic xmlns:pic="http://schemas.openxmlformats.org/drawingml/2006/picture">
-                  <pic:nvPicPr>
-                    <pic:cNvPr id="5" name="图形 5" descr="信封 纯色填充">
-                      <a:hlinkClick r:id="rId11"/>
-                    </pic:cNvPr>
-                    <pic:cNvPicPr/>
-                  </pic:nvPicPr>
-                  <pic:blipFill>
-                    <a:blip r:embed="rId12" cstate="print">
-                      <a:extLst>
-                        <a:ext uri="{28A0092B-C50C-407E-A947-70E740481C1C}">
-                          <a14:useLocalDpi xmlns:a14="http://schemas.microsoft.com/office/drawing/2010/main" val="0"/>
-                        </a:ext>
-                        <a:ext uri="{96DAC541-7B7A-43D3-8B79-37D633B846F1}">
-                          <asvg:svgBlip xmlns:asvg="http://schemas.microsoft.com/office/drawing/2016/SVG/main" r:embed="rId13"/>
-                        </a:ext>
-                      </a:extLst>
-                    </a:blip>
-                    <a:stretch>
-                      <a:fillRect/>
-                    </a:stretch>
-                  </pic:blipFill>
-                  <pic:spPr>
-                    <a:xfrm>
-                      <a:off x="0" y="0"/>
-                      <a:ext cx="197485" cy="197485"/>
-                    </a:xfrm>
-                    <a:prstGeom prst="rect">
-                      <a:avLst/>
-                    </a:prstGeom>
-                  </pic:spPr>
-                </pic:pic>
-              </a:graphicData>
-            </a:graphic>
-            <wp14:sizeRelH relativeFrom="margin">
-              <wp14:pctWidth>0</wp14:pctWidth>
-            </wp14:sizeRelH>
-            <wp14:sizeRelV relativeFrom="margin">
-              <wp14:pctHeight>0</wp14:pctHeight>
-            </wp14:sizeRelV>
-          </wp:anchor>
-        </w:drawing>
-      </w:r>
-      <w:r>
-        <w:rPr>
-          <w:rFonts w:ascii="Times New Roman" w:hAnsi="Times New Roman" w:cs="Times New Roman"/>
-          <w:bCs/>
-          <w:sz w:val="22"/>
-        </w:rPr>
-        <w:t>(+86) 18936148662 |</w:t>
-      </w:r>
-      <w:r>
-        <w:rPr>
-          <w:rFonts w:ascii="Times New Roman" w:hAnsi="Times New Roman" w:cs="Times New Roman"/>
-          <w:bCs/>
-          <w:sz w:val="22"/>
-        </w:rPr>
-        <w:t xml:space="preserve">    </w:t>
-      </w:r>
-      <w:hyperlink r:id="rId14" w:history="1">
+        <w:ind w:firstLine="420"/>
+        <w:jc w:val="center"/>
+        <w:rPr>
+          <w:rFonts w:ascii="Times New Roman" w:hAnsi="Times New Roman" w:cs="Times New Roman"/>
+          <w:bCs/>
+          <w:sz w:val="22"/>
+        </w:rPr>
+      </w:pPr>
+      <w:r>
+        <w:rPr>
+          <w:rFonts w:ascii="Times New Roman" w:hAnsi="Times New Roman" w:cs="Times New Roman"/>
+          <w:bCs/>
+          <w:sz w:val="22"/>
+        </w:rPr>
+        <w:t xml:space="preserve"> (</w:t>
+      </w:r>
+      <w:r>
+        <w:rPr>
+          <w:rFonts w:ascii="Times New Roman" w:hAnsi="Times New Roman" w:cs="Times New Roman"/>
+          <w:bCs/>
+          <w:sz w:val="22"/>
+        </w:rPr>
+        <w:t>412</w:t>
+      </w:r>
+      <w:r>
+        <w:rPr>
+          <w:rFonts w:ascii="Times New Roman" w:hAnsi="Times New Roman" w:cs="Times New Roman"/>
+          <w:bCs/>
+          <w:sz w:val="22"/>
+        </w:rPr>
+        <w:t>)</w:t>
+      </w:r>
+      <w:r>
+        <w:rPr>
+          <w:rFonts w:ascii="Times New Roman" w:hAnsi="Times New Roman" w:cs="Times New Roman"/>
+          <w:bCs/>
+          <w:sz w:val="22"/>
+        </w:rPr>
+        <w:t>-758-1143</w:t>
+      </w:r>
+      <w:r>
+        <w:rPr>
+          <w:rFonts w:ascii="Times New Roman" w:hAnsi="Times New Roman" w:cs="Times New Roman"/>
+          <w:bCs/>
+          <w:sz w:val="22"/>
+        </w:rPr>
+        <w:t xml:space="preserve"> | </w:t>
+      </w:r>
+      <w:r>
+        <w:rPr>
+          <w:rFonts w:ascii="Times New Roman" w:hAnsi="Times New Roman" w:cs="Times New Roman"/>
+          <w:bCs/>
+          <w:sz w:val="22"/>
+        </w:rPr>
+        <w:fldChar w:fldCharType="begin"/>
+      </w:r>
+      <w:r>
+        <w:rPr>
+          <w:rFonts w:ascii="Times New Roman" w:hAnsi="Times New Roman" w:cs="Times New Roman"/>
+          <w:bCs/>
+          <w:sz w:val="22"/>
+        </w:rPr>
+        <w:instrText>HYPERLINK "mailto:yuxuanwu@cmu.edu"</w:instrText>
+      </w:r>
+      <w:r>
+        <w:rPr>
+          <w:rFonts w:ascii="Times New Roman" w:hAnsi="Times New Roman" w:cs="Times New Roman"/>
+          <w:bCs/>
+          <w:sz w:val="22"/>
+        </w:rPr>
+      </w:r>
+      <w:r>
+        <w:rPr>
+          <w:rFonts w:ascii="Times New Roman" w:hAnsi="Times New Roman" w:cs="Times New Roman"/>
+          <w:bCs/>
+          <w:sz w:val="22"/>
+        </w:rPr>
+        <w:fldChar w:fldCharType="separate"/>
+      </w:r>
+      <w:r>
+        <w:rPr>
+          <w:rStyle w:val="af"/>
+          <w:rFonts w:ascii="Times New Roman" w:hAnsi="Times New Roman" w:cs="Times New Roman"/>
+          <w:bCs/>
+          <w:sz w:val="22"/>
+        </w:rPr>
+        <w:t>yuxuanwu@cmu.edu</w:t>
+      </w:r>
+      <w:r>
+        <w:rPr>
+          <w:rFonts w:ascii="Times New Roman" w:hAnsi="Times New Roman" w:cs="Times New Roman"/>
+          <w:bCs/>
+          <w:sz w:val="22"/>
+        </w:rPr>
+        <w:fldChar w:fldCharType="end"/>
+      </w:r>
+      <w:r>
+        <w:rPr>
+          <w:rFonts w:ascii="Times New Roman" w:hAnsi="Times New Roman" w:cs="Times New Roman"/>
+          <w:bCs/>
+          <w:sz w:val="22"/>
+        </w:rPr>
+        <w:t xml:space="preserve"> | </w:t>
+      </w:r>
+      <w:hyperlink r:id="rId6" w:history="1">
         <w:r>
           <w:rPr>
             <w:rStyle w:val="af"/>
@@ -290,34 +163,7 @@
             <w:bCs/>
             <w:sz w:val="22"/>
           </w:rPr>
-          <w:t xml:space="preserve">yuxuan.wu17@gmail.com </w:t>
-        </w:r>
-      </w:hyperlink>
-      <w:r>
-        <w:rPr>
-          <w:rFonts w:ascii="Times New Roman" w:hAnsi="Times New Roman" w:cs="Times New Roman"/>
-          <w:bCs/>
-          <w:sz w:val="22"/>
-        </w:rPr>
-        <w:t>|</w:t>
-      </w:r>
-      <w:r>
-        <w:rPr>
-          <w:rFonts w:ascii="Times New Roman" w:hAnsi="Times New Roman" w:cs="Times New Roman"/>
-          <w:bCs/>
-          <w:sz w:val="22"/>
-        </w:rPr>
-        <w:t xml:space="preserve">    </w:t>
-      </w:r>
-      <w:hyperlink r:id="rId15" w:history="1">
-        <w:r>
-          <w:rPr>
-            <w:rStyle w:val="af"/>
-            <w:rFonts w:ascii="Times New Roman" w:hAnsi="Times New Roman" w:cs="Times New Roman" w:hint="eastAsia"/>
-            <w:bCs/>
-            <w:sz w:val="22"/>
-          </w:rPr>
-          <w:t>yuxuan</w:t>
+          <w:t>yuxuanwu17</w:t>
         </w:r>
         <w:r>
           <w:rPr>
@@ -326,14 +172,58 @@
             <w:bCs/>
             <w:sz w:val="22"/>
           </w:rPr>
-          <w:t>wu17.github.io</w:t>
+          <w:t>.</w:t>
+        </w:r>
+        <w:r>
+          <w:rPr>
+            <w:rStyle w:val="af"/>
+            <w:rFonts w:ascii="Times New Roman" w:hAnsi="Times New Roman" w:cs="Times New Roman"/>
+            <w:bCs/>
+            <w:sz w:val="22"/>
+          </w:rPr>
+          <w:t>g</w:t>
+        </w:r>
+        <w:r>
+          <w:rPr>
+            <w:rStyle w:val="af"/>
+            <w:rFonts w:ascii="Times New Roman" w:hAnsi="Times New Roman" w:cs="Times New Roman"/>
+            <w:bCs/>
+            <w:sz w:val="22"/>
+          </w:rPr>
+          <w:t>ithub.</w:t>
+        </w:r>
+        <w:r>
+          <w:rPr>
+            <w:rStyle w:val="af"/>
+            <w:rFonts w:ascii="Times New Roman" w:hAnsi="Times New Roman" w:cs="Times New Roman"/>
+            <w:bCs/>
+            <w:sz w:val="22"/>
+          </w:rPr>
+          <w:t>i</w:t>
+        </w:r>
+        <w:r>
+          <w:rPr>
+            <w:rStyle w:val="af"/>
+            <w:rFonts w:ascii="Times New Roman" w:hAnsi="Times New Roman" w:cs="Times New Roman"/>
+            <w:bCs/>
+            <w:sz w:val="22"/>
+          </w:rPr>
+          <w:t>o</w:t>
         </w:r>
       </w:hyperlink>
+      <w:r>
+        <w:rPr>
+          <w:rFonts w:ascii="Times New Roman" w:hAnsi="Times New Roman" w:cs="Times New Roman"/>
+          <w:bCs/>
+          <w:sz w:val="22"/>
+        </w:rPr>
+        <w:t xml:space="preserve"> </w:t>
+      </w:r>
     </w:p>
     <w:p>
       <w:pPr>
         <w:rPr>
-          <w:rFonts w:ascii="Times New Roman" w:hAnsi="Times New Roman" w:cs="Times New Roman" w:hint="eastAsia"/>
+          <w:rFonts w:ascii="Times New Roman" w:hAnsi="Times New Roman" w:cs="Times New Roman"/>
           <w:b/>
           <w:sz w:val="22"/>
         </w:rPr>
@@ -446,12 +336,39 @@
           <w:sz w:val="20"/>
           <w:szCs w:val="20"/>
         </w:rPr>
+        <w:t xml:space="preserve"> - </w:t>
+      </w:r>
+      <w:r>
+        <w:rPr>
+          <w:rFonts w:ascii="Times New Roman" w:hAnsi="Times New Roman" w:cs="Times New Roman"/>
+          <w:b/>
+          <w:sz w:val="20"/>
+          <w:szCs w:val="20"/>
+        </w:rPr>
+        <w:t>School of Computer Science</w:t>
+      </w:r>
+      <w:r>
+        <w:rPr>
+          <w:rFonts w:ascii="Times New Roman" w:hAnsi="Times New Roman" w:cs="Times New Roman"/>
+          <w:bCs/>
+          <w:sz w:val="20"/>
+          <w:szCs w:val="20"/>
+        </w:rPr>
+        <w:t xml:space="preserve"> </w:t>
+      </w:r>
+      <w:r>
+        <w:rPr>
+          <w:rFonts w:ascii="Times New Roman" w:hAnsi="Times New Roman" w:cs="Times New Roman"/>
+          <w:bCs/>
+          <w:sz w:val="20"/>
+          <w:szCs w:val="20"/>
+        </w:rPr>
         <w:tab/>
       </w:r>
       <w:r>
         <w:rPr>
           <w:rFonts w:ascii="Times New Roman" w:hAnsi="Times New Roman" w:cs="Times New Roman"/>
-          <w:b/>
+          <w:bCs/>
           <w:sz w:val="20"/>
           <w:szCs w:val="20"/>
         </w:rPr>
@@ -460,17 +377,16 @@
       <w:r>
         <w:rPr>
           <w:rFonts w:ascii="Times New Roman" w:hAnsi="Times New Roman" w:cs="Times New Roman"/>
-          <w:b/>
+          <w:bCs/>
           <w:sz w:val="20"/>
           <w:szCs w:val="20"/>
         </w:rPr>
         <w:tab/>
-        <w:t xml:space="preserve">     </w:t>
-      </w:r>
-      <w:r>
-        <w:rPr>
-          <w:rFonts w:ascii="Times New Roman" w:hAnsi="Times New Roman" w:cs="Times New Roman"/>
-          <w:b/>
+      </w:r>
+      <w:r>
+        <w:rPr>
+          <w:rFonts w:ascii="Times New Roman" w:hAnsi="Times New Roman" w:cs="Times New Roman"/>
+          <w:bCs/>
           <w:sz w:val="20"/>
           <w:szCs w:val="20"/>
         </w:rPr>
@@ -479,7 +395,7 @@
       <w:r>
         <w:rPr>
           <w:rFonts w:ascii="Times New Roman" w:hAnsi="Times New Roman" w:cs="Times New Roman"/>
-          <w:b/>
+          <w:bCs/>
           <w:sz w:val="20"/>
           <w:szCs w:val="20"/>
         </w:rPr>
@@ -488,7 +404,7 @@
       <w:r>
         <w:rPr>
           <w:rFonts w:ascii="Times New Roman" w:hAnsi="Times New Roman" w:cs="Times New Roman"/>
-          <w:b/>
+          <w:bCs/>
           <w:sz w:val="20"/>
           <w:szCs w:val="20"/>
         </w:rPr>
@@ -497,7 +413,34 @@
       <w:r>
         <w:rPr>
           <w:rFonts w:ascii="Times New Roman" w:hAnsi="Times New Roman" w:cs="Times New Roman"/>
-          <w:b/>
+          <w:bCs/>
+          <w:sz w:val="20"/>
+          <w:szCs w:val="20"/>
+        </w:rPr>
+        <w:tab/>
+      </w:r>
+      <w:r>
+        <w:rPr>
+          <w:rFonts w:ascii="Times New Roman" w:hAnsi="Times New Roman" w:cs="Times New Roman"/>
+          <w:bCs/>
+          <w:sz w:val="20"/>
+          <w:szCs w:val="20"/>
+        </w:rPr>
+        <w:tab/>
+      </w:r>
+      <w:r>
+        <w:rPr>
+          <w:rFonts w:ascii="Times New Roman" w:hAnsi="Times New Roman" w:cs="Times New Roman"/>
+          <w:bCs/>
+          <w:sz w:val="20"/>
+          <w:szCs w:val="20"/>
+        </w:rPr>
+        <w:tab/>
+      </w:r>
+      <w:r>
+        <w:rPr>
+          <w:rFonts w:ascii="Times New Roman" w:hAnsi="Times New Roman" w:cs="Times New Roman"/>
+          <w:bCs/>
           <w:sz w:val="20"/>
           <w:szCs w:val="20"/>
         </w:rPr>
@@ -512,21 +455,114 @@
           <w:szCs w:val="20"/>
         </w:rPr>
         <w:tab/>
+        <w:t xml:space="preserve">   </w:t>
+      </w:r>
+      <w:r>
+        <w:rPr>
+          <w:rFonts w:ascii="Times New Roman" w:hAnsi="Times New Roman" w:cs="Times New Roman"/>
+          <w:bCs/>
+          <w:sz w:val="20"/>
+          <w:szCs w:val="20"/>
+        </w:rPr>
+        <w:t>Pittsburgh, PA</w:t>
+      </w:r>
+      <w:proofErr w:type="spellStart"/>
+    </w:p>
+    <w:p>
+      <w:pPr>
+        <w:rPr>
+          <w:rFonts w:ascii="Times New Roman" w:hAnsi="Times New Roman" w:cs="Times New Roman" w:hint="eastAsia"/>
+          <w:bCs/>
+          <w:sz w:val="20"/>
+          <w:szCs w:val="20"/>
+        </w:rPr>
+      </w:pPr>
+      <w:r>
+        <w:rPr>
+          <w:rFonts w:ascii="Times New Roman" w:hAnsi="Times New Roman" w:cs="Times New Roman"/>
+          <w:bCs/>
+          <w:i/>
+          <w:iCs/>
+          <w:sz w:val="20"/>
+          <w:szCs w:val="20"/>
+        </w:rPr>
+        <w:t>Master</w:t>
+      </w:r>
+      <w:proofErr w:type="spellEnd"/>
+      <w:r>
+        <w:rPr>
+          <w:rFonts w:ascii="Times New Roman" w:hAnsi="Times New Roman" w:cs="Times New Roman"/>
+          <w:bCs/>
+          <w:i/>
+          <w:iCs/>
+          <w:sz w:val="20"/>
+          <w:szCs w:val="20"/>
+        </w:rPr>
+        <w:t xml:space="preserve"> of Science in </w:t>
+      </w:r>
+      <w:r>
+        <w:rPr>
+          <w:rFonts w:ascii="Times New Roman" w:hAnsi="Times New Roman" w:cs="Times New Roman"/>
+          <w:bCs/>
+          <w:i/>
+          <w:iCs/>
+          <w:sz w:val="20"/>
+          <w:szCs w:val="20"/>
+        </w:rPr>
+        <w:t xml:space="preserve">Computational </w:t>
+      </w:r>
+      <w:proofErr w:type="gramStart"/>
+      <w:r>
+        <w:rPr>
+          <w:rFonts w:ascii="Times New Roman" w:hAnsi="Times New Roman" w:cs="Times New Roman"/>
+          <w:bCs/>
+          <w:i/>
+          <w:iCs/>
+          <w:sz w:val="20"/>
+          <w:szCs w:val="20"/>
+        </w:rPr>
+        <w:t>Biology</w:t>
+      </w:r>
+      <w:r>
+        <w:rPr>
+          <w:rFonts w:ascii="Times New Roman" w:hAnsi="Times New Roman" w:cs="Times New Roman" w:hint="eastAsia"/>
+          <w:bCs/>
+          <w:i/>
+          <w:iCs/>
+          <w:sz w:val="20"/>
+          <w:szCs w:val="20"/>
+        </w:rPr>
         <w:t xml:space="preserve"> </w:t>
       </w:r>
       <w:r>
         <w:rPr>
           <w:rFonts w:ascii="Times New Roman" w:hAnsi="Times New Roman" w:cs="Times New Roman"/>
           <w:bCs/>
+          <w:i/>
+          <w:iCs/>
+          <w:sz w:val="20"/>
+          <w:szCs w:val="20"/>
+        </w:rPr>
+        <w:t xml:space="preserve"> </w:t>
+      </w:r>
+      <w:r>
+        <w:rPr>
+          <w:rFonts w:ascii="Times New Roman" w:hAnsi="Times New Roman" w:cs="Times New Roman"/>
+          <w:bCs/>
+          <w:i/>
+          <w:iCs/>
           <w:sz w:val="20"/>
           <w:szCs w:val="20"/>
         </w:rPr>
         <w:tab/>
       </w:r>
-      <w:r>
-        <w:rPr>
-          <w:rFonts w:ascii="Times New Roman" w:hAnsi="Times New Roman" w:cs="Times New Roman"/>
-          <w:bCs/>
+      <w:proofErr w:type="gramEnd"/>
+      <w:r>
+        <w:rPr>
+          <w:rFonts w:ascii="Times New Roman" w:hAnsi="Times New Roman" w:cs="Times New Roman"/>
+          <w:bCs/>
+          <w:i/>
+          <w:iCs/>
           <w:sz w:val="20"/>
           <w:szCs w:val="20"/>
         </w:rPr>
@@ -536,6 +572,8 @@
         <w:rPr>
           <w:rFonts w:ascii="Times New Roman" w:hAnsi="Times New Roman" w:cs="Times New Roman"/>
           <w:bCs/>
+          <w:i/>
+          <w:iCs/>
           <w:sz w:val="20"/>
           <w:szCs w:val="20"/>
         </w:rPr>
@@ -545,6 +583,8 @@
         <w:rPr>
           <w:rFonts w:ascii="Times New Roman" w:hAnsi="Times New Roman" w:cs="Times New Roman"/>
           <w:bCs/>
+          <w:i/>
+          <w:iCs/>
           <w:sz w:val="20"/>
           <w:szCs w:val="20"/>
         </w:rPr>
@@ -554,6 +594,8 @@
         <w:rPr>
           <w:rFonts w:ascii="Times New Roman" w:hAnsi="Times New Roman" w:cs="Times New Roman"/>
           <w:bCs/>
+          <w:i/>
+          <w:iCs/>
           <w:sz w:val="20"/>
           <w:szCs w:val="20"/>
         </w:rPr>
@@ -563,6 +605,8 @@
         <w:rPr>
           <w:rFonts w:ascii="Times New Roman" w:hAnsi="Times New Roman" w:cs="Times New Roman"/>
           <w:bCs/>
+          <w:i/>
+          <w:iCs/>
           <w:sz w:val="20"/>
           <w:szCs w:val="20"/>
         </w:rPr>
@@ -572,6 +616,63 @@
         <w:rPr>
           <w:rFonts w:ascii="Times New Roman" w:hAnsi="Times New Roman" w:cs="Times New Roman"/>
           <w:bCs/>
+          <w:i/>
+          <w:iCs/>
+          <w:sz w:val="20"/>
+          <w:szCs w:val="20"/>
+        </w:rPr>
+        <w:tab/>
+      </w:r>
+      <w:r>
+        <w:rPr>
+          <w:rFonts w:ascii="Times New Roman" w:hAnsi="Times New Roman" w:cs="Times New Roman"/>
+          <w:bCs/>
+          <w:i/>
+          <w:iCs/>
+          <w:sz w:val="20"/>
+          <w:szCs w:val="20"/>
+        </w:rPr>
+        <w:tab/>
+      </w:r>
+      <w:r>
+        <w:rPr>
+          <w:rFonts w:ascii="Times New Roman" w:hAnsi="Times New Roman" w:cs="Times New Roman"/>
+          <w:bCs/>
+          <w:i/>
+          <w:iCs/>
+          <w:sz w:val="20"/>
+          <w:szCs w:val="20"/>
+        </w:rPr>
+        <w:tab/>
+      </w:r>
+      <w:r>
+        <w:rPr>
+          <w:rFonts w:ascii="Times New Roman" w:hAnsi="Times New Roman" w:cs="Times New Roman"/>
+          <w:bCs/>
+          <w:i/>
+          <w:iCs/>
+          <w:sz w:val="20"/>
+          <w:szCs w:val="20"/>
+        </w:rPr>
+        <w:tab/>
+      </w:r>
+      <w:r>
+        <w:rPr>
+          <w:rFonts w:ascii="Times New Roman" w:hAnsi="Times New Roman" w:cs="Times New Roman"/>
+          <w:bCs/>
+          <w:i/>
+          <w:iCs/>
+          <w:sz w:val="20"/>
+          <w:szCs w:val="20"/>
+        </w:rPr>
+        <w:tab/>
+      </w:r>
+      <w:r>
+        <w:rPr>
+          <w:rFonts w:ascii="Times New Roman" w:hAnsi="Times New Roman" w:cs="Times New Roman"/>
+          <w:bCs/>
+          <w:i/>
+          <w:iCs/>
           <w:sz w:val="20"/>
           <w:szCs w:val="20"/>
         </w:rPr>
@@ -582,6 +683,17 @@
         <w:rPr>
           <w:rFonts w:ascii="Times New Roman" w:hAnsi="Times New Roman" w:cs="Times New Roman"/>
           <w:bCs/>
+          <w:i/>
+          <w:iCs/>
+          <w:sz w:val="20"/>
+          <w:szCs w:val="20"/>
+        </w:rPr>
+        <w:t xml:space="preserve">     </w:t>
+      </w:r>
+      <w:r>
+        <w:rPr>
+          <w:rFonts w:ascii="Times New Roman" w:hAnsi="Times New Roman" w:cs="Times New Roman"/>
+          <w:bCs/>
           <w:sz w:val="20"/>
           <w:szCs w:val="20"/>
         </w:rPr>
@@ -633,233 +745,45 @@
           <w:szCs w:val="20"/>
         </w:rPr>
       </w:pPr>
-      <w:r>
-        <w:rPr>
-          <w:rFonts w:ascii="Times New Roman" w:hAnsi="Times New Roman" w:cs="Times New Roman"/>
-          <w:bCs/>
-          <w:sz w:val="20"/>
-          <w:szCs w:val="20"/>
-        </w:rPr>
-        <w:t xml:space="preserve">Master of Science in </w:t>
-      </w:r>
-      <w:r>
-        <w:rPr>
-          <w:rFonts w:ascii="Times New Roman" w:hAnsi="Times New Roman" w:cs="Times New Roman"/>
-          <w:bCs/>
-          <w:sz w:val="20"/>
-          <w:szCs w:val="20"/>
-        </w:rPr>
-        <w:t>Computational Biology</w:t>
-      </w:r>
-      <w:r>
-        <w:rPr>
-          <w:rFonts w:ascii="Times New Roman" w:hAnsi="Times New Roman" w:cs="Times New Roman" w:hint="eastAsia"/>
-          <w:bCs/>
-          <w:sz w:val="20"/>
-          <w:szCs w:val="20"/>
-        </w:rPr>
-        <w:t xml:space="preserve"> </w:t>
-      </w:r>
-      <w:r>
-        <w:rPr>
-          <w:rFonts w:ascii="Times New Roman" w:hAnsi="Times New Roman" w:cs="Times New Roman"/>
-          <w:bCs/>
-          <w:sz w:val="20"/>
-          <w:szCs w:val="20"/>
-        </w:rPr>
-        <w:t xml:space="preserve"> </w:t>
-      </w:r>
-      <w:r>
-        <w:rPr>
-          <w:rFonts w:ascii="Times New Roman" w:hAnsi="Times New Roman" w:cs="Times New Roman"/>
-          <w:bCs/>
-          <w:sz w:val="20"/>
-          <w:szCs w:val="20"/>
-        </w:rPr>
-        <w:tab/>
-      </w:r>
-      <w:r>
-        <w:rPr>
-          <w:rFonts w:ascii="Times New Roman" w:hAnsi="Times New Roman" w:cs="Times New Roman"/>
-          <w:bCs/>
-          <w:sz w:val="20"/>
-          <w:szCs w:val="20"/>
-        </w:rPr>
-        <w:tab/>
-      </w:r>
-      <w:r>
-        <w:rPr>
-          <w:rFonts w:ascii="Times New Roman" w:hAnsi="Times New Roman" w:cs="Times New Roman"/>
-          <w:bCs/>
-          <w:sz w:val="20"/>
-          <w:szCs w:val="20"/>
-        </w:rPr>
-        <w:tab/>
-      </w:r>
-      <w:r>
-        <w:rPr>
-          <w:rFonts w:ascii="Times New Roman" w:hAnsi="Times New Roman" w:cs="Times New Roman"/>
-          <w:bCs/>
-          <w:sz w:val="20"/>
-          <w:szCs w:val="20"/>
-        </w:rPr>
-        <w:tab/>
-      </w:r>
-      <w:r>
-        <w:rPr>
-          <w:rFonts w:ascii="Times New Roman" w:hAnsi="Times New Roman" w:cs="Times New Roman"/>
-          <w:bCs/>
-          <w:sz w:val="20"/>
-          <w:szCs w:val="20"/>
-        </w:rPr>
-        <w:tab/>
-      </w:r>
-      <w:r>
-        <w:rPr>
-          <w:rFonts w:ascii="Times New Roman" w:hAnsi="Times New Roman" w:cs="Times New Roman"/>
-          <w:bCs/>
-          <w:sz w:val="20"/>
-          <w:szCs w:val="20"/>
-        </w:rPr>
-        <w:tab/>
-      </w:r>
-      <w:r>
-        <w:rPr>
-          <w:rFonts w:ascii="Times New Roman" w:hAnsi="Times New Roman" w:cs="Times New Roman"/>
-          <w:bCs/>
-          <w:sz w:val="20"/>
-          <w:szCs w:val="20"/>
-        </w:rPr>
-        <w:tab/>
-      </w:r>
-      <w:r>
-        <w:rPr>
-          <w:rFonts w:ascii="Times New Roman" w:hAnsi="Times New Roman" w:cs="Times New Roman"/>
-          <w:bCs/>
-          <w:sz w:val="20"/>
-          <w:szCs w:val="20"/>
-        </w:rPr>
-        <w:tab/>
-      </w:r>
-      <w:r>
-        <w:rPr>
-          <w:rFonts w:ascii="Times New Roman" w:hAnsi="Times New Roman" w:cs="Times New Roman"/>
-          <w:bCs/>
-          <w:sz w:val="20"/>
-          <w:szCs w:val="20"/>
-        </w:rPr>
-        <w:tab/>
-      </w:r>
-      <w:r>
-        <w:rPr>
-          <w:rFonts w:ascii="Times New Roman" w:hAnsi="Times New Roman" w:cs="Times New Roman"/>
-          <w:bCs/>
-          <w:sz w:val="20"/>
-          <w:szCs w:val="20"/>
-        </w:rPr>
-        <w:tab/>
-      </w:r>
-      <w:r>
-        <w:rPr>
-          <w:rFonts w:ascii="Times New Roman" w:hAnsi="Times New Roman" w:cs="Times New Roman"/>
-          <w:bCs/>
-          <w:sz w:val="20"/>
-          <w:szCs w:val="20"/>
-        </w:rPr>
-        <w:tab/>
-      </w:r>
-      <w:r>
-        <w:rPr>
-          <w:rFonts w:ascii="Times New Roman" w:hAnsi="Times New Roman" w:cs="Times New Roman"/>
-          <w:bCs/>
-          <w:sz w:val="20"/>
-          <w:szCs w:val="20"/>
-        </w:rPr>
-        <w:tab/>
-        <w:t xml:space="preserve"> </w:t>
+      <w:proofErr w:type="spellStart"/>
+      <w:r>
+        <w:rPr>
+          <w:rFonts w:ascii="Times New Roman" w:hAnsi="Times New Roman" w:cs="Times New Roman" w:hint="eastAsia"/>
+          <w:bCs/>
+          <w:sz w:val="20"/>
+          <w:szCs w:val="20"/>
+        </w:rPr>
+        <w:t>C</w:t>
+      </w:r>
+      <w:r>
+        <w:rPr>
+          <w:rFonts w:ascii="Times New Roman" w:hAnsi="Times New Roman" w:cs="Times New Roman"/>
+          <w:bCs/>
+          <w:sz w:val="20"/>
+          <w:szCs w:val="20"/>
+        </w:rPr>
+        <w:t>ourseworks</w:t>
+      </w:r>
+      <w:proofErr w:type="spellEnd"/>
+      <w:r>
+        <w:rPr>
+          <w:rFonts w:ascii="Times New Roman" w:hAnsi="Times New Roman" w:cs="Times New Roman"/>
+          <w:bCs/>
+          <w:sz w:val="20"/>
+          <w:szCs w:val="20"/>
+        </w:rPr>
+        <w:t>: Algorithms and Data Structures, Statistics, Computational Medicine, Programming for Scientists</w:t>
       </w:r>
     </w:p>
     <w:p>
       <w:pPr>
         <w:rPr>
-          <w:rFonts w:ascii="Times New Roman" w:hAnsi="Times New Roman" w:cs="Times New Roman"/>
-          <w:bCs/>
-          <w:sz w:val="20"/>
-          <w:szCs w:val="20"/>
-        </w:rPr>
-      </w:pPr>
-      <w:r>
-        <w:rPr>
-          <w:rFonts w:ascii="Times New Roman" w:hAnsi="Times New Roman" w:cs="Times New Roman"/>
-          <w:bCs/>
-          <w:sz w:val="20"/>
-          <w:szCs w:val="20"/>
-        </w:rPr>
-        <w:t>Curriculum:</w:t>
-      </w:r>
-      <w:r>
-        <w:rPr>
-          <w:rFonts w:ascii="Times New Roman" w:hAnsi="Times New Roman" w:cs="Times New Roman"/>
-          <w:bCs/>
-          <w:sz w:val="20"/>
-          <w:szCs w:val="20"/>
-        </w:rPr>
-        <w:t xml:space="preserve"> </w:t>
-      </w:r>
-      <w:r>
-        <w:rPr>
-          <w:rFonts w:ascii="Times New Roman" w:hAnsi="Times New Roman" w:cs="Times New Roman"/>
-          <w:bCs/>
-          <w:sz w:val="20"/>
-          <w:szCs w:val="20"/>
-        </w:rPr>
-        <w:t>Algorithms and Advanced Data Structures</w:t>
-      </w:r>
-      <w:r>
-        <w:rPr>
-          <w:rFonts w:ascii="Times New Roman" w:hAnsi="Times New Roman" w:cs="Times New Roman"/>
-          <w:bCs/>
-          <w:sz w:val="20"/>
-          <w:szCs w:val="20"/>
-        </w:rPr>
-        <w:t xml:space="preserve">, </w:t>
-      </w:r>
-      <w:r>
-        <w:rPr>
-          <w:rFonts w:ascii="Times New Roman" w:hAnsi="Times New Roman" w:cs="Times New Roman"/>
-          <w:bCs/>
-          <w:sz w:val="20"/>
-          <w:szCs w:val="20"/>
-        </w:rPr>
-        <w:t>Machine Learning</w:t>
-      </w:r>
-      <w:r>
-        <w:rPr>
-          <w:rFonts w:ascii="Times New Roman" w:hAnsi="Times New Roman" w:cs="Times New Roman"/>
-          <w:bCs/>
-          <w:sz w:val="20"/>
-          <w:szCs w:val="20"/>
-        </w:rPr>
-        <w:t xml:space="preserve">, </w:t>
-      </w:r>
-      <w:r>
-        <w:rPr>
-          <w:rFonts w:ascii="Times New Roman" w:hAnsi="Times New Roman" w:cs="Times New Roman"/>
-          <w:bCs/>
-          <w:sz w:val="20"/>
-          <w:szCs w:val="20"/>
-        </w:rPr>
-        <w:t>Statistics</w:t>
-      </w:r>
-      <w:r>
-        <w:rPr>
-          <w:rFonts w:ascii="Times New Roman" w:hAnsi="Times New Roman" w:cs="Times New Roman"/>
-          <w:bCs/>
-          <w:sz w:val="20"/>
-          <w:szCs w:val="20"/>
-        </w:rPr>
-        <w:t>, Bioimage analysis</w:t>
-      </w:r>
+          <w:rFonts w:ascii="Times New Roman" w:hAnsi="Times New Roman" w:cs="Times New Roman" w:hint="eastAsia"/>
+          <w:bCs/>
+          <w:sz w:val="20"/>
+          <w:szCs w:val="20"/>
+        </w:rPr>
+      </w:pPr>
     </w:p>
     <w:p>
       <w:pPr>
@@ -923,15 +847,6 @@
           <w:sz w:val="20"/>
           <w:szCs w:val="20"/>
         </w:rPr>
-        <w:t xml:space="preserve">       </w:t>
-      </w:r>
-      <w:r>
-        <w:rPr>
-          <w:rFonts w:ascii="Times New Roman" w:hAnsi="Times New Roman" w:cs="Times New Roman"/>
-          <w:b/>
-          <w:sz w:val="20"/>
-          <w:szCs w:val="20"/>
-        </w:rPr>
         <w:t xml:space="preserve"> </w:t>
       </w:r>
       <w:r>
@@ -1040,6 +955,24 @@
           <w:sz w:val="20"/>
           <w:szCs w:val="20"/>
         </w:rPr>
+        <w:t xml:space="preserve"> </w:t>
+      </w:r>
+      <w:r>
+        <w:rPr>
+          <w:rFonts w:ascii="Times New Roman" w:hAnsi="Times New Roman" w:cs="Times New Roman"/>
+          <w:b/>
+          <w:sz w:val="20"/>
+          <w:szCs w:val="20"/>
+        </w:rPr>
+        <w:t xml:space="preserve">  </w:t>
+      </w:r>
+      <w:r>
+        <w:rPr>
+          <w:rFonts w:ascii="Times New Roman" w:hAnsi="Times New Roman" w:cs="Times New Roman"/>
+          <w:b/>
+          <w:sz w:val="20"/>
+          <w:szCs w:val="20"/>
+        </w:rPr>
         <w:tab/>
       </w:r>
       <w:r>
@@ -1049,40 +982,35 @@
           <w:sz w:val="20"/>
           <w:szCs w:val="20"/>
         </w:rPr>
-        <w:t xml:space="preserve"> </w:t>
-      </w:r>
-      <w:r>
-        <w:rPr>
-          <w:rFonts w:ascii="Times New Roman" w:hAnsi="Times New Roman" w:cs="Times New Roman"/>
-          <w:b/>
-          <w:sz w:val="20"/>
-          <w:szCs w:val="20"/>
-        </w:rPr>
-        <w:t xml:space="preserve">  </w:t>
-      </w:r>
-      <w:r>
-        <w:rPr>
-          <w:rFonts w:ascii="Times New Roman" w:hAnsi="Times New Roman" w:cs="Times New Roman"/>
-          <w:sz w:val="20"/>
-          <w:szCs w:val="20"/>
-        </w:rPr>
-        <w:t>S</w:t>
-      </w:r>
-      <w:r>
-        <w:rPr>
-          <w:rFonts w:ascii="Times New Roman" w:hAnsi="Times New Roman" w:cs="Times New Roman" w:hint="eastAsia"/>
-          <w:sz w:val="20"/>
-          <w:szCs w:val="20"/>
-        </w:rPr>
-        <w:t>ep</w:t>
-      </w:r>
-      <w:r>
-        <w:rPr>
-          <w:rFonts w:ascii="Times New Roman" w:hAnsi="Times New Roman" w:cs="Times New Roman"/>
-          <w:sz w:val="20"/>
-          <w:szCs w:val="20"/>
-        </w:rPr>
-        <w:t xml:space="preserve"> 2017 - Jun 2021</w:t>
+        <w:tab/>
+      </w:r>
+      <w:r>
+        <w:rPr>
+          <w:rFonts w:ascii="Times New Roman" w:hAnsi="Times New Roman" w:cs="Times New Roman"/>
+          <w:b/>
+          <w:sz w:val="20"/>
+          <w:szCs w:val="20"/>
+        </w:rPr>
+        <w:tab/>
+      </w:r>
+      <w:r>
+        <w:rPr>
+          <w:rFonts w:ascii="Times New Roman" w:hAnsi="Times New Roman" w:cs="Times New Roman"/>
+          <w:b/>
+          <w:sz w:val="20"/>
+          <w:szCs w:val="20"/>
+        </w:rPr>
+        <w:tab/>
+        <w:t xml:space="preserve">   </w:t>
+      </w:r>
+      <w:r>
+        <w:rPr>
+          <w:rFonts w:ascii="Times New Roman" w:hAnsi="Times New Roman" w:cs="Times New Roman"/>
+          <w:bCs/>
+          <w:sz w:val="20"/>
+          <w:szCs w:val="20"/>
+        </w:rPr>
+        <w:t>Suzhou, China</w:t>
       </w:r>
     </w:p>
     <w:p>
@@ -1097,6 +1025,8 @@
       <w:r>
         <w:rPr>
           <w:rFonts w:ascii="Times New Roman" w:hAnsi="Times New Roman" w:cs="Times New Roman"/>
+          <w:i/>
+          <w:iCs/>
           <w:sz w:val="20"/>
           <w:szCs w:val="20"/>
         </w:rPr>
@@ -1105,28 +1035,89 @@
       <w:r>
         <w:rPr>
           <w:rFonts w:ascii="Times New Roman" w:hAnsi="Times New Roman" w:cs="Times New Roman" w:hint="eastAsia"/>
-          <w:sz w:val="20"/>
-          <w:szCs w:val="20"/>
-        </w:rPr>
-        <w:t xml:space="preserve">Bioinformatics   </w:t>
-      </w:r>
-      <w:r>
-        <w:rPr>
-          <w:rFonts w:ascii="Times New Roman" w:hAnsi="Times New Roman" w:cs="Times New Roman"/>
-          <w:sz w:val="20"/>
-          <w:szCs w:val="20"/>
-        </w:rPr>
-        <w:t xml:space="preserve">    </w:t>
-      </w:r>
-      <w:r>
-        <w:rPr>
-          <w:rFonts w:ascii="Times New Roman" w:hAnsi="Times New Roman" w:cs="Times New Roman"/>
-          <w:sz w:val="20"/>
-          <w:szCs w:val="20"/>
-        </w:rPr>
-        <w:t xml:space="preserve">  </w:t>
-      </w:r>
-      <w:proofErr w:type="gramStart"/>
+          <w:i/>
+          <w:iCs/>
+          <w:sz w:val="20"/>
+          <w:szCs w:val="20"/>
+        </w:rPr>
+        <w:t xml:space="preserve">Bioinformatics </w:t>
+      </w:r>
+      <w:r>
+        <w:rPr>
+          <w:rFonts w:ascii="Times New Roman" w:hAnsi="Times New Roman" w:cs="Times New Roman"/>
+          <w:i/>
+          <w:iCs/>
+          <w:sz w:val="20"/>
+          <w:szCs w:val="20"/>
+        </w:rPr>
+        <w:t>|</w:t>
+      </w:r>
+      <w:r>
+        <w:rPr>
+          <w:rFonts w:ascii="Times New Roman" w:hAnsi="Times New Roman" w:cs="Times New Roman" w:hint="eastAsia"/>
+          <w:i/>
+          <w:iCs/>
+          <w:sz w:val="20"/>
+          <w:szCs w:val="20"/>
+        </w:rPr>
+        <w:t xml:space="preserve"> </w:t>
+      </w:r>
+      <w:r>
+        <w:rPr>
+          <w:rFonts w:ascii="Times New Roman" w:hAnsi="Times New Roman" w:cs="Times New Roman" w:hint="eastAsia"/>
+          <w:sz w:val="20"/>
+          <w:szCs w:val="20"/>
+        </w:rPr>
+        <w:t>GPA</w:t>
+      </w:r>
+      <w:r>
+        <w:rPr>
+          <w:rFonts w:ascii="Times New Roman" w:hAnsi="Times New Roman" w:cs="Times New Roman"/>
+          <w:sz w:val="20"/>
+          <w:szCs w:val="20"/>
+        </w:rPr>
+        <w:t>:</w:t>
+      </w:r>
+      <w:r>
+        <w:rPr>
+          <w:rFonts w:ascii="Times New Roman" w:hAnsi="Times New Roman" w:cs="Times New Roman"/>
+          <w:sz w:val="20"/>
+          <w:szCs w:val="20"/>
+        </w:rPr>
+        <w:t xml:space="preserve"> </w:t>
+      </w:r>
+      <w:r>
+        <w:rPr>
+          <w:rFonts w:ascii="Times New Roman" w:hAnsi="Times New Roman" w:cs="Times New Roman" w:hint="eastAsia"/>
+          <w:sz w:val="20"/>
+          <w:szCs w:val="20"/>
+        </w:rPr>
+        <w:t>3.8</w:t>
+      </w:r>
+      <w:r>
+        <w:rPr>
+          <w:rFonts w:ascii="Times New Roman" w:hAnsi="Times New Roman" w:cs="Times New Roman"/>
+          <w:sz w:val="20"/>
+          <w:szCs w:val="20"/>
+        </w:rPr>
+        <w:t>8</w:t>
+      </w:r>
+      <w:r>
+        <w:rPr>
+          <w:rFonts w:ascii="Times New Roman" w:hAnsi="Times New Roman" w:cs="Times New Roman" w:hint="eastAsia"/>
+          <w:sz w:val="20"/>
+          <w:szCs w:val="20"/>
+        </w:rPr>
+        <w:t>/4.0</w:t>
+      </w:r>
+      <w:r>
+        <w:rPr>
+          <w:rFonts w:ascii="Times New Roman" w:hAnsi="Times New Roman" w:cs="Times New Roman"/>
+          <w:sz w:val="20"/>
+          <w:szCs w:val="20"/>
+        </w:rPr>
+        <w:t xml:space="preserve"> (Top 5%)</w:t>
+      </w:r>
       <w:r>
         <w:rPr>
           <w:rFonts w:ascii="Times New Roman" w:hAnsi="Times New Roman" w:cs="Times New Roman"/>
@@ -1134,7 +1125,6 @@
           <w:szCs w:val="20"/>
         </w:rPr>
         <w:tab/>
-        <w:t xml:space="preserve">  </w:t>
       </w:r>
       <w:r>
         <w:rPr>
@@ -1144,7 +1134,6 @@
         </w:rPr>
         <w:tab/>
       </w:r>
-      <w:proofErr w:type="gramEnd"/>
       <w:r>
         <w:rPr>
           <w:rFonts w:ascii="Times New Roman" w:hAnsi="Times New Roman" w:cs="Times New Roman"/>
@@ -1200,86 +1189,31 @@
           <w:szCs w:val="20"/>
         </w:rPr>
         <w:tab/>
-      </w:r>
-      <w:r>
-        <w:rPr>
-          <w:rFonts w:ascii="Times New Roman" w:hAnsi="Times New Roman" w:cs="Times New Roman"/>
-          <w:sz w:val="20"/>
-          <w:szCs w:val="20"/>
-        </w:rPr>
-        <w:tab/>
-      </w:r>
-      <w:r>
-        <w:rPr>
-          <w:rFonts w:ascii="Times New Roman" w:hAnsi="Times New Roman" w:cs="Times New Roman"/>
-          <w:sz w:val="20"/>
-          <w:szCs w:val="20"/>
-        </w:rPr>
-        <w:tab/>
-      </w:r>
-      <w:r>
-        <w:rPr>
-          <w:rFonts w:ascii="Times New Roman" w:hAnsi="Times New Roman" w:cs="Times New Roman"/>
-          <w:sz w:val="20"/>
-          <w:szCs w:val="20"/>
-        </w:rPr>
-        <w:tab/>
-      </w:r>
-      <w:r>
-        <w:rPr>
-          <w:rFonts w:ascii="Times New Roman" w:hAnsi="Times New Roman" w:cs="Times New Roman" w:hint="eastAsia"/>
-          <w:sz w:val="20"/>
-          <w:szCs w:val="20"/>
-        </w:rPr>
-        <w:t>GPA</w:t>
-      </w:r>
-      <w:r>
-        <w:rPr>
-          <w:rFonts w:ascii="Times New Roman" w:hAnsi="Times New Roman" w:cs="Times New Roman"/>
-          <w:sz w:val="20"/>
-          <w:szCs w:val="20"/>
-        </w:rPr>
-        <w:t>:</w:t>
-      </w:r>
-      <w:r>
-        <w:rPr>
-          <w:rFonts w:ascii="Times New Roman" w:hAnsi="Times New Roman" w:cs="Times New Roman"/>
-          <w:sz w:val="20"/>
-          <w:szCs w:val="20"/>
-        </w:rPr>
-        <w:t xml:space="preserve"> </w:t>
-      </w:r>
-      <w:r>
-        <w:rPr>
-          <w:rFonts w:ascii="Times New Roman" w:hAnsi="Times New Roman" w:cs="Times New Roman" w:hint="eastAsia"/>
-          <w:sz w:val="20"/>
-          <w:szCs w:val="20"/>
-        </w:rPr>
-        <w:t>3.8</w:t>
-      </w:r>
-      <w:r>
-        <w:rPr>
-          <w:rFonts w:ascii="Times New Roman" w:hAnsi="Times New Roman" w:cs="Times New Roman"/>
-          <w:sz w:val="20"/>
-          <w:szCs w:val="20"/>
-        </w:rPr>
-        <w:t>8</w:t>
-      </w:r>
-      <w:r>
-        <w:rPr>
-          <w:rFonts w:ascii="Times New Roman" w:hAnsi="Times New Roman" w:cs="Times New Roman" w:hint="eastAsia"/>
-          <w:sz w:val="20"/>
-          <w:szCs w:val="20"/>
-        </w:rPr>
-        <w:t>/4.0</w:t>
-      </w:r>
-      <w:r>
-        <w:rPr>
-          <w:rFonts w:ascii="Times New Roman" w:hAnsi="Times New Roman" w:cs="Times New Roman"/>
-          <w:sz w:val="20"/>
-          <w:szCs w:val="20"/>
-        </w:rPr>
-        <w:t xml:space="preserve"> (Top 5%)</w:t>
+        <w:t xml:space="preserve">   </w:t>
+      </w:r>
+      <w:r>
+        <w:rPr>
+          <w:rFonts w:ascii="Times New Roman" w:hAnsi="Times New Roman" w:cs="Times New Roman"/>
+          <w:sz w:val="20"/>
+          <w:szCs w:val="20"/>
+        </w:rPr>
+        <w:t>S</w:t>
+      </w:r>
+      <w:r>
+        <w:rPr>
+          <w:rFonts w:ascii="Times New Roman" w:hAnsi="Times New Roman" w:cs="Times New Roman" w:hint="eastAsia"/>
+          <w:sz w:val="20"/>
+          <w:szCs w:val="20"/>
+        </w:rPr>
+        <w:t>ep</w:t>
+      </w:r>
+      <w:r>
+        <w:rPr>
+          <w:rFonts w:ascii="Times New Roman" w:hAnsi="Times New Roman" w:cs="Times New Roman"/>
+          <w:sz w:val="20"/>
+          <w:szCs w:val="20"/>
+        </w:rPr>
+        <w:t xml:space="preserve"> 2017 - Jun 2021</w:t>
       </w:r>
     </w:p>
     <w:p>
@@ -1360,7 +1294,7 @@
     <w:p>
       <w:pPr>
         <w:rPr>
-          <w:rFonts w:ascii="Times New Roman" w:hAnsi="Times New Roman" w:cs="Times New Roman" w:hint="eastAsia"/>
+          <w:rFonts w:ascii="Times New Roman" w:hAnsi="Times New Roman" w:cs="Times New Roman"/>
           <w:sz w:val="20"/>
           <w:szCs w:val="20"/>
         </w:rPr>
@@ -1456,6 +1390,15 @@
           <w:sz w:val="20"/>
           <w:szCs w:val="20"/>
         </w:rPr>
+        <w:t xml:space="preserve">Java, </w:t>
+      </w:r>
+      <w:r>
+        <w:rPr>
+          <w:rFonts w:ascii="Times New Roman" w:hAnsi="Times New Roman" w:cs="Times New Roman"/>
+          <w:bCs/>
+          <w:sz w:val="20"/>
+          <w:szCs w:val="20"/>
+        </w:rPr>
         <w:t>Pytho</w:t>
       </w:r>
       <w:r>
@@ -1485,6 +1428,7 @@
         </w:rPr>
         <w:t xml:space="preserve"> </w:t>
       </w:r>
+      <w:proofErr w:type="gramStart"/>
       <w:r>
         <w:rPr>
           <w:rFonts w:ascii="Times New Roman" w:hAnsi="Times New Roman" w:cs="Times New Roman"/>
@@ -1501,43 +1445,17 @@
           <w:sz w:val="20"/>
           <w:szCs w:val="20"/>
         </w:rPr>
-        <w:t xml:space="preserve"> </w:t>
-      </w:r>
-      <w:r>
-        <w:rPr>
-          <w:rFonts w:ascii="Times New Roman" w:hAnsi="Times New Roman" w:cs="Times New Roman"/>
-          <w:bCs/>
-          <w:sz w:val="20"/>
-          <w:szCs w:val="20"/>
-        </w:rPr>
-        <w:t>(proficient)</w:t>
-      </w:r>
-      <w:r>
-        <w:rPr>
-          <w:rFonts w:ascii="Times New Roman" w:hAnsi="Times New Roman" w:cs="Times New Roman"/>
-          <w:bCs/>
-          <w:sz w:val="20"/>
-          <w:szCs w:val="20"/>
-        </w:rPr>
-        <w:t>, Java</w:t>
-      </w:r>
-      <w:r>
-        <w:rPr>
-          <w:rFonts w:ascii="Times New Roman" w:hAnsi="Times New Roman" w:cs="Times New Roman"/>
-          <w:bCs/>
-          <w:sz w:val="20"/>
-          <w:szCs w:val="20"/>
-        </w:rPr>
-        <w:t xml:space="preserve"> (moderate)</w:t>
-      </w:r>
-      <w:r>
-        <w:rPr>
-          <w:rFonts w:ascii="Times New Roman" w:hAnsi="Times New Roman" w:cs="Times New Roman"/>
-          <w:bCs/>
-          <w:sz w:val="20"/>
-          <w:szCs w:val="20"/>
-        </w:rPr>
-        <w:t xml:space="preserve">, C#, </w:t>
+        <w:t xml:space="preserve"> ,</w:t>
+      </w:r>
+      <w:proofErr w:type="gramEnd"/>
+      <w:r>
+        <w:rPr>
+          <w:rFonts w:ascii="Times New Roman" w:hAnsi="Times New Roman" w:cs="Times New Roman"/>
+          <w:bCs/>
+          <w:sz w:val="20"/>
+          <w:szCs w:val="20"/>
+        </w:rPr>
+        <w:t xml:space="preserve"> C#, </w:t>
       </w:r>
       <w:r>
         <w:rPr>
@@ -1568,15 +1486,6 @@
         <w:t>Matlab</w:t>
       </w:r>
       <w:proofErr w:type="spellEnd"/>
-      <w:r>
-        <w:rPr>
-          <w:rFonts w:ascii="Times New Roman" w:hAnsi="Times New Roman" w:cs="Times New Roman"/>
-          <w:bCs/>
-          <w:sz w:val="20"/>
-          <w:szCs w:val="20"/>
-        </w:rPr>
-        <w:t xml:space="preserve"> (familiar)</w:t>
-      </w:r>
     </w:p>
     <w:p>
       <w:pPr>
@@ -1687,7 +1596,7 @@
           <w:szCs w:val="28"/>
           <w:u w:val="single"/>
         </w:rPr>
-        <w:t>PROFESSIONAL EXPERIENCES</w:t>
+        <w:t>PROFESSIONAL EXPERIENCE</w:t>
       </w:r>
       <w:r>
         <w:rPr>
@@ -1887,23 +1796,7 @@
           <w:rFonts w:ascii="Times New Roman" w:hAnsi="Times New Roman" w:cs="Times New Roman"/>
           <w:sz w:val="20"/>
         </w:rPr>
-        <w:t xml:space="preserve">Developed </w:t>
-      </w:r>
-      <w:proofErr w:type="gramStart"/>
-      <w:r>
-        <w:rPr>
-          <w:rFonts w:ascii="Times New Roman" w:hAnsi="Times New Roman" w:cs="Times New Roman"/>
-          <w:sz w:val="20"/>
-        </w:rPr>
-        <w:t>an</w:t>
-      </w:r>
-      <w:proofErr w:type="gramEnd"/>
-      <w:r>
-        <w:rPr>
-          <w:rFonts w:ascii="Times New Roman" w:hAnsi="Times New Roman" w:cs="Times New Roman"/>
-          <w:sz w:val="20"/>
-        </w:rPr>
-        <w:t xml:space="preserve"> </w:t>
+        <w:t xml:space="preserve">Developed a </w:t>
       </w:r>
       <w:r>
         <w:rPr>
@@ -2044,14 +1937,49 @@
           <w:rFonts w:ascii="Times New Roman" w:hAnsi="Times New Roman" w:cs="Times New Roman" w:hint="eastAsia"/>
           <w:sz w:val="20"/>
         </w:rPr>
-        <w:t>U</w:t>
-      </w:r>
-      <w:r>
-        <w:rPr>
-          <w:rFonts w:ascii="Times New Roman" w:hAnsi="Times New Roman" w:cs="Times New Roman"/>
-          <w:sz w:val="20"/>
-        </w:rPr>
-        <w:t>tilized Bootstrap framework to improve the user interface; Applied ajax and jQuery to transfer information</w:t>
+        <w:t>Independent</w:t>
+      </w:r>
+      <w:r>
+        <w:rPr>
+          <w:rFonts w:ascii="Times New Roman" w:hAnsi="Times New Roman" w:cs="Times New Roman"/>
+          <w:sz w:val="20"/>
+        </w:rPr>
+        <w:t xml:space="preserve">ly </w:t>
+      </w:r>
+      <w:r>
+        <w:rPr>
+          <w:rFonts w:ascii="Times New Roman" w:hAnsi="Times New Roman" w:cs="Times New Roman" w:hint="eastAsia"/>
+          <w:sz w:val="20"/>
+        </w:rPr>
+        <w:t>u</w:t>
+      </w:r>
+      <w:r>
+        <w:rPr>
+          <w:rFonts w:ascii="Times New Roman" w:hAnsi="Times New Roman" w:cs="Times New Roman" w:hint="eastAsia"/>
+          <w:sz w:val="20"/>
+        </w:rPr>
+        <w:t>t</w:t>
+      </w:r>
+      <w:r>
+        <w:rPr>
+          <w:rFonts w:ascii="Times New Roman" w:hAnsi="Times New Roman" w:cs="Times New Roman"/>
+          <w:sz w:val="20"/>
+        </w:rPr>
+        <w:t xml:space="preserve">ilized Bootstrap to </w:t>
+      </w:r>
+      <w:r>
+        <w:rPr>
+          <w:rFonts w:ascii="Times New Roman" w:hAnsi="Times New Roman" w:cs="Times New Roman"/>
+          <w:sz w:val="20"/>
+        </w:rPr>
+        <w:t>enhance</w:t>
+      </w:r>
+      <w:r>
+        <w:rPr>
+          <w:rFonts w:ascii="Times New Roman" w:hAnsi="Times New Roman" w:cs="Times New Roman"/>
+          <w:sz w:val="20"/>
+        </w:rPr>
+        <w:t xml:space="preserve"> the user interface; Applied ajax and jQuery to transfer information</w:t>
       </w:r>
       <w:r>
         <w:rPr>
@@ -2478,7 +2406,7 @@
           <w:rFonts w:ascii="Times New Roman" w:hAnsi="Times New Roman" w:cs="Times New Roman"/>
           <w:sz w:val="20"/>
         </w:rPr>
-        <w:t>) and maintained steady performance in generalization ability test.</w:t>
+        <w:t>) and maintained steady performance in generalization ability test</w:t>
       </w:r>
     </w:p>
     <w:p>
@@ -2570,7 +2498,7 @@
       <w:r>
         <w:t xml:space="preserve"> </w:t>
       </w:r>
-      <w:hyperlink r:id="rId16" w:history="1">
+      <w:hyperlink r:id="rId7" w:history="1">
         <w:r>
           <w:rPr>
             <w:rStyle w:val="af"/>
@@ -2694,7 +2622,119 @@
           <w:bCs/>
           <w:szCs w:val="21"/>
         </w:rPr>
-        <w:t>Explorative data analysis of heart failure and optimization of SVM-based model detection (Python)</w:t>
+        <w:t>Detected</w:t>
+      </w:r>
+      <w:r>
+        <w:rPr>
+          <w:rFonts w:ascii="Times New Roman" w:hAnsi="Times New Roman" w:cs="Times New Roman"/>
+          <w:bCs/>
+          <w:szCs w:val="21"/>
+        </w:rPr>
+        <w:t xml:space="preserve"> </w:t>
+      </w:r>
+      <w:r>
+        <w:rPr>
+          <w:rFonts w:ascii="Times New Roman" w:hAnsi="Times New Roman" w:cs="Times New Roman"/>
+          <w:bCs/>
+          <w:szCs w:val="21"/>
+        </w:rPr>
+        <w:t xml:space="preserve">the existing </w:t>
+      </w:r>
+      <w:r>
+        <w:rPr>
+          <w:rFonts w:ascii="Times New Roman" w:hAnsi="Times New Roman" w:cs="Times New Roman"/>
+          <w:bCs/>
+          <w:szCs w:val="21"/>
+        </w:rPr>
+        <w:t>heart failure</w:t>
+      </w:r>
+      <w:r>
+        <w:rPr>
+          <w:rFonts w:ascii="Times New Roman" w:hAnsi="Times New Roman" w:cs="Times New Roman"/>
+          <w:bCs/>
+          <w:szCs w:val="21"/>
+        </w:rPr>
+        <w:t xml:space="preserve"> disease globally and </w:t>
+      </w:r>
+      <w:r>
+        <w:rPr>
+          <w:rFonts w:ascii="Times New Roman" w:hAnsi="Times New Roman" w:cs="Times New Roman"/>
+          <w:bCs/>
+          <w:szCs w:val="21"/>
+        </w:rPr>
+        <w:t>optimiz</w:t>
+      </w:r>
+      <w:r>
+        <w:rPr>
+          <w:rFonts w:ascii="Times New Roman" w:hAnsi="Times New Roman" w:cs="Times New Roman"/>
+          <w:bCs/>
+          <w:szCs w:val="21"/>
+        </w:rPr>
+        <w:t>ed</w:t>
+      </w:r>
+      <w:r>
+        <w:rPr>
+          <w:rFonts w:ascii="Times New Roman" w:hAnsi="Times New Roman" w:cs="Times New Roman"/>
+          <w:bCs/>
+          <w:szCs w:val="21"/>
+        </w:rPr>
+        <w:t xml:space="preserve"> </w:t>
+      </w:r>
+      <w:r>
+        <w:rPr>
+          <w:rFonts w:ascii="Times New Roman" w:hAnsi="Times New Roman" w:cs="Times New Roman"/>
+          <w:bCs/>
+          <w:szCs w:val="21"/>
+        </w:rPr>
+        <w:t>the</w:t>
+      </w:r>
+      <w:r>
+        <w:rPr>
+          <w:rFonts w:ascii="Times New Roman" w:hAnsi="Times New Roman" w:cs="Times New Roman"/>
+          <w:bCs/>
+          <w:szCs w:val="21"/>
+        </w:rPr>
+        <w:t xml:space="preserve"> SVM-based model </w:t>
+      </w:r>
+      <w:r>
+        <w:rPr>
+          <w:rFonts w:ascii="Times New Roman" w:hAnsi="Times New Roman" w:cs="Times New Roman"/>
+          <w:bCs/>
+          <w:szCs w:val="21"/>
+        </w:rPr>
+        <w:t xml:space="preserve">to achieve </w:t>
+      </w:r>
+      <w:r>
+        <w:rPr>
+          <w:rFonts w:ascii="Times New Roman" w:hAnsi="Times New Roman" w:cs="Times New Roman"/>
+          <w:bCs/>
+          <w:szCs w:val="21"/>
+        </w:rPr>
+        <w:t xml:space="preserve">average </w:t>
+      </w:r>
+      <w:r>
+        <w:rPr>
+          <w:rFonts w:ascii="Times New Roman" w:hAnsi="Times New Roman" w:cs="Times New Roman"/>
+          <w:bCs/>
+          <w:szCs w:val="21"/>
+        </w:rPr>
+        <w:t>accuracy in</w:t>
+      </w:r>
+      <w:r>
+        <w:rPr>
+          <w:rFonts w:ascii="Times New Roman" w:hAnsi="Times New Roman" w:cs="Times New Roman"/>
+          <w:bCs/>
+          <w:szCs w:val="21"/>
+        </w:rPr>
+        <w:t xml:space="preserve"> 0.83</w:t>
+      </w:r>
+      <w:r>
+        <w:rPr>
+          <w:rFonts w:ascii="Times New Roman" w:hAnsi="Times New Roman" w:cs="Times New Roman"/>
+          <w:bCs/>
+          <w:szCs w:val="21"/>
+        </w:rPr>
+        <w:t>3</w:t>
       </w:r>
     </w:p>
     <w:p>
@@ -2717,7 +2757,39 @@
           <w:bCs/>
           <w:szCs w:val="21"/>
         </w:rPr>
-        <w:t>Explorative data analysis of avocado price from 2015 to 2020 in the United States (R)</w:t>
+        <w:t xml:space="preserve">Independently visualized and analyzed </w:t>
+      </w:r>
+      <w:r>
+        <w:rPr>
+          <w:rFonts w:ascii="Times New Roman" w:hAnsi="Times New Roman" w:cs="Times New Roman"/>
+          <w:bCs/>
+          <w:szCs w:val="21"/>
+        </w:rPr>
+        <w:t xml:space="preserve">avocado price </w:t>
+      </w:r>
+      <w:r>
+        <w:rPr>
+          <w:rFonts w:ascii="Times New Roman" w:hAnsi="Times New Roman" w:cs="Times New Roman"/>
+          <w:bCs/>
+          <w:szCs w:val="21"/>
+        </w:rPr>
+        <w:t xml:space="preserve">patterns </w:t>
+      </w:r>
+      <w:r>
+        <w:rPr>
+          <w:rFonts w:ascii="Times New Roman" w:hAnsi="Times New Roman" w:cs="Times New Roman"/>
+          <w:bCs/>
+          <w:szCs w:val="21"/>
+        </w:rPr>
+        <w:t>from 2015 to 2020 in the United States</w:t>
+      </w:r>
+      <w:r>
+        <w:rPr>
+          <w:rFonts w:ascii="Times New Roman" w:hAnsi="Times New Roman" w:cs="Times New Roman"/>
+          <w:bCs/>
+          <w:szCs w:val="21"/>
+        </w:rPr>
+        <w:t xml:space="preserve"> by ggplot2 </w:t>
       </w:r>
     </w:p>
     <w:p>
@@ -2807,7 +2879,7 @@
         </w:rPr>
         <w:tab/>
       </w:r>
-      <w:hyperlink r:id="rId17" w:history="1">
+      <w:hyperlink r:id="rId8" w:history="1">
         <w:r>
           <w:rPr>
             <w:rStyle w:val="af"/>
@@ -3584,28 +3656,49 @@
           <w:rFonts w:ascii="Times New Roman" w:hAnsi="Times New Roman" w:cs="Times New Roman"/>
           <w:sz w:val="20"/>
         </w:rPr>
-        <w:t>Built</w:t>
-      </w:r>
-      <w:r>
-        <w:rPr>
-          <w:rFonts w:ascii="Times New Roman" w:hAnsi="Times New Roman" w:cs="Times New Roman"/>
-          <w:sz w:val="20"/>
-        </w:rPr>
-        <w:t xml:space="preserve"> and </w:t>
-      </w:r>
-      <w:r>
-        <w:rPr>
-          <w:rFonts w:ascii="Times New Roman" w:hAnsi="Times New Roman" w:cs="Times New Roman"/>
-          <w:sz w:val="20"/>
-        </w:rPr>
-        <w:t>evaluated</w:t>
-      </w:r>
-      <w:r>
-        <w:rPr>
-          <w:rFonts w:ascii="Times New Roman" w:hAnsi="Times New Roman" w:cs="Times New Roman"/>
-          <w:sz w:val="20"/>
-        </w:rPr>
-        <w:t xml:space="preserve"> the performance in multiple machine learning models</w:t>
+        <w:t>Collaboratively</w:t>
+      </w:r>
+      <w:r>
+        <w:rPr>
+          <w:rFonts w:ascii="Times New Roman" w:hAnsi="Times New Roman" w:cs="Times New Roman"/>
+          <w:sz w:val="20"/>
+        </w:rPr>
+        <w:t xml:space="preserve"> </w:t>
+      </w:r>
+      <w:r>
+        <w:rPr>
+          <w:rFonts w:ascii="Times New Roman" w:hAnsi="Times New Roman" w:cs="Times New Roman"/>
+          <w:sz w:val="20"/>
+        </w:rPr>
+        <w:t>b</w:t>
+      </w:r>
+      <w:r>
+        <w:rPr>
+          <w:rFonts w:ascii="Times New Roman" w:hAnsi="Times New Roman" w:cs="Times New Roman"/>
+          <w:sz w:val="20"/>
+        </w:rPr>
+        <w:t>uilt</w:t>
+      </w:r>
+      <w:r>
+        <w:rPr>
+          <w:rFonts w:ascii="Times New Roman" w:hAnsi="Times New Roman" w:cs="Times New Roman"/>
+          <w:sz w:val="20"/>
+        </w:rPr>
+        <w:t xml:space="preserve"> </w:t>
+      </w:r>
+      <w:r>
+        <w:rPr>
+          <w:rFonts w:ascii="Times New Roman" w:hAnsi="Times New Roman" w:cs="Times New Roman"/>
+          <w:sz w:val="20"/>
+        </w:rPr>
+        <w:t xml:space="preserve">and evaluated </w:t>
+      </w:r>
+      <w:r>
+        <w:rPr>
+          <w:rFonts w:ascii="Times New Roman" w:hAnsi="Times New Roman" w:cs="Times New Roman"/>
+          <w:sz w:val="20"/>
+        </w:rPr>
+        <w:t>multiple machine learning models</w:t>
       </w:r>
       <w:r>
         <w:rPr>
@@ -3893,7 +3986,7 @@
         </w:rPr>
         <w:t xml:space="preserve">2020). </w:t>
       </w:r>
-      <w:hyperlink r:id="rId18" w:history="1">
+      <w:hyperlink r:id="rId9" w:history="1">
         <w:r>
           <w:rPr>
             <w:rStyle w:val="af"/>
@@ -4051,7 +4144,7 @@
         </w:numPr>
         <w:ind w:firstLineChars="0"/>
         <w:rPr>
-          <w:rFonts w:ascii="Times New Roman" w:hAnsi="Times New Roman" w:cs="Times New Roman"/>
+          <w:rFonts w:ascii="Times New Roman" w:hAnsi="Times New Roman" w:cs="Times New Roman" w:hint="eastAsia"/>
           <w:sz w:val="20"/>
         </w:rPr>
       </w:pPr>
@@ -4087,24 +4180,98 @@
           <w:sz w:val="20"/>
           <w:szCs w:val="20"/>
         </w:rPr>
-        <w:t>. (Accept). Prediction of m</w:t>
-      </w:r>
-      <w:r>
-        <w:rPr>
-          <w:rFonts w:ascii="Times New Roman" w:hAnsi="Times New Roman" w:cs="Times New Roman"/>
-          <w:sz w:val="20"/>
-          <w:szCs w:val="20"/>
-          <w:vertAlign w:val="superscript"/>
-        </w:rPr>
-        <w:t>6</w:t>
-      </w:r>
-      <w:r>
-        <w:rPr>
-          <w:rFonts w:ascii="Times New Roman" w:hAnsi="Times New Roman" w:cs="Times New Roman"/>
-          <w:sz w:val="20"/>
-          <w:szCs w:val="20"/>
-        </w:rPr>
-        <w:t>A Reader substrate sites using deep convolutional and recurrent neural network, Conference: BIBE 2021- The Fifth International Conference on Biological Information and Biomedical Engineering, July 20-22, 2021 at Hangzhou, China</w:t>
+        <w:t>. (</w:t>
+      </w:r>
+      <w:r>
+        <w:rPr>
+          <w:rFonts w:ascii="Times New Roman" w:hAnsi="Times New Roman" w:cs="Times New Roman"/>
+          <w:sz w:val="20"/>
+          <w:szCs w:val="20"/>
+        </w:rPr>
+        <w:t>2021</w:t>
+      </w:r>
+      <w:r>
+        <w:rPr>
+          <w:rFonts w:ascii="Times New Roman" w:hAnsi="Times New Roman" w:cs="Times New Roman"/>
+          <w:sz w:val="20"/>
+          <w:szCs w:val="20"/>
+        </w:rPr>
+        <w:t xml:space="preserve">). </w:t>
+      </w:r>
+      <w:hyperlink r:id="rId10" w:history="1">
+        <w:r>
+          <w:rPr>
+            <w:rStyle w:val="af"/>
+            <w:rFonts w:ascii="Times New Roman" w:hAnsi="Times New Roman" w:cs="Times New Roman"/>
+            <w:sz w:val="20"/>
+            <w:szCs w:val="20"/>
+          </w:rPr>
+          <w:t>Prediction of m</w:t>
+        </w:r>
+        <w:r>
+          <w:rPr>
+            <w:rStyle w:val="af"/>
+            <w:rFonts w:ascii="Times New Roman" w:hAnsi="Times New Roman" w:cs="Times New Roman"/>
+            <w:sz w:val="20"/>
+            <w:szCs w:val="20"/>
+            <w:vertAlign w:val="superscript"/>
+          </w:rPr>
+          <w:t>6</w:t>
+        </w:r>
+        <w:r>
+          <w:rPr>
+            <w:rStyle w:val="af"/>
+            <w:rFonts w:ascii="Times New Roman" w:hAnsi="Times New Roman" w:cs="Times New Roman"/>
+            <w:sz w:val="20"/>
+            <w:szCs w:val="20"/>
+          </w:rPr>
+          <w:t>A Reader substrate sites using deep convolutional and recurrent neural network</w:t>
+        </w:r>
+      </w:hyperlink>
+      <w:r>
+        <w:rPr>
+          <w:rFonts w:ascii="Times New Roman" w:hAnsi="Times New Roman" w:cs="Times New Roman"/>
+          <w:sz w:val="20"/>
+          <w:szCs w:val="20"/>
+        </w:rPr>
+        <w:t>,</w:t>
+      </w:r>
+      <w:r>
+        <w:rPr>
+          <w:rFonts w:ascii="Times New Roman" w:hAnsi="Times New Roman" w:cs="Times New Roman"/>
+          <w:sz w:val="20"/>
+          <w:szCs w:val="20"/>
+        </w:rPr>
+        <w:t xml:space="preserve"> </w:t>
+      </w:r>
+      <w:r>
+        <w:rPr>
+          <w:rFonts w:ascii="Times New Roman" w:hAnsi="Times New Roman" w:cs="Times New Roman"/>
+          <w:i/>
+          <w:iCs/>
+          <w:sz w:val="20"/>
+          <w:szCs w:val="20"/>
+        </w:rPr>
+        <w:t>BIBE 2021</w:t>
+      </w:r>
+      <w:r>
+        <w:rPr>
+          <w:rFonts w:ascii="Times New Roman" w:hAnsi="Times New Roman" w:cs="Times New Roman"/>
+          <w:sz w:val="20"/>
+          <w:szCs w:val="20"/>
+        </w:rPr>
+        <w:t>, DOI:</w:t>
+      </w:r>
+      <w:r>
+        <w:t xml:space="preserve"> </w:t>
+      </w:r>
+      <w:r>
+        <w:rPr>
+          <w:rFonts w:ascii="Times New Roman" w:hAnsi="Times New Roman" w:cs="Times New Roman"/>
+          <w:sz w:val="20"/>
+          <w:szCs w:val="20"/>
+        </w:rPr>
+        <w:t>https://doi.org/10.1145/3469678.3469706</w:t>
       </w:r>
     </w:p>
     <w:sectPr>
@@ -4118,7 +4285,7 @@
 </file>
 
 <file path=word/numbering.xml><?xml version="1.0" encoding="utf-8"?>
-<w:numbering xmlns:wpc="http://schemas.microsoft.com/office/word/2010/wordprocessingCanvas" xmlns:cx="http://schemas.microsoft.com/office/drawing/2014/chartex" xmlns:cx1="http://schemas.microsoft.com/office/drawing/2015/9/8/chartex" xmlns:cx2="http://schemas.microsoft.com/office/drawing/2015/10/21/chartex" xmlns:cx3="http://schemas.microsoft.com/office/drawing/2016/5/9/chartex" xmlns:cx4="http://schemas.microsoft.com/office/drawing/2016/5/10/chartex" xmlns:cx5="http://schemas.microsoft.com/office/drawing/2016/5/11/chartex" xmlns:cx6="http://schemas.microsoft.com/office/drawing/2016/5/12/chartex" xmlns:cx7="http://schemas.microsoft.com/office/drawing/2016/5/13/chartex" xmlns:cx8="http://schemas.microsoft.com/office/drawing/2016/5/14/chartex" xmlns:mc="http://schemas.openxmlformats.org/markup-compatibility/2006" xmlns:aink="http://schemas.microsoft.com/office/drawing/2016/ink" xmlns:am3d="http://schemas.microsoft.com/office/drawing/2017/model3d" xmlns:o="urn:schemas-microsoft-com:office:office" xmlns:r="http://schemas.openxmlformats.org/officeDocument/2006/relationships" xmlns:m="http://schemas.openxmlformats.org/officeDocument/2006/math" xmlns:v="urn:schemas-microsoft-com:vml" xmlns:wp14="http://schemas.microsoft.com/office/word/2010/wordprocessingDrawing" xmlns:wp="http://schemas.openxmlformats.org/drawingml/2006/wordprocessingDrawing" xmlns:w10="urn:schemas-microsoft-com:office:word" xmlns:w="http://schemas.openxmlformats.org/wordprocessingml/2006/main" xmlns:w14="http://schemas.microsoft.com/office/word/2010/wordml" xmlns:w15="http://schemas.microsoft.com/office/word/2012/wordml" xmlns:w16cex="http://schemas.microsoft.com/office/word/2018/wordml/cex" xmlns:w16cid="http://schemas.microsoft.com/office/word/2016/wordml/cid" xmlns:w16="http://schemas.microsoft.com/office/word/2018/wordml" xmlns:w16se="http://schemas.microsoft.com/office/word/2015/wordml/symex" xmlns:wpg="http://schemas.microsoft.com/office/word/2010/wordprocessingGroup" xmlns:wpi="http://schemas.microsoft.com/office/word/2010/wordprocessingInk" xmlns:wne="http://schemas.microsoft.com/office/word/2006/wordml" xmlns:wps="http://schemas.microsoft.com/office/word/2010/wordprocessingShape" mc:Ignorable="w14 w15 w16se w16cid w16 w16cex wp14">
+<w:numbering xmlns:wpc="http://schemas.microsoft.com/office/word/2010/wordprocessingCanvas" xmlns:cx="http://schemas.microsoft.com/office/drawing/2014/chartex" xmlns:cx1="http://schemas.microsoft.com/office/drawing/2015/9/8/chartex" xmlns:cx2="http://schemas.microsoft.com/office/drawing/2015/10/21/chartex" xmlns:cx3="http://schemas.microsoft.com/office/drawing/2016/5/9/chartex" xmlns:cx4="http://schemas.microsoft.com/office/drawing/2016/5/10/chartex" xmlns:cx5="http://schemas.microsoft.com/office/drawing/2016/5/11/chartex" xmlns:cx6="http://schemas.microsoft.com/office/drawing/2016/5/12/chartex" xmlns:cx7="http://schemas.microsoft.com/office/drawing/2016/5/13/chartex" xmlns:cx8="http://schemas.microsoft.com/office/drawing/2016/5/14/chartex" xmlns:mc="http://schemas.openxmlformats.org/markup-compatibility/2006" xmlns:aink="http://schemas.microsoft.com/office/drawing/2016/ink" xmlns:am3d="http://schemas.microsoft.com/office/drawing/2017/model3d" xmlns:o="urn:schemas-microsoft-com:office:office" xmlns:r="http://schemas.openxmlformats.org/officeDocument/2006/relationships" xmlns:m="http://schemas.openxmlformats.org/officeDocument/2006/math" xmlns:v="urn:schemas-microsoft-com:vml" xmlns:wp14="http://schemas.microsoft.com/office/word/2010/wordprocessingDrawing" xmlns:wp="http://schemas.openxmlformats.org/drawingml/2006/wordprocessingDrawing" xmlns:w10="urn:schemas-microsoft-com:office:word" xmlns:w="http://schemas.openxmlformats.org/wordprocessingml/2006/main" xmlns:w14="http://schemas.microsoft.com/office/word/2010/wordml" xmlns:w15="http://schemas.microsoft.com/office/word/2012/wordml" xmlns:w16cex="http://schemas.microsoft.com/office/word/2018/wordml/cex" xmlns:w16cid="http://schemas.microsoft.com/office/word/2016/wordml/cid" xmlns:w16="http://schemas.microsoft.com/office/word/2018/wordml" xmlns:w16sdtdh="http://schemas.microsoft.com/office/word/2020/wordml/sdtdatahash" xmlns:w16se="http://schemas.microsoft.com/office/word/2015/wordml/symex" xmlns:wpg="http://schemas.microsoft.com/office/word/2010/wordprocessingGroup" xmlns:wpi="http://schemas.microsoft.com/office/word/2010/wordprocessingInk" xmlns:wne="http://schemas.microsoft.com/office/word/2006/wordml" xmlns:wps="http://schemas.microsoft.com/office/word/2010/wordprocessingShape" mc:Ignorable="w14 w15 w16se w16cid w16 w16cex w16sdtdh wp14">
   <w:numPicBullet w:numPicBulletId="0">
     <w:pict>
       <v:shapetype id="_x0000_t75" coordsize="21600,21600" o:spt="75" o:preferrelative="t" path="m@4@5l@4@11@9@11@9@5xe" filled="f" stroked="f">
@@ -4140,7 +4307,7 @@
         <v:path o:extrusionok="f" gradientshapeok="t" o:connecttype="rect"/>
         <o:lock v:ext="edit" aspectratio="t"/>
       </v:shapetype>
-      <v:shape id="_x0000_i1066" type="#_x0000_t75" alt="免提电话 纯色填充" style="width:11.2pt;height:11.2pt" o:bullet="t">
+      <v:shape id="_x0000_i1037" type="#_x0000_t75" alt="免提电话 纯色填充" style="width:10.95pt;height:10.95pt" o:bullet="t">
         <v:imagedata r:id="rId1" o:title="" cropbottom="-5958f" cropright="-5958f"/>
       </v:shape>
     </w:pict>
@@ -4849,7 +5016,7 @@
 </file>
 
 <file path=word/styles.xml><?xml version="1.0" encoding="utf-8"?>
-<w:styles xmlns:mc="http://schemas.openxmlformats.org/markup-compatibility/2006" xmlns:r="http://schemas.openxmlformats.org/officeDocument/2006/relationships" xmlns:w="http://schemas.openxmlformats.org/wordprocessingml/2006/main" xmlns:w14="http://schemas.microsoft.com/office/word/2010/wordml" xmlns:w15="http://schemas.microsoft.com/office/word/2012/wordml" xmlns:w16cex="http://schemas.microsoft.com/office/word/2018/wordml/cex" xmlns:w16cid="http://schemas.microsoft.com/office/word/2016/wordml/cid" xmlns:w16="http://schemas.microsoft.com/office/word/2018/wordml" xmlns:w16se="http://schemas.microsoft.com/office/word/2015/wordml/symex" mc:Ignorable="w14 w15 w16se w16cid w16 w16cex">
+<w:styles xmlns:mc="http://schemas.openxmlformats.org/markup-compatibility/2006" xmlns:r="http://schemas.openxmlformats.org/officeDocument/2006/relationships" xmlns:w="http://schemas.openxmlformats.org/wordprocessingml/2006/main" xmlns:w14="http://schemas.microsoft.com/office/word/2010/wordml" xmlns:w15="http://schemas.microsoft.com/office/word/2012/wordml" xmlns:w16cex="http://schemas.microsoft.com/office/word/2018/wordml/cex" xmlns:w16cid="http://schemas.microsoft.com/office/word/2016/wordml/cid" xmlns:w16="http://schemas.microsoft.com/office/word/2018/wordml" xmlns:w16sdtdh="http://schemas.microsoft.com/office/word/2020/wordml/sdtdatahash" xmlns:w16se="http://schemas.microsoft.com/office/word/2015/wordml/symex" mc:Ignorable="w14 w15 w16se w16cid w16 w16cex w16sdtdh">
   <w:docDefaults>
     <w:rPrDefault>
       <w:rPr>
@@ -5246,7 +5413,6 @@
   <w:style w:type="character" w:default="1" w:styleId="a0">
     <w:name w:val="Default Paragraph Font"/>
     <w:uiPriority w:val="1"/>
-    <w:semiHidden/>
     <w:unhideWhenUsed/>
   </w:style>
   <w:style w:type="table" w:default="1" w:styleId="a1">

</xml_diff>